<commit_message>
initial finite differences research
</commit_message>
<xml_diff>
--- a/object segmentation research.docx
+++ b/object segmentation research.docx
@@ -10,7 +10,901 @@
         <w:t>MDM2 Research</w:t>
       </w:r>
     </w:p>
+    <w:p>
+      <w:pPr>
+        <w:pStyle w:val="ListParagraph"/>
+        <w:numPr>
+          <w:ilvl w:val="0"/>
+          <w:numId w:val="2"/>
+        </w:numPr>
+      </w:pPr>
+      <w:r>
+        <w:t>Convert image to pixel values</w:t>
+      </w:r>
+    </w:p>
+    <w:p>
+      <w:pPr>
+        <w:pStyle w:val="ListParagraph"/>
+        <w:numPr>
+          <w:ilvl w:val="0"/>
+          <w:numId w:val="2"/>
+        </w:numPr>
+      </w:pPr>
+    </w:p>
+    <w:p>
+      <w:pPr>
+        <w:pStyle w:val="Heading2"/>
+      </w:pPr>
+      <w:r>
+        <w:t>Motivation</w:t>
+      </w:r>
+    </w:p>
+    <w:p>
+      <w:pPr>
+        <w:pStyle w:val="ListParagraph"/>
+      </w:pPr>
+      <w:r>
+        <w:t>Identifying bone breaks from X-rays (hairline fracture)</w:t>
+      </w:r>
+    </w:p>
+    <w:p>
+      <w:pPr>
+        <w:pStyle w:val="ListParagraph"/>
+      </w:pPr>
+    </w:p>
+    <w:p>
+      <w:pPr>
+        <w:pStyle w:val="Heading2"/>
+      </w:pPr>
+      <w:r>
+        <w:t>Possible</w:t>
+      </w:r>
+      <w:r>
+        <w:t xml:space="preserve"> models</w:t>
+      </w:r>
+    </w:p>
+    <w:p>
+      <w:pPr>
+        <w:pStyle w:val="Heading3"/>
+      </w:pPr>
+      <w:r>
+        <w:t>Finite differences:</w:t>
+      </w:r>
+    </w:p>
+    <w:p>
+      <w:pPr>
+        <w:ind w:left="360"/>
+      </w:pPr>
+      <w:hyperlink r:id="rId5" w:history="1">
+        <w:r>
+          <w:rPr>
+            <w:rStyle w:val="Hyperlink"/>
+          </w:rPr>
+          <w:t>https://www.researchgate.net/publication/357351763_Finite_difference_methods_in_image_processing</w:t>
+        </w:r>
+      </w:hyperlink>
+      <w:r>
+        <w:t xml:space="preserve">  - finite differences method </w:t>
+      </w:r>
+      <w:r>
+        <w:t>source 1</w:t>
+      </w:r>
+    </w:p>
+    <w:p>
+      <w:pPr>
+        <w:ind w:left="360"/>
+      </w:pPr>
+      <w:r>
+        <w:t>Kernels</w:t>
+      </w:r>
+    </w:p>
+    <w:p>
+      <w:pPr>
+        <w:pStyle w:val="ListParagraph"/>
+        <w:numPr>
+          <w:ilvl w:val="0"/>
+          <w:numId w:val="5"/>
+        </w:numPr>
+      </w:pPr>
+      <w:r>
+        <w:t>Kernels can be used to detect edges in images</w:t>
+      </w:r>
+      <w:r>
+        <w:t xml:space="preserve"> and the Laplacian filter is one </w:t>
+      </w:r>
+      <w:proofErr w:type="gramStart"/>
+      <w:r>
+        <w:t>example :</w:t>
+      </w:r>
+      <w:proofErr w:type="gramEnd"/>
+    </w:p>
+    <w:p>
+      <w:pPr>
+        <w:pStyle w:val="ListParagraph"/>
+        <w:numPr>
+          <w:ilvl w:val="0"/>
+          <w:numId w:val="5"/>
+        </w:numPr>
+      </w:pPr>
+      <w:r>
+        <w:drawing>
+          <wp:inline distT="0" distB="0" distL="0" distR="0" wp14:anchorId="714C47DB" wp14:editId="0DD70AFB">
+            <wp:extent cx="4298534" cy="1909243"/>
+            <wp:effectExtent l="0" t="0" r="6985" b="0"/>
+            <wp:docPr id="1535986991" name="Picture 1" descr="A white paper with black text and numbers&#10;&#10;Description automatically generated"/>
+            <wp:cNvGraphicFramePr>
+              <a:graphicFrameLocks xmlns:a="http://schemas.openxmlformats.org/drawingml/2006/main" noChangeAspect="1"/>
+            </wp:cNvGraphicFramePr>
+            <a:graphic xmlns:a="http://schemas.openxmlformats.org/drawingml/2006/main">
+              <a:graphicData uri="http://schemas.openxmlformats.org/drawingml/2006/picture">
+                <pic:pic xmlns:pic="http://schemas.openxmlformats.org/drawingml/2006/picture">
+                  <pic:nvPicPr>
+                    <pic:cNvPr id="1535986991" name="Picture 1" descr="A white paper with black text and numbers&#10;&#10;Description automatically generated"/>
+                    <pic:cNvPicPr/>
+                  </pic:nvPicPr>
+                  <pic:blipFill>
+                    <a:blip r:embed="rId6"/>
+                    <a:stretch>
+                      <a:fillRect/>
+                    </a:stretch>
+                  </pic:blipFill>
+                  <pic:spPr>
+                    <a:xfrm>
+                      <a:off x="0" y="0"/>
+                      <a:ext cx="4323641" cy="1920395"/>
+                    </a:xfrm>
+                    <a:prstGeom prst="rect">
+                      <a:avLst/>
+                    </a:prstGeom>
+                  </pic:spPr>
+                </pic:pic>
+              </a:graphicData>
+            </a:graphic>
+          </wp:inline>
+        </w:drawing>
+      </w:r>
+    </w:p>
+    <w:p>
+      <w:pPr>
+        <w:ind w:left="360"/>
+      </w:pPr>
+      <w:r>
+        <w:t>Formulas:</w:t>
+      </w:r>
+    </w:p>
+    <w:p>
+      <w:pPr>
+        <w:pStyle w:val="ListParagraph"/>
+        <w:numPr>
+          <w:ilvl w:val="0"/>
+          <w:numId w:val="4"/>
+        </w:numPr>
+      </w:pPr>
+      <w:proofErr w:type="gramStart"/>
+      <w:r>
+        <w:t>Forward ,</w:t>
+      </w:r>
+      <w:proofErr w:type="gramEnd"/>
+      <w:r>
+        <w:t xml:space="preserve"> backward and central differences</w:t>
+      </w:r>
+      <w:r>
+        <w:t xml:space="preserve"> for one variable (1</w:t>
+      </w:r>
+      <w:r>
+        <w:rPr>
+          <w:vertAlign w:val="superscript"/>
+        </w:rPr>
+        <w:t>st</w:t>
+      </w:r>
+      <w:r>
+        <w:t xml:space="preserve"> order)</w:t>
+      </w:r>
+      <w:r>
+        <w:t>:</w:t>
+      </w:r>
+    </w:p>
+    <w:p>
+      <w:pPr>
+        <w:pStyle w:val="ListParagraph"/>
+        <w:ind w:left="1080"/>
+      </w:pPr>
+      <w:r>
+        <w:drawing>
+          <wp:inline distT="0" distB="0" distL="0" distR="0" wp14:anchorId="396E4630" wp14:editId="4BDB2BC2">
+            <wp:extent cx="2809074" cy="1227041"/>
+            <wp:effectExtent l="0" t="0" r="0" b="0"/>
+            <wp:docPr id="1049908034" name="Picture 1" descr="A math equations on a white background&#10;&#10;Description automatically generated"/>
+            <wp:cNvGraphicFramePr>
+              <a:graphicFrameLocks xmlns:a="http://schemas.openxmlformats.org/drawingml/2006/main" noChangeAspect="1"/>
+            </wp:cNvGraphicFramePr>
+            <a:graphic xmlns:a="http://schemas.openxmlformats.org/drawingml/2006/main">
+              <a:graphicData uri="http://schemas.openxmlformats.org/drawingml/2006/picture">
+                <pic:pic xmlns:pic="http://schemas.openxmlformats.org/drawingml/2006/picture">
+                  <pic:nvPicPr>
+                    <pic:cNvPr id="1049908034" name="Picture 1" descr="A math equations on a white background&#10;&#10;Description automatically generated"/>
+                    <pic:cNvPicPr/>
+                  </pic:nvPicPr>
+                  <pic:blipFill>
+                    <a:blip r:embed="rId7"/>
+                    <a:stretch>
+                      <a:fillRect/>
+                    </a:stretch>
+                  </pic:blipFill>
+                  <pic:spPr>
+                    <a:xfrm>
+                      <a:off x="0" y="0"/>
+                      <a:ext cx="2826215" cy="1234528"/>
+                    </a:xfrm>
+                    <a:prstGeom prst="rect">
+                      <a:avLst/>
+                    </a:prstGeom>
+                  </pic:spPr>
+                </pic:pic>
+              </a:graphicData>
+            </a:graphic>
+          </wp:inline>
+        </w:drawing>
+      </w:r>
+    </w:p>
+    <w:p>
+      <w:pPr>
+        <w:pStyle w:val="ListParagraph"/>
+        <w:numPr>
+          <w:ilvl w:val="0"/>
+          <w:numId w:val="4"/>
+        </w:numPr>
+      </w:pPr>
+      <w:r>
+        <w:t>Central differences for two variables</w:t>
+      </w:r>
+      <w:r>
+        <w:t xml:space="preserve"> </w:t>
+      </w:r>
+      <w:r>
+        <w:t>x,</w:t>
+      </w:r>
+      <w:r>
+        <w:t xml:space="preserve"> </w:t>
+      </w:r>
+      <w:r>
+        <w:t>y</w:t>
+      </w:r>
+      <w:r>
+        <w:t>:</w:t>
+      </w:r>
+    </w:p>
+    <w:p>
+      <w:pPr>
+        <w:pStyle w:val="ListParagraph"/>
+        <w:ind w:left="1080"/>
+      </w:pPr>
+      <w:r>
+        <w:drawing>
+          <wp:inline distT="0" distB="0" distL="0" distR="0" wp14:anchorId="0CD8DDE1" wp14:editId="13B9C80D">
+            <wp:extent cx="2862841" cy="784044"/>
+            <wp:effectExtent l="0" t="0" r="0" b="0"/>
+            <wp:docPr id="1411455396" name="Picture 1" descr="A math equations on a white background&#10;&#10;Description automatically generated"/>
+            <wp:cNvGraphicFramePr>
+              <a:graphicFrameLocks xmlns:a="http://schemas.openxmlformats.org/drawingml/2006/main" noChangeAspect="1"/>
+            </wp:cNvGraphicFramePr>
+            <a:graphic xmlns:a="http://schemas.openxmlformats.org/drawingml/2006/main">
+              <a:graphicData uri="http://schemas.openxmlformats.org/drawingml/2006/picture">
+                <pic:pic xmlns:pic="http://schemas.openxmlformats.org/drawingml/2006/picture">
+                  <pic:nvPicPr>
+                    <pic:cNvPr id="1411455396" name="Picture 1" descr="A math equations on a white background&#10;&#10;Description automatically generated"/>
+                    <pic:cNvPicPr/>
+                  </pic:nvPicPr>
+                  <pic:blipFill>
+                    <a:blip r:embed="rId8"/>
+                    <a:stretch>
+                      <a:fillRect/>
+                    </a:stretch>
+                  </pic:blipFill>
+                  <pic:spPr>
+                    <a:xfrm>
+                      <a:off x="0" y="0"/>
+                      <a:ext cx="2905189" cy="795642"/>
+                    </a:xfrm>
+                    <a:prstGeom prst="rect">
+                      <a:avLst/>
+                    </a:prstGeom>
+                  </pic:spPr>
+                </pic:pic>
+              </a:graphicData>
+            </a:graphic>
+          </wp:inline>
+        </w:drawing>
+      </w:r>
+    </w:p>
+    <w:p>
+      <w:pPr>
+        <w:pStyle w:val="ListParagraph"/>
+        <w:numPr>
+          <w:ilvl w:val="0"/>
+          <w:numId w:val="4"/>
+        </w:numPr>
+      </w:pPr>
+      <w:r>
+        <w:t>Magnitude of the gradient between</w:t>
+      </w:r>
+      <w:r>
+        <w:t xml:space="preserve"> adjacent positions:</w:t>
+      </w:r>
+    </w:p>
+    <w:p>
+      <w:pPr>
+        <w:pStyle w:val="ListParagraph"/>
+        <w:ind w:left="0"/>
+      </w:pPr>
+      <w:r>
+        <w:rPr>
+          <w:noProof/>
+        </w:rPr>
+        <w:lastRenderedPageBreak/>
+        <mc:AlternateContent>
+          <mc:Choice Requires="wps">
+            <w:drawing>
+              <wp:anchor distT="0" distB="0" distL="114300" distR="114300" simplePos="0" relativeHeight="251659264" behindDoc="0" locked="0" layoutInCell="1" allowOverlap="1" wp14:anchorId="7012F488" wp14:editId="772BF538">
+                <wp:simplePos x="0" y="0"/>
+                <wp:positionH relativeFrom="column">
+                  <wp:posOffset>369427</wp:posOffset>
+                </wp:positionH>
+                <wp:positionV relativeFrom="paragraph">
+                  <wp:posOffset>1193859</wp:posOffset>
+                </wp:positionV>
+                <wp:extent cx="5655357" cy="1166495"/>
+                <wp:effectExtent l="19050" t="19050" r="21590" b="14605"/>
+                <wp:wrapNone/>
+                <wp:docPr id="1662706100" name="Rectangle 2"/>
+                <wp:cNvGraphicFramePr/>
+                <a:graphic xmlns:a="http://schemas.openxmlformats.org/drawingml/2006/main">
+                  <a:graphicData uri="http://schemas.microsoft.com/office/word/2010/wordprocessingShape">
+                    <wps:wsp>
+                      <wps:cNvSpPr/>
+                      <wps:spPr>
+                        <a:xfrm>
+                          <a:off x="0" y="0"/>
+                          <a:ext cx="5655357" cy="1166495"/>
+                        </a:xfrm>
+                        <a:prstGeom prst="rect">
+                          <a:avLst/>
+                        </a:prstGeom>
+                        <a:noFill/>
+                        <a:ln w="28575">
+                          <a:solidFill>
+                            <a:srgbClr val="FF0000"/>
+                          </a:solidFill>
+                        </a:ln>
+                      </wps:spPr>
+                      <wps:style>
+                        <a:lnRef idx="2">
+                          <a:schemeClr val="accent1">
+                            <a:shade val="15000"/>
+                          </a:schemeClr>
+                        </a:lnRef>
+                        <a:fillRef idx="1">
+                          <a:schemeClr val="accent1"/>
+                        </a:fillRef>
+                        <a:effectRef idx="0">
+                          <a:schemeClr val="accent1"/>
+                        </a:effectRef>
+                        <a:fontRef idx="minor">
+                          <a:schemeClr val="lt1"/>
+                        </a:fontRef>
+                      </wps:style>
+                      <wps:bodyPr rot="0" spcFirstLastPara="0" vertOverflow="overflow" horzOverflow="overflow" vert="horz" wrap="square" lIns="91440" tIns="45720" rIns="91440" bIns="45720" numCol="1" spcCol="0" rtlCol="0" fromWordArt="0" anchor="ctr" anchorCtr="0" forceAA="0" compatLnSpc="1">
+                        <a:prstTxWarp prst="textNoShape">
+                          <a:avLst/>
+                        </a:prstTxWarp>
+                        <a:noAutofit/>
+                      </wps:bodyPr>
+                    </wps:wsp>
+                  </a:graphicData>
+                </a:graphic>
+                <wp14:sizeRelH relativeFrom="margin">
+                  <wp14:pctWidth>0</wp14:pctWidth>
+                </wp14:sizeRelH>
+              </wp:anchor>
+            </w:drawing>
+          </mc:Choice>
+          <mc:Fallback>
+            <w:pict>
+              <v:rect w14:anchorId="5552F6A6" id="Rectangle 2" o:spid="_x0000_s1026" style="position:absolute;margin-left:29.1pt;margin-top:94pt;width:445.3pt;height:91.85pt;z-index:251659264;visibility:visible;mso-wrap-style:square;mso-width-percent:0;mso-wrap-distance-left:9pt;mso-wrap-distance-top:0;mso-wrap-distance-right:9pt;mso-wrap-distance-bottom:0;mso-position-horizontal:absolute;mso-position-horizontal-relative:text;mso-position-vertical:absolute;mso-position-vertical-relative:text;mso-width-percent:0;mso-width-relative:margin;v-text-anchor:middle" o:gfxdata="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" filled="f" strokecolor="red" strokeweight="2.25pt"/>
+            </w:pict>
+          </mc:Fallback>
+        </mc:AlternateContent>
+      </w:r>
+      <w:r>
+        <w:drawing>
+          <wp:inline distT="0" distB="0" distL="0" distR="0" wp14:anchorId="5581C29D" wp14:editId="293EA8BB">
+            <wp:extent cx="5731510" cy="1074420"/>
+            <wp:effectExtent l="0" t="0" r="2540" b="0"/>
+            <wp:docPr id="1046988250" name="Picture 1" descr="A math equations on a white background&#10;&#10;Description automatically generated"/>
+            <wp:cNvGraphicFramePr>
+              <a:graphicFrameLocks xmlns:a="http://schemas.openxmlformats.org/drawingml/2006/main" noChangeAspect="1"/>
+            </wp:cNvGraphicFramePr>
+            <a:graphic xmlns:a="http://schemas.openxmlformats.org/drawingml/2006/main">
+              <a:graphicData uri="http://schemas.openxmlformats.org/drawingml/2006/picture">
+                <pic:pic xmlns:pic="http://schemas.openxmlformats.org/drawingml/2006/picture">
+                  <pic:nvPicPr>
+                    <pic:cNvPr id="1046988250" name="Picture 1" descr="A math equations on a white background&#10;&#10;Description automatically generated"/>
+                    <pic:cNvPicPr/>
+                  </pic:nvPicPr>
+                  <pic:blipFill>
+                    <a:blip r:embed="rId9"/>
+                    <a:stretch>
+                      <a:fillRect/>
+                    </a:stretch>
+                  </pic:blipFill>
+                  <pic:spPr>
+                    <a:xfrm>
+                      <a:off x="0" y="0"/>
+                      <a:ext cx="5731510" cy="1074420"/>
+                    </a:xfrm>
+                    <a:prstGeom prst="rect">
+                      <a:avLst/>
+                    </a:prstGeom>
+                  </pic:spPr>
+                </pic:pic>
+              </a:graphicData>
+            </a:graphic>
+          </wp:inline>
+        </w:drawing>
+      </w:r>
+    </w:p>
+    <w:p>
+      <w:pPr>
+        <w:ind w:left="360"/>
+      </w:pPr>
+      <w:r>
+        <w:drawing>
+          <wp:inline distT="0" distB="0" distL="0" distR="0" wp14:anchorId="51FEF182" wp14:editId="09EDC94F">
+            <wp:extent cx="5731510" cy="1166495"/>
+            <wp:effectExtent l="0" t="0" r="2540" b="0"/>
+            <wp:docPr id="603732331" name="Picture 1" descr="A math equations with black text&#10;&#10;Description automatically generated with medium confidence"/>
+            <wp:cNvGraphicFramePr>
+              <a:graphicFrameLocks xmlns:a="http://schemas.openxmlformats.org/drawingml/2006/main" noChangeAspect="1"/>
+            </wp:cNvGraphicFramePr>
+            <a:graphic xmlns:a="http://schemas.openxmlformats.org/drawingml/2006/main">
+              <a:graphicData uri="http://schemas.openxmlformats.org/drawingml/2006/picture">
+                <pic:pic xmlns:pic="http://schemas.openxmlformats.org/drawingml/2006/picture">
+                  <pic:nvPicPr>
+                    <pic:cNvPr id="603732331" name="Picture 1" descr="A math equations with black text&#10;&#10;Description automatically generated with medium confidence"/>
+                    <pic:cNvPicPr/>
+                  </pic:nvPicPr>
+                  <pic:blipFill>
+                    <a:blip r:embed="rId10"/>
+                    <a:stretch>
+                      <a:fillRect/>
+                    </a:stretch>
+                  </pic:blipFill>
+                  <pic:spPr>
+                    <a:xfrm>
+                      <a:off x="0" y="0"/>
+                      <a:ext cx="5731510" cy="1166495"/>
+                    </a:xfrm>
+                    <a:prstGeom prst="rect">
+                      <a:avLst/>
+                    </a:prstGeom>
+                  </pic:spPr>
+                </pic:pic>
+              </a:graphicData>
+            </a:graphic>
+          </wp:inline>
+        </w:drawing>
+      </w:r>
+    </w:p>
+    <w:p>
+      <w:pPr>
+        <w:pStyle w:val="ListParagraph"/>
+        <w:numPr>
+          <w:ilvl w:val="0"/>
+          <w:numId w:val="4"/>
+        </w:numPr>
+      </w:pPr>
+      <w:r>
+        <w:t xml:space="preserve">From this you can </w:t>
+      </w:r>
+      <w:proofErr w:type="gramStart"/>
+      <w:r>
+        <w:t>imply :</w:t>
+      </w:r>
+      <w:proofErr w:type="gramEnd"/>
+    </w:p>
+    <w:p>
+      <w:pPr>
+        <w:ind w:left="360"/>
+      </w:pPr>
+      <w:r>
+        <w:drawing>
+          <wp:inline distT="0" distB="0" distL="0" distR="0" wp14:anchorId="3BEDA3F7" wp14:editId="799B7F5F">
+            <wp:extent cx="5731510" cy="537210"/>
+            <wp:effectExtent l="0" t="0" r="2540" b="0"/>
+            <wp:docPr id="879935075" name="Picture 1"/>
+            <wp:cNvGraphicFramePr>
+              <a:graphicFrameLocks xmlns:a="http://schemas.openxmlformats.org/drawingml/2006/main" noChangeAspect="1"/>
+            </wp:cNvGraphicFramePr>
+            <a:graphic xmlns:a="http://schemas.openxmlformats.org/drawingml/2006/main">
+              <a:graphicData uri="http://schemas.openxmlformats.org/drawingml/2006/picture">
+                <pic:pic xmlns:pic="http://schemas.openxmlformats.org/drawingml/2006/picture">
+                  <pic:nvPicPr>
+                    <pic:cNvPr id="879935075" name=""/>
+                    <pic:cNvPicPr/>
+                  </pic:nvPicPr>
+                  <pic:blipFill>
+                    <a:blip r:embed="rId11"/>
+                    <a:stretch>
+                      <a:fillRect/>
+                    </a:stretch>
+                  </pic:blipFill>
+                  <pic:spPr>
+                    <a:xfrm>
+                      <a:off x="0" y="0"/>
+                      <a:ext cx="5731510" cy="537210"/>
+                    </a:xfrm>
+                    <a:prstGeom prst="rect">
+                      <a:avLst/>
+                    </a:prstGeom>
+                  </pic:spPr>
+                </pic:pic>
+              </a:graphicData>
+            </a:graphic>
+          </wp:inline>
+        </w:drawing>
+      </w:r>
+    </w:p>
     <w:p/>
+    <w:p>
+      <w:pPr>
+        <w:pStyle w:val="Heading2"/>
+      </w:pPr>
+      <w:r>
+        <w:t>Possible images to use</w:t>
+      </w:r>
+    </w:p>
+    <w:p>
+      <w:pPr>
+        <w:pStyle w:val="Heading2"/>
+      </w:pPr>
+      <w:r>
+        <w:t>General research</w:t>
+      </w:r>
+    </w:p>
+    <w:p>
+      <w:pPr>
+        <w:pStyle w:val="ListParagraph"/>
+        <w:numPr>
+          <w:ilvl w:val="0"/>
+          <w:numId w:val="4"/>
+        </w:numPr>
+      </w:pPr>
+      <w:r>
+        <w:t xml:space="preserve">In RGB </w:t>
+      </w:r>
+      <w:proofErr w:type="spellStart"/>
+      <w:r>
+        <w:t>color</w:t>
+      </w:r>
+      <w:proofErr w:type="spellEnd"/>
+      <w:r>
+        <w:t xml:space="preserve"> model, an image is represented with three grayscale images corresponding for each </w:t>
+      </w:r>
+      <w:proofErr w:type="spellStart"/>
+      <w:r>
+        <w:t>color</w:t>
+      </w:r>
+      <w:proofErr w:type="spellEnd"/>
+      <w:r>
+        <w:t xml:space="preserve"> component, i.e. a matrix for red intensity, a matrix for green intensity, and a matrix for blue intensity, these matrices are known as masks.</w:t>
+      </w:r>
+      <w:r>
+        <w:t xml:space="preserve">(see below from </w:t>
+      </w:r>
+      <w:hyperlink r:id="rId12" w:history="1">
+        <w:r>
+          <w:rPr>
+            <w:rStyle w:val="Hyperlink"/>
+          </w:rPr>
+          <w:t>https://www.researchgate.net/publication/357351763_Finite_difference_methods_in_image_processing</w:t>
+        </w:r>
+      </w:hyperlink>
+      <w:r>
+        <w:t xml:space="preserve"> (finite differences 1) )</w:t>
+      </w:r>
+    </w:p>
+    <w:p>
+      <w:pPr>
+        <w:pStyle w:val="ListParagraph"/>
+        <w:ind w:left="1080"/>
+      </w:pPr>
+      <w:r>
+        <w:drawing>
+          <wp:inline distT="0" distB="0" distL="0" distR="0" wp14:anchorId="4802BD15" wp14:editId="73CE52E7">
+            <wp:extent cx="2716584" cy="2325260"/>
+            <wp:effectExtent l="0" t="0" r="7620" b="0"/>
+            <wp:docPr id="308578434" name="Picture 1" descr="A group of different colors&#10;&#10;Description automatically generated"/>
+            <wp:cNvGraphicFramePr>
+              <a:graphicFrameLocks xmlns:a="http://schemas.openxmlformats.org/drawingml/2006/main" noChangeAspect="1"/>
+            </wp:cNvGraphicFramePr>
+            <a:graphic xmlns:a="http://schemas.openxmlformats.org/drawingml/2006/main">
+              <a:graphicData uri="http://schemas.openxmlformats.org/drawingml/2006/picture">
+                <pic:pic xmlns:pic="http://schemas.openxmlformats.org/drawingml/2006/picture">
+                  <pic:nvPicPr>
+                    <pic:cNvPr id="308578434" name="Picture 1" descr="A group of different colors&#10;&#10;Description automatically generated"/>
+                    <pic:cNvPicPr/>
+                  </pic:nvPicPr>
+                  <pic:blipFill>
+                    <a:blip r:embed="rId13"/>
+                    <a:stretch>
+                      <a:fillRect/>
+                    </a:stretch>
+                  </pic:blipFill>
+                  <pic:spPr>
+                    <a:xfrm>
+                      <a:off x="0" y="0"/>
+                      <a:ext cx="2725322" cy="2332740"/>
+                    </a:xfrm>
+                    <a:prstGeom prst="rect">
+                      <a:avLst/>
+                    </a:prstGeom>
+                  </pic:spPr>
+                </pic:pic>
+              </a:graphicData>
+            </a:graphic>
+          </wp:inline>
+        </w:drawing>
+      </w:r>
+    </w:p>
+    <w:p>
+      <w:pPr>
+        <w:pStyle w:val="ListParagraph"/>
+        <w:numPr>
+          <w:ilvl w:val="0"/>
+          <w:numId w:val="4"/>
+        </w:numPr>
+      </w:pPr>
+    </w:p>
+    <w:p/>
+    <w:p/>
+    <w:p/>
+    <w:p/>
+    <w:p/>
+    <w:p/>
+    <w:p/>
+    <w:p/>
+    <w:p/>
+    <w:p/>
+    <w:p/>
+    <w:p/>
+    <w:p/>
+    <w:p/>
+    <w:p/>
+    <w:p/>
+    <w:p/>
+    <w:p/>
+    <w:p/>
+    <w:p/>
+    <w:p/>
+    <w:p/>
+    <w:p/>
+    <w:p>
+      <w:r>
+        <w:t>Image edge detection:</w:t>
+      </w:r>
+    </w:p>
+    <w:p>
+      <w:pPr>
+        <w:spacing w:after="0"/>
+      </w:pPr>
+      <w:hyperlink r:id="rId14" w:anchor="Process">
+        <w:r>
+          <w:rPr>
+            <w:rStyle w:val="Hyperlink"/>
+          </w:rPr>
+          <w:t>https://en.wikipedia.org/wiki/Canny_edge_detector#Process</w:t>
+        </w:r>
+      </w:hyperlink>
+      <w:r>
+        <w:t xml:space="preserve"> (</w:t>
+      </w:r>
+      <w:r>
+        <w:t>canny edge detection, bas</w:t>
+      </w:r>
+      <w:r>
+        <w:t xml:space="preserve">ic </w:t>
+      </w:r>
+      <w:r>
+        <w:t>algorithm)</w:t>
+      </w:r>
+    </w:p>
+    <w:p>
+      <w:pPr>
+        <w:spacing w:after="0"/>
+      </w:pPr>
+      <w:r>
+        <w:t xml:space="preserve"> </w:t>
+      </w:r>
+      <w:r>
+        <w:rPr>
+          <w:noProof/>
+        </w:rPr>
+        <w:drawing>
+          <wp:inline distT="0" distB="0" distL="0" distR="0" wp14:anchorId="35D5C241" wp14:editId="08B0C45B">
+            <wp:extent cx="1905000" cy="1428750"/>
+            <wp:effectExtent l="0" t="0" r="0" b="0"/>
+            <wp:docPr id="516010232" name="Picture 516010232"/>
+            <wp:cNvGraphicFramePr>
+              <a:graphicFrameLocks xmlns:a="http://schemas.openxmlformats.org/drawingml/2006/main" noChangeAspect="1"/>
+            </wp:cNvGraphicFramePr>
+            <a:graphic xmlns:a="http://schemas.openxmlformats.org/drawingml/2006/main">
+              <a:graphicData uri="http://schemas.openxmlformats.org/drawingml/2006/picture">
+                <pic:pic xmlns:pic="http://schemas.openxmlformats.org/drawingml/2006/picture">
+                  <pic:nvPicPr>
+                    <pic:cNvPr id="0" name=""/>
+                    <pic:cNvPicPr/>
+                  </pic:nvPicPr>
+                  <pic:blipFill>
+                    <a:blip r:embed="rId15">
+                      <a:extLst>
+                        <a:ext uri="{28A0092B-C50C-407E-A947-70E740481C1C}">
+                          <a14:useLocalDpi xmlns:a14="http://schemas.microsoft.com/office/drawing/2010/main" val="0"/>
+                        </a:ext>
+                      </a:extLst>
+                    </a:blip>
+                    <a:stretch>
+                      <a:fillRect/>
+                    </a:stretch>
+                  </pic:blipFill>
+                  <pic:spPr>
+                    <a:xfrm>
+                      <a:off x="0" y="0"/>
+                      <a:ext cx="1905000" cy="1428750"/>
+                    </a:xfrm>
+                    <a:prstGeom prst="rect">
+                      <a:avLst/>
+                    </a:prstGeom>
+                  </pic:spPr>
+                </pic:pic>
+              </a:graphicData>
+            </a:graphic>
+          </wp:inline>
+        </w:drawing>
+      </w:r>
+      <w:r>
+        <w:rPr>
+          <w:noProof/>
+        </w:rPr>
+        <w:drawing>
+          <wp:inline distT="0" distB="0" distL="0" distR="0" wp14:anchorId="1BBF5534" wp14:editId="1AB62963">
+            <wp:extent cx="1905000" cy="1428750"/>
+            <wp:effectExtent l="0" t="0" r="0" b="0"/>
+            <wp:docPr id="84425094" name="Picture 84425094"/>
+            <wp:cNvGraphicFramePr>
+              <a:graphicFrameLocks xmlns:a="http://schemas.openxmlformats.org/drawingml/2006/main" noChangeAspect="1"/>
+            </wp:cNvGraphicFramePr>
+            <a:graphic xmlns:a="http://schemas.openxmlformats.org/drawingml/2006/main">
+              <a:graphicData uri="http://schemas.openxmlformats.org/drawingml/2006/picture">
+                <pic:pic xmlns:pic="http://schemas.openxmlformats.org/drawingml/2006/picture">
+                  <pic:nvPicPr>
+                    <pic:cNvPr id="0" name=""/>
+                    <pic:cNvPicPr/>
+                  </pic:nvPicPr>
+                  <pic:blipFill>
+                    <a:blip r:embed="rId16">
+                      <a:extLst>
+                        <a:ext uri="{28A0092B-C50C-407E-A947-70E740481C1C}">
+                          <a14:useLocalDpi xmlns:a14="http://schemas.microsoft.com/office/drawing/2010/main" val="0"/>
+                        </a:ext>
+                      </a:extLst>
+                    </a:blip>
+                    <a:stretch>
+                      <a:fillRect/>
+                    </a:stretch>
+                  </pic:blipFill>
+                  <pic:spPr>
+                    <a:xfrm>
+                      <a:off x="0" y="0"/>
+                      <a:ext cx="1905000" cy="1428750"/>
+                    </a:xfrm>
+                    <a:prstGeom prst="rect">
+                      <a:avLst/>
+                    </a:prstGeom>
+                  </pic:spPr>
+                </pic:pic>
+              </a:graphicData>
+            </a:graphic>
+          </wp:inline>
+        </w:drawing>
+      </w:r>
+      <w:r>
+        <w:rPr>
+          <w:noProof/>
+        </w:rPr>
+        <w:drawing>
+          <wp:inline distT="0" distB="0" distL="0" distR="0" wp14:anchorId="78393022" wp14:editId="6D128CE5">
+            <wp:extent cx="1905000" cy="1428750"/>
+            <wp:effectExtent l="0" t="0" r="0" b="0"/>
+            <wp:docPr id="1241882948" name="Picture 1241882948"/>
+            <wp:cNvGraphicFramePr>
+              <a:graphicFrameLocks xmlns:a="http://schemas.openxmlformats.org/drawingml/2006/main" noChangeAspect="1"/>
+            </wp:cNvGraphicFramePr>
+            <a:graphic xmlns:a="http://schemas.openxmlformats.org/drawingml/2006/main">
+              <a:graphicData uri="http://schemas.openxmlformats.org/drawingml/2006/picture">
+                <pic:pic xmlns:pic="http://schemas.openxmlformats.org/drawingml/2006/picture">
+                  <pic:nvPicPr>
+                    <pic:cNvPr id="0" name=""/>
+                    <pic:cNvPicPr/>
+                  </pic:nvPicPr>
+                  <pic:blipFill>
+                    <a:blip r:embed="rId17">
+                      <a:extLst>
+                        <a:ext uri="{28A0092B-C50C-407E-A947-70E740481C1C}">
+                          <a14:useLocalDpi xmlns:a14="http://schemas.microsoft.com/office/drawing/2010/main" val="0"/>
+                        </a:ext>
+                      </a:extLst>
+                    </a:blip>
+                    <a:stretch>
+                      <a:fillRect/>
+                    </a:stretch>
+                  </pic:blipFill>
+                  <pic:spPr>
+                    <a:xfrm>
+                      <a:off x="0" y="0"/>
+                      <a:ext cx="1905000" cy="1428750"/>
+                    </a:xfrm>
+                    <a:prstGeom prst="rect">
+                      <a:avLst/>
+                    </a:prstGeom>
+                  </pic:spPr>
+                </pic:pic>
+              </a:graphicData>
+            </a:graphic>
+          </wp:inline>
+        </w:drawing>
+      </w:r>
+    </w:p>
+    <w:p>
+      <w:pPr>
+        <w:spacing w:after="0"/>
+      </w:pPr>
+    </w:p>
+    <w:p/>
+    <w:p/>
+    <w:p>
+      <w:hyperlink r:id="rId18">
+        <w:r>
+          <w:rPr>
+            <w:rStyle w:val="Hyperlink"/>
+          </w:rPr>
+          <w:t>https://ieeexplore.ieee.org/document/8667063</w:t>
+        </w:r>
+      </w:hyperlink>
+      <w:r>
+        <w:t xml:space="preserve"> (other people’s report about edge detection and it has a good example of introduction)</w:t>
+      </w:r>
+    </w:p>
+    <w:p/>
+    <w:p/>
+    <w:p>
+      <w:hyperlink r:id="rId19" w:history="1">
+        <w:r>
+          <w:rPr>
+            <w:rStyle w:val="Hyperlink"/>
+          </w:rPr>
+          <w:t>https://www.researchgate.net/publication/357351763_Finite_difference_methods_in_image_processing</w:t>
+        </w:r>
+      </w:hyperlink>
+      <w:r>
+        <w:t xml:space="preserve">  - </w:t>
+      </w:r>
+      <w:r>
+        <w:t xml:space="preserve">finite differences </w:t>
+      </w:r>
+      <w:r>
+        <w:t xml:space="preserve">method </w:t>
+      </w:r>
+    </w:p>
     <w:sectPr>
       <w:pgSz w:w="11906" w:h="16838"/>
       <w:pgMar w:top="1440" w:right="1440" w:bottom="1440" w:left="1440" w:header="708" w:footer="708" w:gutter="0"/>
@@ -19,6 +913,564 @@
     </w:sectPr>
   </w:body>
 </w:document>
+</file>
+
+<file path=word/numbering.xml><?xml version="1.0" encoding="utf-8"?>
+<w:numbering xmlns:wpc="http://schemas.microsoft.com/office/word/2010/wordprocessingCanvas" xmlns:cx="http://schemas.microsoft.com/office/drawing/2014/chartex" xmlns:cx1="http://schemas.microsoft.com/office/drawing/2015/9/8/chartex" xmlns:cx2="http://schemas.microsoft.com/office/drawing/2015/10/21/chartex" xmlns:cx3="http://schemas.microsoft.com/office/drawing/2016/5/9/chartex" xmlns:cx4="http://schemas.microsoft.com/office/drawing/2016/5/10/chartex" xmlns:cx5="http://schemas.microsoft.com/office/drawing/2016/5/11/chartex" xmlns:cx6="http://schemas.microsoft.com/office/drawing/2016/5/12/chartex" xmlns:cx7="http://schemas.microsoft.com/office/drawing/2016/5/13/chartex" xmlns:cx8="http://schemas.microsoft.com/office/drawing/2016/5/14/chartex" xmlns:mc="http://schemas.openxmlformats.org/markup-compatibility/2006" xmlns:aink="http://schemas.microsoft.com/office/drawing/2016/ink" xmlns:am3d="http://schemas.microsoft.com/office/drawing/2017/model3d" xmlns:o="urn:schemas-microsoft-com:office:office" xmlns:oel="http://schemas.microsoft.com/office/2019/extlst" xmlns:r="http://schemas.openxmlformats.org/officeDocument/2006/relationships" xmlns:m="http://schemas.openxmlformats.org/officeDocument/2006/math" xmlns:v="urn:schemas-microsoft-com:vml" xmlns:wp14="http://schemas.microsoft.com/office/word/2010/wordprocessingDrawing" xmlns:wp="http://schemas.openxmlformats.org/drawingml/2006/wordprocessingDrawing" xmlns:w10="urn:schemas-microsoft-com:office:word" xmlns:w="http://schemas.openxmlformats.org/wordprocessingml/2006/main" xmlns:w14="http://schemas.microsoft.com/office/word/2010/wordml" xmlns:w15="http://schemas.microsoft.com/office/word/2012/wordml" xmlns:w16cex="http://schemas.microsoft.com/office/word/2018/wordml/cex" xmlns:w16cid="http://schemas.microsoft.com/office/word/2016/wordml/cid" xmlns:w16="http://schemas.microsoft.com/office/word/2018/wordml" xmlns:w16du="http://schemas.microsoft.com/office/word/2023/wordml/word16du" xmlns:w16sdtdh="http://schemas.microsoft.com/office/word/2020/wordml/sdtdatahash" xmlns:w16se="http://schemas.microsoft.com/office/word/2015/wordml/symex" xmlns:wpg="http://schemas.microsoft.com/office/word/2010/wordprocessingGroup" xmlns:wpi="http://schemas.microsoft.com/office/word/2010/wordprocessingInk" xmlns:wne="http://schemas.microsoft.com/office/word/2006/wordml" xmlns:wps="http://schemas.microsoft.com/office/word/2010/wordprocessingShape" mc:Ignorable="w14 w15 w16se w16cid w16 w16cex w16sdtdh w16du wp14">
+  <w:abstractNum w:abstractNumId="0" w15:restartNumberingAfterBreak="0">
+    <w:nsid w:val="00451537"/>
+    <w:multiLevelType w:val="hybridMultilevel"/>
+    <w:tmpl w:val="7FC078D4"/>
+    <w:lvl w:ilvl="0" w:tplc="08090001">
+      <w:start w:val="1"/>
+      <w:numFmt w:val="bullet"/>
+      <w:lvlText w:val=""/>
+      <w:lvlJc w:val="left"/>
+      <w:pPr>
+        <w:ind w:left="1080" w:hanging="360"/>
+      </w:pPr>
+      <w:rPr>
+        <w:rFonts w:ascii="Symbol" w:hAnsi="Symbol" w:hint="default"/>
+      </w:rPr>
+    </w:lvl>
+    <w:lvl w:ilvl="1" w:tplc="08090003" w:tentative="1">
+      <w:start w:val="1"/>
+      <w:numFmt w:val="bullet"/>
+      <w:lvlText w:val="o"/>
+      <w:lvlJc w:val="left"/>
+      <w:pPr>
+        <w:ind w:left="1800" w:hanging="360"/>
+      </w:pPr>
+      <w:rPr>
+        <w:rFonts w:ascii="Courier New" w:hAnsi="Courier New" w:cs="Courier New" w:hint="default"/>
+      </w:rPr>
+    </w:lvl>
+    <w:lvl w:ilvl="2" w:tplc="08090005" w:tentative="1">
+      <w:start w:val="1"/>
+      <w:numFmt w:val="bullet"/>
+      <w:lvlText w:val=""/>
+      <w:lvlJc w:val="left"/>
+      <w:pPr>
+        <w:ind w:left="2520" w:hanging="360"/>
+      </w:pPr>
+      <w:rPr>
+        <w:rFonts w:ascii="Wingdings" w:hAnsi="Wingdings" w:hint="default"/>
+      </w:rPr>
+    </w:lvl>
+    <w:lvl w:ilvl="3" w:tplc="08090001" w:tentative="1">
+      <w:start w:val="1"/>
+      <w:numFmt w:val="bullet"/>
+      <w:lvlText w:val=""/>
+      <w:lvlJc w:val="left"/>
+      <w:pPr>
+        <w:ind w:left="3240" w:hanging="360"/>
+      </w:pPr>
+      <w:rPr>
+        <w:rFonts w:ascii="Symbol" w:hAnsi="Symbol" w:hint="default"/>
+      </w:rPr>
+    </w:lvl>
+    <w:lvl w:ilvl="4" w:tplc="08090003" w:tentative="1">
+      <w:start w:val="1"/>
+      <w:numFmt w:val="bullet"/>
+      <w:lvlText w:val="o"/>
+      <w:lvlJc w:val="left"/>
+      <w:pPr>
+        <w:ind w:left="3960" w:hanging="360"/>
+      </w:pPr>
+      <w:rPr>
+        <w:rFonts w:ascii="Courier New" w:hAnsi="Courier New" w:cs="Courier New" w:hint="default"/>
+      </w:rPr>
+    </w:lvl>
+    <w:lvl w:ilvl="5" w:tplc="08090005" w:tentative="1">
+      <w:start w:val="1"/>
+      <w:numFmt w:val="bullet"/>
+      <w:lvlText w:val=""/>
+      <w:lvlJc w:val="left"/>
+      <w:pPr>
+        <w:ind w:left="4680" w:hanging="360"/>
+      </w:pPr>
+      <w:rPr>
+        <w:rFonts w:ascii="Wingdings" w:hAnsi="Wingdings" w:hint="default"/>
+      </w:rPr>
+    </w:lvl>
+    <w:lvl w:ilvl="6" w:tplc="08090001" w:tentative="1">
+      <w:start w:val="1"/>
+      <w:numFmt w:val="bullet"/>
+      <w:lvlText w:val=""/>
+      <w:lvlJc w:val="left"/>
+      <w:pPr>
+        <w:ind w:left="5400" w:hanging="360"/>
+      </w:pPr>
+      <w:rPr>
+        <w:rFonts w:ascii="Symbol" w:hAnsi="Symbol" w:hint="default"/>
+      </w:rPr>
+    </w:lvl>
+    <w:lvl w:ilvl="7" w:tplc="08090003" w:tentative="1">
+      <w:start w:val="1"/>
+      <w:numFmt w:val="bullet"/>
+      <w:lvlText w:val="o"/>
+      <w:lvlJc w:val="left"/>
+      <w:pPr>
+        <w:ind w:left="6120" w:hanging="360"/>
+      </w:pPr>
+      <w:rPr>
+        <w:rFonts w:ascii="Courier New" w:hAnsi="Courier New" w:cs="Courier New" w:hint="default"/>
+      </w:rPr>
+    </w:lvl>
+    <w:lvl w:ilvl="8" w:tplc="08090005" w:tentative="1">
+      <w:start w:val="1"/>
+      <w:numFmt w:val="bullet"/>
+      <w:lvlText w:val=""/>
+      <w:lvlJc w:val="left"/>
+      <w:pPr>
+        <w:ind w:left="6840" w:hanging="360"/>
+      </w:pPr>
+      <w:rPr>
+        <w:rFonts w:ascii="Wingdings" w:hAnsi="Wingdings" w:hint="default"/>
+      </w:rPr>
+    </w:lvl>
+  </w:abstractNum>
+  <w:abstractNum w:abstractNumId="1" w15:restartNumberingAfterBreak="0">
+    <w:nsid w:val="2F7F6805"/>
+    <w:multiLevelType w:val="hybridMultilevel"/>
+    <w:tmpl w:val="997819B2"/>
+    <w:lvl w:ilvl="0" w:tplc="08090001">
+      <w:start w:val="1"/>
+      <w:numFmt w:val="bullet"/>
+      <w:lvlText w:val=""/>
+      <w:lvlJc w:val="left"/>
+      <w:pPr>
+        <w:ind w:left="1080" w:hanging="360"/>
+      </w:pPr>
+      <w:rPr>
+        <w:rFonts w:ascii="Symbol" w:hAnsi="Symbol" w:hint="default"/>
+      </w:rPr>
+    </w:lvl>
+    <w:lvl w:ilvl="1" w:tplc="08090003" w:tentative="1">
+      <w:start w:val="1"/>
+      <w:numFmt w:val="bullet"/>
+      <w:lvlText w:val="o"/>
+      <w:lvlJc w:val="left"/>
+      <w:pPr>
+        <w:ind w:left="1800" w:hanging="360"/>
+      </w:pPr>
+      <w:rPr>
+        <w:rFonts w:ascii="Courier New" w:hAnsi="Courier New" w:cs="Courier New" w:hint="default"/>
+      </w:rPr>
+    </w:lvl>
+    <w:lvl w:ilvl="2" w:tplc="08090005" w:tentative="1">
+      <w:start w:val="1"/>
+      <w:numFmt w:val="bullet"/>
+      <w:lvlText w:val=""/>
+      <w:lvlJc w:val="left"/>
+      <w:pPr>
+        <w:ind w:left="2520" w:hanging="360"/>
+      </w:pPr>
+      <w:rPr>
+        <w:rFonts w:ascii="Wingdings" w:hAnsi="Wingdings" w:hint="default"/>
+      </w:rPr>
+    </w:lvl>
+    <w:lvl w:ilvl="3" w:tplc="08090001" w:tentative="1">
+      <w:start w:val="1"/>
+      <w:numFmt w:val="bullet"/>
+      <w:lvlText w:val=""/>
+      <w:lvlJc w:val="left"/>
+      <w:pPr>
+        <w:ind w:left="3240" w:hanging="360"/>
+      </w:pPr>
+      <w:rPr>
+        <w:rFonts w:ascii="Symbol" w:hAnsi="Symbol" w:hint="default"/>
+      </w:rPr>
+    </w:lvl>
+    <w:lvl w:ilvl="4" w:tplc="08090003" w:tentative="1">
+      <w:start w:val="1"/>
+      <w:numFmt w:val="bullet"/>
+      <w:lvlText w:val="o"/>
+      <w:lvlJc w:val="left"/>
+      <w:pPr>
+        <w:ind w:left="3960" w:hanging="360"/>
+      </w:pPr>
+      <w:rPr>
+        <w:rFonts w:ascii="Courier New" w:hAnsi="Courier New" w:cs="Courier New" w:hint="default"/>
+      </w:rPr>
+    </w:lvl>
+    <w:lvl w:ilvl="5" w:tplc="08090005" w:tentative="1">
+      <w:start w:val="1"/>
+      <w:numFmt w:val="bullet"/>
+      <w:lvlText w:val=""/>
+      <w:lvlJc w:val="left"/>
+      <w:pPr>
+        <w:ind w:left="4680" w:hanging="360"/>
+      </w:pPr>
+      <w:rPr>
+        <w:rFonts w:ascii="Wingdings" w:hAnsi="Wingdings" w:hint="default"/>
+      </w:rPr>
+    </w:lvl>
+    <w:lvl w:ilvl="6" w:tplc="08090001" w:tentative="1">
+      <w:start w:val="1"/>
+      <w:numFmt w:val="bullet"/>
+      <w:lvlText w:val=""/>
+      <w:lvlJc w:val="left"/>
+      <w:pPr>
+        <w:ind w:left="5400" w:hanging="360"/>
+      </w:pPr>
+      <w:rPr>
+        <w:rFonts w:ascii="Symbol" w:hAnsi="Symbol" w:hint="default"/>
+      </w:rPr>
+    </w:lvl>
+    <w:lvl w:ilvl="7" w:tplc="08090003" w:tentative="1">
+      <w:start w:val="1"/>
+      <w:numFmt w:val="bullet"/>
+      <w:lvlText w:val="o"/>
+      <w:lvlJc w:val="left"/>
+      <w:pPr>
+        <w:ind w:left="6120" w:hanging="360"/>
+      </w:pPr>
+      <w:rPr>
+        <w:rFonts w:ascii="Courier New" w:hAnsi="Courier New" w:cs="Courier New" w:hint="default"/>
+      </w:rPr>
+    </w:lvl>
+    <w:lvl w:ilvl="8" w:tplc="08090005" w:tentative="1">
+      <w:start w:val="1"/>
+      <w:numFmt w:val="bullet"/>
+      <w:lvlText w:val=""/>
+      <w:lvlJc w:val="left"/>
+      <w:pPr>
+        <w:ind w:left="6840" w:hanging="360"/>
+      </w:pPr>
+      <w:rPr>
+        <w:rFonts w:ascii="Wingdings" w:hAnsi="Wingdings" w:hint="default"/>
+      </w:rPr>
+    </w:lvl>
+  </w:abstractNum>
+  <w:abstractNum w:abstractNumId="2" w15:restartNumberingAfterBreak="0">
+    <w:nsid w:val="42480C90"/>
+    <w:multiLevelType w:val="hybridMultilevel"/>
+    <w:tmpl w:val="3C0617A2"/>
+    <w:lvl w:ilvl="0" w:tplc="08090001">
+      <w:start w:val="1"/>
+      <w:numFmt w:val="bullet"/>
+      <w:lvlText w:val=""/>
+      <w:lvlJc w:val="left"/>
+      <w:pPr>
+        <w:ind w:left="720" w:hanging="360"/>
+      </w:pPr>
+      <w:rPr>
+        <w:rFonts w:ascii="Symbol" w:hAnsi="Symbol" w:hint="default"/>
+      </w:rPr>
+    </w:lvl>
+    <w:lvl w:ilvl="1" w:tplc="08090003" w:tentative="1">
+      <w:start w:val="1"/>
+      <w:numFmt w:val="bullet"/>
+      <w:lvlText w:val="o"/>
+      <w:lvlJc w:val="left"/>
+      <w:pPr>
+        <w:ind w:left="1440" w:hanging="360"/>
+      </w:pPr>
+      <w:rPr>
+        <w:rFonts w:ascii="Courier New" w:hAnsi="Courier New" w:cs="Courier New" w:hint="default"/>
+      </w:rPr>
+    </w:lvl>
+    <w:lvl w:ilvl="2" w:tplc="08090005" w:tentative="1">
+      <w:start w:val="1"/>
+      <w:numFmt w:val="bullet"/>
+      <w:lvlText w:val=""/>
+      <w:lvlJc w:val="left"/>
+      <w:pPr>
+        <w:ind w:left="2160" w:hanging="360"/>
+      </w:pPr>
+      <w:rPr>
+        <w:rFonts w:ascii="Wingdings" w:hAnsi="Wingdings" w:hint="default"/>
+      </w:rPr>
+    </w:lvl>
+    <w:lvl w:ilvl="3" w:tplc="08090001" w:tentative="1">
+      <w:start w:val="1"/>
+      <w:numFmt w:val="bullet"/>
+      <w:lvlText w:val=""/>
+      <w:lvlJc w:val="left"/>
+      <w:pPr>
+        <w:ind w:left="2880" w:hanging="360"/>
+      </w:pPr>
+      <w:rPr>
+        <w:rFonts w:ascii="Symbol" w:hAnsi="Symbol" w:hint="default"/>
+      </w:rPr>
+    </w:lvl>
+    <w:lvl w:ilvl="4" w:tplc="08090003" w:tentative="1">
+      <w:start w:val="1"/>
+      <w:numFmt w:val="bullet"/>
+      <w:lvlText w:val="o"/>
+      <w:lvlJc w:val="left"/>
+      <w:pPr>
+        <w:ind w:left="3600" w:hanging="360"/>
+      </w:pPr>
+      <w:rPr>
+        <w:rFonts w:ascii="Courier New" w:hAnsi="Courier New" w:cs="Courier New" w:hint="default"/>
+      </w:rPr>
+    </w:lvl>
+    <w:lvl w:ilvl="5" w:tplc="08090005" w:tentative="1">
+      <w:start w:val="1"/>
+      <w:numFmt w:val="bullet"/>
+      <w:lvlText w:val=""/>
+      <w:lvlJc w:val="left"/>
+      <w:pPr>
+        <w:ind w:left="4320" w:hanging="360"/>
+      </w:pPr>
+      <w:rPr>
+        <w:rFonts w:ascii="Wingdings" w:hAnsi="Wingdings" w:hint="default"/>
+      </w:rPr>
+    </w:lvl>
+    <w:lvl w:ilvl="6" w:tplc="08090001" w:tentative="1">
+      <w:start w:val="1"/>
+      <w:numFmt w:val="bullet"/>
+      <w:lvlText w:val=""/>
+      <w:lvlJc w:val="left"/>
+      <w:pPr>
+        <w:ind w:left="5040" w:hanging="360"/>
+      </w:pPr>
+      <w:rPr>
+        <w:rFonts w:ascii="Symbol" w:hAnsi="Symbol" w:hint="default"/>
+      </w:rPr>
+    </w:lvl>
+    <w:lvl w:ilvl="7" w:tplc="08090003" w:tentative="1">
+      <w:start w:val="1"/>
+      <w:numFmt w:val="bullet"/>
+      <w:lvlText w:val="o"/>
+      <w:lvlJc w:val="left"/>
+      <w:pPr>
+        <w:ind w:left="5760" w:hanging="360"/>
+      </w:pPr>
+      <w:rPr>
+        <w:rFonts w:ascii="Courier New" w:hAnsi="Courier New" w:cs="Courier New" w:hint="default"/>
+      </w:rPr>
+    </w:lvl>
+    <w:lvl w:ilvl="8" w:tplc="08090005" w:tentative="1">
+      <w:start w:val="1"/>
+      <w:numFmt w:val="bullet"/>
+      <w:lvlText w:val=""/>
+      <w:lvlJc w:val="left"/>
+      <w:pPr>
+        <w:ind w:left="6480" w:hanging="360"/>
+      </w:pPr>
+      <w:rPr>
+        <w:rFonts w:ascii="Wingdings" w:hAnsi="Wingdings" w:hint="default"/>
+      </w:rPr>
+    </w:lvl>
+  </w:abstractNum>
+  <w:abstractNum w:abstractNumId="3" w15:restartNumberingAfterBreak="0">
+    <w:nsid w:val="4A462C2F"/>
+    <w:multiLevelType w:val="hybridMultilevel"/>
+    <w:tmpl w:val="A6F6A0FA"/>
+    <w:lvl w:ilvl="0" w:tplc="0809000F">
+      <w:start w:val="1"/>
+      <w:numFmt w:val="decimal"/>
+      <w:lvlText w:val="%1."/>
+      <w:lvlJc w:val="left"/>
+      <w:pPr>
+        <w:ind w:left="720" w:hanging="360"/>
+      </w:pPr>
+    </w:lvl>
+    <w:lvl w:ilvl="1" w:tplc="08090019" w:tentative="1">
+      <w:start w:val="1"/>
+      <w:numFmt w:val="lowerLetter"/>
+      <w:lvlText w:val="%2."/>
+      <w:lvlJc w:val="left"/>
+      <w:pPr>
+        <w:ind w:left="1440" w:hanging="360"/>
+      </w:pPr>
+    </w:lvl>
+    <w:lvl w:ilvl="2" w:tplc="0809001B" w:tentative="1">
+      <w:start w:val="1"/>
+      <w:numFmt w:val="lowerRoman"/>
+      <w:lvlText w:val="%3."/>
+      <w:lvlJc w:val="right"/>
+      <w:pPr>
+        <w:ind w:left="2160" w:hanging="180"/>
+      </w:pPr>
+    </w:lvl>
+    <w:lvl w:ilvl="3" w:tplc="0809000F" w:tentative="1">
+      <w:start w:val="1"/>
+      <w:numFmt w:val="decimal"/>
+      <w:lvlText w:val="%4."/>
+      <w:lvlJc w:val="left"/>
+      <w:pPr>
+        <w:ind w:left="2880" w:hanging="360"/>
+      </w:pPr>
+    </w:lvl>
+    <w:lvl w:ilvl="4" w:tplc="08090019" w:tentative="1">
+      <w:start w:val="1"/>
+      <w:numFmt w:val="lowerLetter"/>
+      <w:lvlText w:val="%5."/>
+      <w:lvlJc w:val="left"/>
+      <w:pPr>
+        <w:ind w:left="3600" w:hanging="360"/>
+      </w:pPr>
+    </w:lvl>
+    <w:lvl w:ilvl="5" w:tplc="0809001B" w:tentative="1">
+      <w:start w:val="1"/>
+      <w:numFmt w:val="lowerRoman"/>
+      <w:lvlText w:val="%6."/>
+      <w:lvlJc w:val="right"/>
+      <w:pPr>
+        <w:ind w:left="4320" w:hanging="180"/>
+      </w:pPr>
+    </w:lvl>
+    <w:lvl w:ilvl="6" w:tplc="0809000F" w:tentative="1">
+      <w:start w:val="1"/>
+      <w:numFmt w:val="decimal"/>
+      <w:lvlText w:val="%7."/>
+      <w:lvlJc w:val="left"/>
+      <w:pPr>
+        <w:ind w:left="5040" w:hanging="360"/>
+      </w:pPr>
+    </w:lvl>
+    <w:lvl w:ilvl="7" w:tplc="08090019" w:tentative="1">
+      <w:start w:val="1"/>
+      <w:numFmt w:val="lowerLetter"/>
+      <w:lvlText w:val="%8."/>
+      <w:lvlJc w:val="left"/>
+      <w:pPr>
+        <w:ind w:left="5760" w:hanging="360"/>
+      </w:pPr>
+    </w:lvl>
+    <w:lvl w:ilvl="8" w:tplc="0809001B" w:tentative="1">
+      <w:start w:val="1"/>
+      <w:numFmt w:val="lowerRoman"/>
+      <w:lvlText w:val="%9."/>
+      <w:lvlJc w:val="right"/>
+      <w:pPr>
+        <w:ind w:left="6480" w:hanging="180"/>
+      </w:pPr>
+    </w:lvl>
+  </w:abstractNum>
+  <w:abstractNum w:abstractNumId="4" w15:restartNumberingAfterBreak="0">
+    <w:nsid w:val="5B0515C9"/>
+    <w:multiLevelType w:val="hybridMultilevel"/>
+    <w:tmpl w:val="CF2C48C4"/>
+    <w:lvl w:ilvl="0" w:tplc="08090001">
+      <w:start w:val="1"/>
+      <w:numFmt w:val="bullet"/>
+      <w:lvlText w:val=""/>
+      <w:lvlJc w:val="left"/>
+      <w:pPr>
+        <w:ind w:left="720" w:hanging="360"/>
+      </w:pPr>
+      <w:rPr>
+        <w:rFonts w:ascii="Symbol" w:hAnsi="Symbol" w:hint="default"/>
+      </w:rPr>
+    </w:lvl>
+    <w:lvl w:ilvl="1" w:tplc="08090003" w:tentative="1">
+      <w:start w:val="1"/>
+      <w:numFmt w:val="bullet"/>
+      <w:lvlText w:val="o"/>
+      <w:lvlJc w:val="left"/>
+      <w:pPr>
+        <w:ind w:left="1440" w:hanging="360"/>
+      </w:pPr>
+      <w:rPr>
+        <w:rFonts w:ascii="Courier New" w:hAnsi="Courier New" w:cs="Courier New" w:hint="default"/>
+      </w:rPr>
+    </w:lvl>
+    <w:lvl w:ilvl="2" w:tplc="08090005" w:tentative="1">
+      <w:start w:val="1"/>
+      <w:numFmt w:val="bullet"/>
+      <w:lvlText w:val=""/>
+      <w:lvlJc w:val="left"/>
+      <w:pPr>
+        <w:ind w:left="2160" w:hanging="360"/>
+      </w:pPr>
+      <w:rPr>
+        <w:rFonts w:ascii="Wingdings" w:hAnsi="Wingdings" w:hint="default"/>
+      </w:rPr>
+    </w:lvl>
+    <w:lvl w:ilvl="3" w:tplc="08090001" w:tentative="1">
+      <w:start w:val="1"/>
+      <w:numFmt w:val="bullet"/>
+      <w:lvlText w:val=""/>
+      <w:lvlJc w:val="left"/>
+      <w:pPr>
+        <w:ind w:left="2880" w:hanging="360"/>
+      </w:pPr>
+      <w:rPr>
+        <w:rFonts w:ascii="Symbol" w:hAnsi="Symbol" w:hint="default"/>
+      </w:rPr>
+    </w:lvl>
+    <w:lvl w:ilvl="4" w:tplc="08090003" w:tentative="1">
+      <w:start w:val="1"/>
+      <w:numFmt w:val="bullet"/>
+      <w:lvlText w:val="o"/>
+      <w:lvlJc w:val="left"/>
+      <w:pPr>
+        <w:ind w:left="3600" w:hanging="360"/>
+      </w:pPr>
+      <w:rPr>
+        <w:rFonts w:ascii="Courier New" w:hAnsi="Courier New" w:cs="Courier New" w:hint="default"/>
+      </w:rPr>
+    </w:lvl>
+    <w:lvl w:ilvl="5" w:tplc="08090005" w:tentative="1">
+      <w:start w:val="1"/>
+      <w:numFmt w:val="bullet"/>
+      <w:lvlText w:val=""/>
+      <w:lvlJc w:val="left"/>
+      <w:pPr>
+        <w:ind w:left="4320" w:hanging="360"/>
+      </w:pPr>
+      <w:rPr>
+        <w:rFonts w:ascii="Wingdings" w:hAnsi="Wingdings" w:hint="default"/>
+      </w:rPr>
+    </w:lvl>
+    <w:lvl w:ilvl="6" w:tplc="08090001" w:tentative="1">
+      <w:start w:val="1"/>
+      <w:numFmt w:val="bullet"/>
+      <w:lvlText w:val=""/>
+      <w:lvlJc w:val="left"/>
+      <w:pPr>
+        <w:ind w:left="5040" w:hanging="360"/>
+      </w:pPr>
+      <w:rPr>
+        <w:rFonts w:ascii="Symbol" w:hAnsi="Symbol" w:hint="default"/>
+      </w:rPr>
+    </w:lvl>
+    <w:lvl w:ilvl="7" w:tplc="08090003" w:tentative="1">
+      <w:start w:val="1"/>
+      <w:numFmt w:val="bullet"/>
+      <w:lvlText w:val="o"/>
+      <w:lvlJc w:val="left"/>
+      <w:pPr>
+        <w:ind w:left="5760" w:hanging="360"/>
+      </w:pPr>
+      <w:rPr>
+        <w:rFonts w:ascii="Courier New" w:hAnsi="Courier New" w:cs="Courier New" w:hint="default"/>
+      </w:rPr>
+    </w:lvl>
+    <w:lvl w:ilvl="8" w:tplc="08090005" w:tentative="1">
+      <w:start w:val="1"/>
+      <w:numFmt w:val="bullet"/>
+      <w:lvlText w:val=""/>
+      <w:lvlJc w:val="left"/>
+      <w:pPr>
+        <w:ind w:left="6480" w:hanging="360"/>
+      </w:pPr>
+      <w:rPr>
+        <w:rFonts w:ascii="Wingdings" w:hAnsi="Wingdings" w:hint="default"/>
+      </w:rPr>
+    </w:lvl>
+  </w:abstractNum>
+  <w:num w:numId="1" w16cid:durableId="1647080167">
+    <w:abstractNumId w:val="3"/>
+  </w:num>
+  <w:num w:numId="2" w16cid:durableId="221717357">
+    <w:abstractNumId w:val="2"/>
+  </w:num>
+  <w:num w:numId="3" w16cid:durableId="988511098">
+    <w:abstractNumId w:val="4"/>
+  </w:num>
+  <w:num w:numId="4" w16cid:durableId="498741587">
+    <w:abstractNumId w:val="0"/>
+  </w:num>
+  <w:num w:numId="5" w16cid:durableId="2092193018">
+    <w:abstractNumId w:val="1"/>
+  </w:num>
+</w:numbering>
 </file>
 
 <file path=word/styles.xml><?xml version="1.0" encoding="utf-8"?>
@@ -421,6 +1873,7 @@
   <w:style w:type="paragraph" w:default="1" w:styleId="Normal">
     <w:name w:val="Normal"/>
     <w:qFormat/>
+    <w:rsid w:val="006F0ED9"/>
   </w:style>
   <w:style w:type="paragraph" w:styleId="Heading1">
     <w:name w:val="heading 1"/>
@@ -471,7 +1924,6 @@
     <w:next w:val="Normal"/>
     <w:link w:val="Heading3Char"/>
     <w:uiPriority w:val="9"/>
-    <w:semiHidden/>
     <w:unhideWhenUsed/>
     <w:qFormat/>
     <w:rsid w:val="00432993"/>
@@ -623,7 +2075,6 @@
   <w:style w:type="character" w:default="1" w:styleId="DefaultParagraphFont">
     <w:name w:val="Default Paragraph Font"/>
     <w:uiPriority w:val="1"/>
-    <w:semiHidden/>
     <w:unhideWhenUsed/>
   </w:style>
   <w:style w:type="table" w:default="1" w:styleId="TableNormal">
@@ -678,7 +2129,6 @@
     <w:basedOn w:val="DefaultParagraphFont"/>
     <w:link w:val="Heading3"/>
     <w:uiPriority w:val="9"/>
-    <w:semiHidden/>
     <w:rsid w:val="00432993"/>
     <w:rPr>
       <w:rFonts w:eastAsiaTheme="majorEastAsia" w:cstheme="majorBidi"/>
@@ -934,6 +2384,41 @@
       <w:smallCaps/>
       <w:color w:val="0F4761" w:themeColor="accent1" w:themeShade="BF"/>
       <w:spacing w:val="5"/>
+    </w:rPr>
+  </w:style>
+  <w:style w:type="character" w:styleId="Hyperlink">
+    <w:name w:val="Hyperlink"/>
+    <w:basedOn w:val="DefaultParagraphFont"/>
+    <w:uiPriority w:val="99"/>
+    <w:unhideWhenUsed/>
+    <w:rsid w:val="0053018A"/>
+    <w:rPr>
+      <w:color w:val="467886" w:themeColor="hyperlink"/>
+      <w:u w:val="single"/>
+    </w:rPr>
+  </w:style>
+  <w:style w:type="character" w:styleId="UnresolvedMention">
+    <w:name w:val="Unresolved Mention"/>
+    <w:basedOn w:val="DefaultParagraphFont"/>
+    <w:uiPriority w:val="99"/>
+    <w:semiHidden/>
+    <w:unhideWhenUsed/>
+    <w:rsid w:val="0053018A"/>
+    <w:rPr>
+      <w:color w:val="605E5C"/>
+      <w:shd w:val="clear" w:color="auto" w:fill="E1DFDD"/>
+    </w:rPr>
+  </w:style>
+  <w:style w:type="character" w:styleId="FollowedHyperlink">
+    <w:name w:val="FollowedHyperlink"/>
+    <w:basedOn w:val="DefaultParagraphFont"/>
+    <w:uiPriority w:val="99"/>
+    <w:semiHidden/>
+    <w:unhideWhenUsed/>
+    <w:rsid w:val="00104E4E"/>
+    <w:rPr>
+      <w:color w:val="96607D" w:themeColor="followedHyperlink"/>
+      <w:u w:val="single"/>
     </w:rPr>
   </w:style>
 </w:styles>

</xml_diff>

<commit_message>
added some Canny research
</commit_message>
<xml_diff>
--- a/object segmentation research.docx
+++ b/object segmentation research.docx
@@ -30,6 +30,11 @@
           <w:numId w:val="2"/>
         </w:numPr>
       </w:pPr>
+      <w:proofErr w:type="spellStart"/>
+      <w:r>
+        <w:t>survos</w:t>
+      </w:r>
+      <w:proofErr w:type="spellEnd"/>
     </w:p>
     <w:p>
       <w:pPr>
@@ -74,6 +79,18 @@
     <w:p>
       <w:pPr>
         <w:ind w:left="360"/>
+      </w:pPr>
+      <w:r>
+        <w:t>Refs:</w:t>
+      </w:r>
+    </w:p>
+    <w:p>
+      <w:pPr>
+        <w:pStyle w:val="ListParagraph"/>
+        <w:numPr>
+          <w:ilvl w:val="0"/>
+          <w:numId w:val="6"/>
+        </w:numPr>
       </w:pPr>
       <w:hyperlink r:id="rId5" w:history="1">
         <w:r>
@@ -84,10 +101,101 @@
         </w:r>
       </w:hyperlink>
       <w:r>
-        <w:t xml:space="preserve">  - finite differences method </w:t>
-      </w:r>
-      <w:r>
-        <w:t>source 1</w:t>
+        <w:t xml:space="preserve">  - </w:t>
+      </w:r>
+      <w:r>
+        <w:t xml:space="preserve">initial </w:t>
+      </w:r>
+      <w:r>
+        <w:t>finite differences method source</w:t>
+      </w:r>
+      <w:r>
+        <w:t xml:space="preserve"> [1]</w:t>
+      </w:r>
+      <w:r>
+        <w:t xml:space="preserve"> </w:t>
+      </w:r>
+    </w:p>
+    <w:p>
+      <w:pPr>
+        <w:pStyle w:val="ListParagraph"/>
+        <w:numPr>
+          <w:ilvl w:val="0"/>
+          <w:numId w:val="6"/>
+        </w:numPr>
+      </w:pPr>
+      <w:hyperlink r:id="rId6" w:history="1">
+        <w:r>
+          <w:rPr>
+            <w:rStyle w:val="Hyperlink"/>
+          </w:rPr>
+          <w:t>https://aitskadapa.ac.in/e-books/CSE/DIGITAL%20IMAGE%20PROCESSING/Digital%20Image%20Processing%20(%20PDFDrive%20)%20(1).pdf</w:t>
+        </w:r>
+      </w:hyperlink>
+      <w:r>
+        <w:t xml:space="preserve"> – more general source (section 12.</w:t>
+      </w:r>
+      <w:r>
+        <w:t>4.3 applies to finite differences</w:t>
+      </w:r>
+      <w:r>
+        <w:t>)</w:t>
+      </w:r>
+      <w:r>
+        <w:t>[2]</w:t>
+      </w:r>
+    </w:p>
+    <w:p>
+      <w:pPr>
+        <w:ind w:left="360"/>
+      </w:pPr>
+      <w:r>
+        <w:t>Brief Summary:</w:t>
+      </w:r>
+    </w:p>
+    <w:p>
+      <w:pPr>
+        <w:pStyle w:val="ListParagraph"/>
+        <w:numPr>
+          <w:ilvl w:val="0"/>
+          <w:numId w:val="7"/>
+        </w:numPr>
+      </w:pPr>
+      <w:r>
+        <w:t xml:space="preserve">The simplest </w:t>
+      </w:r>
+      <w:r>
+        <w:t>method to compute a gradient vector for a poin</w:t>
+      </w:r>
+      <w:r>
+        <w:t>t</w:t>
+      </w:r>
+    </w:p>
+    <w:p>
+      <w:pPr>
+        <w:pStyle w:val="ListParagraph"/>
+        <w:numPr>
+          <w:ilvl w:val="0"/>
+          <w:numId w:val="7"/>
+        </w:numPr>
+      </w:pPr>
+      <w:r>
+        <w:t>Approximations are used for back</w:t>
+      </w:r>
+      <w:r>
+        <w:t>ward, forward and symmetric (central)</w:t>
+      </w:r>
+      <w:r>
+        <w:t xml:space="preserve"> differences</w:t>
+      </w:r>
+      <w:r>
+        <w:t>. These approximations correspond to their respective</w:t>
+      </w:r>
+      <w:r>
+        <w:t xml:space="preserve"> filter</w:t>
+      </w:r>
+      <w:r>
+        <w:t xml:space="preserve"> masks</w:t>
       </w:r>
     </w:p>
     <w:p>
@@ -110,13 +218,20 @@
         <w:t>Kernels can be used to detect edges in images</w:t>
       </w:r>
       <w:r>
-        <w:t xml:space="preserve"> and the Laplacian filter is one </w:t>
-      </w:r>
-      <w:proofErr w:type="gramStart"/>
-      <w:r>
-        <w:t>example :</w:t>
-      </w:r>
-      <w:proofErr w:type="gramEnd"/>
+        <w:t xml:space="preserve"> and the Laplacian filter is one example</w:t>
+      </w:r>
+      <w:r>
+        <w:t xml:space="preserve"> (shown through formulas)</w:t>
+      </w:r>
+      <w:r>
+        <w:t xml:space="preserve"> </w:t>
+      </w:r>
+      <w:r>
+        <w:t>[1]</w:t>
+      </w:r>
+      <w:r>
+        <w:t>:</w:t>
+      </w:r>
     </w:p>
     <w:p>
       <w:pPr>
@@ -127,10 +242,13 @@
         </w:numPr>
       </w:pPr>
       <w:r>
+        <w:rPr>
+          <w:noProof/>
+        </w:rPr>
         <w:drawing>
-          <wp:inline distT="0" distB="0" distL="0" distR="0" wp14:anchorId="714C47DB" wp14:editId="0DD70AFB">
-            <wp:extent cx="4298534" cy="1909243"/>
-            <wp:effectExtent l="0" t="0" r="6985" b="0"/>
+          <wp:inline distT="0" distB="0" distL="0" distR="0" wp14:anchorId="714C47DB" wp14:editId="5F658FCA">
+            <wp:extent cx="3683237" cy="1635952"/>
+            <wp:effectExtent l="0" t="0" r="0" b="2540"/>
             <wp:docPr id="1535986991" name="Picture 1" descr="A white paper with black text and numbers&#10;&#10;Description automatically generated"/>
             <wp:cNvGraphicFramePr>
               <a:graphicFrameLocks xmlns:a="http://schemas.openxmlformats.org/drawingml/2006/main" noChangeAspect="1"/>
@@ -143,7 +261,7 @@
                     <pic:cNvPicPr/>
                   </pic:nvPicPr>
                   <pic:blipFill>
-                    <a:blip r:embed="rId6"/>
+                    <a:blip r:embed="rId7"/>
                     <a:stretch>
                       <a:fillRect/>
                     </a:stretch>
@@ -151,7 +269,7 @@
                   <pic:spPr>
                     <a:xfrm>
                       <a:off x="0" y="0"/>
-                      <a:ext cx="4323641" cy="1920395"/>
+                      <a:ext cx="3711739" cy="1648611"/>
                     </a:xfrm>
                     <a:prstGeom prst="rect">
                       <a:avLst/>
@@ -166,9 +284,79 @@
     </w:p>
     <w:p>
       <w:pPr>
+        <w:pStyle w:val="ListParagraph"/>
+        <w:numPr>
+          <w:ilvl w:val="0"/>
+          <w:numId w:val="5"/>
+        </w:numPr>
+      </w:pPr>
+      <w:r>
+        <w:t xml:space="preserve">Convolution can be used to obtain the </w:t>
+      </w:r>
+      <w:proofErr w:type="spellStart"/>
+      <w:r>
+        <w:t>laplacian</w:t>
+      </w:r>
+      <w:proofErr w:type="spellEnd"/>
+      <w:r>
+        <w:t xml:space="preserve"> filter from </w:t>
+      </w:r>
+    </w:p>
+    <w:p>
+      <w:pPr>
+        <w:pStyle w:val="ListParagraph"/>
+        <w:numPr>
+          <w:ilvl w:val="0"/>
+          <w:numId w:val="5"/>
+        </w:numPr>
+      </w:pPr>
+      <w:r>
+        <w:rPr>
+          <w:noProof/>
+        </w:rPr>
+        <w:drawing>
+          <wp:inline distT="0" distB="0" distL="0" distR="0" wp14:anchorId="3909C9BC" wp14:editId="6BBE1C2A">
+            <wp:extent cx="2407517" cy="1316052"/>
+            <wp:effectExtent l="0" t="0" r="0" b="0"/>
+            <wp:docPr id="1242915793" name="Picture 1" descr="A math equations and numbers&#10;&#10;Description automatically generated with medium confidence"/>
+            <wp:cNvGraphicFramePr>
+              <a:graphicFrameLocks xmlns:a="http://schemas.openxmlformats.org/drawingml/2006/main" noChangeAspect="1"/>
+            </wp:cNvGraphicFramePr>
+            <a:graphic xmlns:a="http://schemas.openxmlformats.org/drawingml/2006/main">
+              <a:graphicData uri="http://schemas.openxmlformats.org/drawingml/2006/picture">
+                <pic:pic xmlns:pic="http://schemas.openxmlformats.org/drawingml/2006/picture">
+                  <pic:nvPicPr>
+                    <pic:cNvPr id="1242915793" name="Picture 1" descr="A math equations and numbers&#10;&#10;Description automatically generated with medium confidence"/>
+                    <pic:cNvPicPr/>
+                  </pic:nvPicPr>
+                  <pic:blipFill>
+                    <a:blip r:embed="rId8"/>
+                    <a:stretch>
+                      <a:fillRect/>
+                    </a:stretch>
+                  </pic:blipFill>
+                  <pic:spPr>
+                    <a:xfrm>
+                      <a:off x="0" y="0"/>
+                      <a:ext cx="2438538" cy="1333009"/>
+                    </a:xfrm>
+                    <a:prstGeom prst="rect">
+                      <a:avLst/>
+                    </a:prstGeom>
+                  </pic:spPr>
+                </pic:pic>
+              </a:graphicData>
+            </a:graphic>
+          </wp:inline>
+        </w:drawing>
+      </w:r>
+    </w:p>
+    <w:p>
+      <w:pPr>
         <w:ind w:left="360"/>
       </w:pPr>
       <w:r>
+        <w:lastRenderedPageBreak/>
         <w:t>Formulas:</w:t>
       </w:r>
     </w:p>
@@ -180,13 +368,20 @@
           <w:numId w:val="4"/>
         </w:numPr>
       </w:pPr>
-      <w:proofErr w:type="gramStart"/>
-      <w:r>
-        <w:t>Forward ,</w:t>
-      </w:r>
-      <w:proofErr w:type="gramEnd"/>
-      <w:r>
-        <w:t xml:space="preserve"> backward and central differences</w:t>
+      <w:r>
+        <w:t>Forward, backward and central differences</w:t>
+      </w:r>
+      <w:r>
+        <w:t xml:space="preserve"> </w:t>
+      </w:r>
+      <w:r>
+        <w:t>(</w:t>
+      </w:r>
+      <w:r>
+        <w:t xml:space="preserve">sometimes referred to as symmetric </w:t>
+      </w:r>
+      <w:r>
+        <w:t>)</w:t>
       </w:r>
       <w:r>
         <w:t xml:space="preserve"> for one variable (1</w:t>
@@ -201,6 +396,9 @@
         <w:t xml:space="preserve"> order)</w:t>
       </w:r>
       <w:r>
+        <w:t>[1]</w:t>
+      </w:r>
+      <w:r>
         <w:t>:</w:t>
       </w:r>
     </w:p>
@@ -210,6 +408,9 @@
         <w:ind w:left="1080"/>
       </w:pPr>
       <w:r>
+        <w:rPr>
+          <w:noProof/>
+        </w:rPr>
         <w:drawing>
           <wp:inline distT="0" distB="0" distL="0" distR="0" wp14:anchorId="396E4630" wp14:editId="4BDB2BC2">
             <wp:extent cx="2809074" cy="1227041"/>
@@ -226,7 +427,7 @@
                     <pic:cNvPicPr/>
                   </pic:nvPicPr>
                   <pic:blipFill>
-                    <a:blip r:embed="rId7"/>
+                    <a:blip r:embed="rId9"/>
                     <a:stretch>
                       <a:fillRect/>
                     </a:stretch>
@@ -271,6 +472,9 @@
         <w:t>y</w:t>
       </w:r>
       <w:r>
+        <w:t xml:space="preserve"> [1]</w:t>
+      </w:r>
+      <w:r>
         <w:t>:</w:t>
       </w:r>
     </w:p>
@@ -280,10 +484,13 @@
         <w:ind w:left="1080"/>
       </w:pPr>
       <w:r>
+        <w:rPr>
+          <w:noProof/>
+        </w:rPr>
         <w:drawing>
-          <wp:inline distT="0" distB="0" distL="0" distR="0" wp14:anchorId="0CD8DDE1" wp14:editId="13B9C80D">
-            <wp:extent cx="2862841" cy="784044"/>
-            <wp:effectExtent l="0" t="0" r="0" b="0"/>
+          <wp:inline distT="0" distB="0" distL="0" distR="0" wp14:anchorId="0CD8DDE1" wp14:editId="6A1EA7E1">
+            <wp:extent cx="2529555" cy="692767"/>
+            <wp:effectExtent l="0" t="0" r="4445" b="0"/>
             <wp:docPr id="1411455396" name="Picture 1" descr="A math equations on a white background&#10;&#10;Description automatically generated"/>
             <wp:cNvGraphicFramePr>
               <a:graphicFrameLocks xmlns:a="http://schemas.openxmlformats.org/drawingml/2006/main" noChangeAspect="1"/>
@@ -296,7 +503,7 @@
                     <pic:cNvPicPr/>
                   </pic:nvPicPr>
                   <pic:blipFill>
-                    <a:blip r:embed="rId8"/>
+                    <a:blip r:embed="rId10"/>
                     <a:stretch>
                       <a:fillRect/>
                     </a:stretch>
@@ -304,7 +511,7 @@
                   <pic:spPr>
                     <a:xfrm>
                       <a:off x="0" y="0"/>
-                      <a:ext cx="2905189" cy="795642"/>
+                      <a:ext cx="2576787" cy="705703"/>
                     </a:xfrm>
                     <a:prstGeom prst="rect">
                       <a:avLst/>
@@ -329,7 +536,13 @@
         <w:t>Magnitude of the gradient between</w:t>
       </w:r>
       <w:r>
-        <w:t xml:space="preserve"> adjacent positions:</w:t>
+        <w:t xml:space="preserve"> adjacent positions</w:t>
+      </w:r>
+      <w:r>
+        <w:t>[1]</w:t>
+      </w:r>
+      <w:r>
+        <w:t>:</w:t>
       </w:r>
     </w:p>
     <w:p>
@@ -341,19 +554,63 @@
         <w:rPr>
           <w:noProof/>
         </w:rPr>
-        <w:lastRenderedPageBreak/>
+        <w:drawing>
+          <wp:inline distT="0" distB="0" distL="0" distR="0" wp14:anchorId="5581C29D" wp14:editId="365E8C0F">
+            <wp:extent cx="5230026" cy="980413"/>
+            <wp:effectExtent l="0" t="0" r="0" b="0"/>
+            <wp:docPr id="1046988250" name="Picture 1" descr="A math equations on a white background&#10;&#10;Description automatically generated"/>
+            <wp:cNvGraphicFramePr>
+              <a:graphicFrameLocks xmlns:a="http://schemas.openxmlformats.org/drawingml/2006/main" noChangeAspect="1"/>
+            </wp:cNvGraphicFramePr>
+            <a:graphic xmlns:a="http://schemas.openxmlformats.org/drawingml/2006/main">
+              <a:graphicData uri="http://schemas.openxmlformats.org/drawingml/2006/picture">
+                <pic:pic xmlns:pic="http://schemas.openxmlformats.org/drawingml/2006/picture">
+                  <pic:nvPicPr>
+                    <pic:cNvPr id="1046988250" name="Picture 1" descr="A math equations on a white background&#10;&#10;Description automatically generated"/>
+                    <pic:cNvPicPr/>
+                  </pic:nvPicPr>
+                  <pic:blipFill>
+                    <a:blip r:embed="rId11"/>
+                    <a:stretch>
+                      <a:fillRect/>
+                    </a:stretch>
+                  </pic:blipFill>
+                  <pic:spPr>
+                    <a:xfrm>
+                      <a:off x="0" y="0"/>
+                      <a:ext cx="5246018" cy="983411"/>
+                    </a:xfrm>
+                    <a:prstGeom prst="rect">
+                      <a:avLst/>
+                    </a:prstGeom>
+                  </pic:spPr>
+                </pic:pic>
+              </a:graphicData>
+            </a:graphic>
+          </wp:inline>
+        </w:drawing>
+      </w:r>
+    </w:p>
+    <w:p>
+      <w:pPr>
+        <w:ind w:left="360"/>
+      </w:pPr>
+      <w:r>
+        <w:rPr>
+          <w:noProof/>
+        </w:rPr>
         <mc:AlternateContent>
           <mc:Choice Requires="wps">
             <w:drawing>
-              <wp:anchor distT="0" distB="0" distL="114300" distR="114300" simplePos="0" relativeHeight="251659264" behindDoc="0" locked="0" layoutInCell="1" allowOverlap="1" wp14:anchorId="7012F488" wp14:editId="772BF538">
+              <wp:anchor distT="0" distB="0" distL="114300" distR="114300" simplePos="0" relativeHeight="251658240" behindDoc="0" locked="0" layoutInCell="1" allowOverlap="1" wp14:anchorId="7012F488" wp14:editId="1DF3544B">
                 <wp:simplePos x="0" y="0"/>
                 <wp:positionH relativeFrom="column">
-                  <wp:posOffset>369427</wp:posOffset>
+                  <wp:posOffset>368935</wp:posOffset>
                 </wp:positionH>
                 <wp:positionV relativeFrom="paragraph">
-                  <wp:posOffset>1193859</wp:posOffset>
+                  <wp:posOffset>4445</wp:posOffset>
                 </wp:positionV>
-                <wp:extent cx="5655357" cy="1166495"/>
+                <wp:extent cx="5655310" cy="1166495"/>
                 <wp:effectExtent l="19050" t="19050" r="21590" b="14605"/>
                 <wp:wrapNone/>
                 <wp:docPr id="1662706100" name="Rectangle 2"/>
@@ -365,7 +622,7 @@
                       <wps:spPr>
                         <a:xfrm>
                           <a:off x="0" y="0"/>
-                          <a:ext cx="5655357" cy="1166495"/>
+                          <a:ext cx="5655310" cy="1166495"/>
                         </a:xfrm>
                         <a:prstGeom prst="rect">
                           <a:avLst/>
@@ -408,56 +665,17 @@
               </wp:anchor>
             </w:drawing>
           </mc:Choice>
-          <mc:Fallback>
+          <mc:Fallback xmlns:arto="http://schemas.microsoft.com/office/word/2006/arto">
             <w:pict>
-              <v:rect w14:anchorId="5552F6A6" id="Rectangle 2" o:spid="_x0000_s1026" style="position:absolute;margin-left:29.1pt;margin-top:94pt;width:445.3pt;height:91.85pt;z-index:251659264;visibility:visible;mso-wrap-style:square;mso-width-percent:0;mso-wrap-distance-left:9pt;mso-wrap-distance-top:0;mso-wrap-distance-right:9pt;mso-wrap-distance-bottom:0;mso-position-horizontal:absolute;mso-position-horizontal-relative:text;mso-position-vertical:absolute;mso-position-vertical-relative:text;mso-width-percent:0;mso-width-relative:margin;v-text-anchor:middle" o:gfxdata="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" filled="f" strokecolor="red" strokeweight="2.25pt"/>
+              <v:rect w14:anchorId="71DC603F" id="Rectangle 2" o:spid="_x0000_s1026" style="position:absolute;margin-left:29.05pt;margin-top:.35pt;width:445.3pt;height:91.85pt;z-index:251659264;visibility:visible;mso-wrap-style:square;mso-width-percent:0;mso-wrap-distance-left:9pt;mso-wrap-distance-top:0;mso-wrap-distance-right:9pt;mso-wrap-distance-bottom:0;mso-position-horizontal:absolute;mso-position-horizontal-relative:text;mso-position-vertical:absolute;mso-position-vertical-relative:text;mso-width-percent:0;mso-width-relative:margin;v-text-anchor:middle" o:gfxdata="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" filled="f" strokecolor="red" strokeweight="2.25pt"/>
             </w:pict>
           </mc:Fallback>
         </mc:AlternateContent>
       </w:r>
       <w:r>
-        <w:drawing>
-          <wp:inline distT="0" distB="0" distL="0" distR="0" wp14:anchorId="5581C29D" wp14:editId="293EA8BB">
-            <wp:extent cx="5731510" cy="1074420"/>
-            <wp:effectExtent l="0" t="0" r="2540" b="0"/>
-            <wp:docPr id="1046988250" name="Picture 1" descr="A math equations on a white background&#10;&#10;Description automatically generated"/>
-            <wp:cNvGraphicFramePr>
-              <a:graphicFrameLocks xmlns:a="http://schemas.openxmlformats.org/drawingml/2006/main" noChangeAspect="1"/>
-            </wp:cNvGraphicFramePr>
-            <a:graphic xmlns:a="http://schemas.openxmlformats.org/drawingml/2006/main">
-              <a:graphicData uri="http://schemas.openxmlformats.org/drawingml/2006/picture">
-                <pic:pic xmlns:pic="http://schemas.openxmlformats.org/drawingml/2006/picture">
-                  <pic:nvPicPr>
-                    <pic:cNvPr id="1046988250" name="Picture 1" descr="A math equations on a white background&#10;&#10;Description automatically generated"/>
-                    <pic:cNvPicPr/>
-                  </pic:nvPicPr>
-                  <pic:blipFill>
-                    <a:blip r:embed="rId9"/>
-                    <a:stretch>
-                      <a:fillRect/>
-                    </a:stretch>
-                  </pic:blipFill>
-                  <pic:spPr>
-                    <a:xfrm>
-                      <a:off x="0" y="0"/>
-                      <a:ext cx="5731510" cy="1074420"/>
-                    </a:xfrm>
-                    <a:prstGeom prst="rect">
-                      <a:avLst/>
-                    </a:prstGeom>
-                  </pic:spPr>
-                </pic:pic>
-              </a:graphicData>
-            </a:graphic>
-          </wp:inline>
-        </w:drawing>
-      </w:r>
-    </w:p>
-    <w:p>
-      <w:pPr>
-        <w:ind w:left="360"/>
-      </w:pPr>
-      <w:r>
+        <w:rPr>
+          <w:noProof/>
+        </w:rPr>
         <w:drawing>
           <wp:inline distT="0" distB="0" distL="0" distR="0" wp14:anchorId="51FEF182" wp14:editId="09EDC94F">
             <wp:extent cx="5731510" cy="1166495"/>
@@ -474,7 +692,7 @@
                     <pic:cNvPicPr/>
                   </pic:nvPicPr>
                   <pic:blipFill>
-                    <a:blip r:embed="rId10"/>
+                    <a:blip r:embed="rId12"/>
                     <a:stretch>
                       <a:fillRect/>
                     </a:stretch>
@@ -504,19 +722,23 @@
         </w:numPr>
       </w:pPr>
       <w:r>
-        <w:t xml:space="preserve">From this you can </w:t>
-      </w:r>
-      <w:proofErr w:type="gramStart"/>
-      <w:r>
-        <w:t>imply :</w:t>
-      </w:r>
-      <w:proofErr w:type="gramEnd"/>
+        <w:t>From this you can imply</w:t>
+      </w:r>
+      <w:r>
+        <w:t xml:space="preserve"> [1]</w:t>
+      </w:r>
+      <w:r>
+        <w:t>:</w:t>
+      </w:r>
     </w:p>
     <w:p>
       <w:pPr>
         <w:ind w:left="360"/>
       </w:pPr>
       <w:r>
+        <w:rPr>
+          <w:noProof/>
+        </w:rPr>
         <w:drawing>
           <wp:inline distT="0" distB="0" distL="0" distR="0" wp14:anchorId="3BEDA3F7" wp14:editId="799B7F5F">
             <wp:extent cx="5731510" cy="537210"/>
@@ -533,7 +755,7 @@
                     <pic:cNvPicPr/>
                   </pic:nvPicPr>
                   <pic:blipFill>
-                    <a:blip r:embed="rId11"/>
+                    <a:blip r:embed="rId13"/>
                     <a:stretch>
                       <a:fillRect/>
                     </a:stretch>
@@ -554,7 +776,6 @@
         </w:drawing>
       </w:r>
     </w:p>
-    <w:p/>
     <w:p>
       <w:pPr>
         <w:pStyle w:val="Heading2"/>
@@ -580,28 +801,24 @@
         </w:numPr>
       </w:pPr>
       <w:r>
-        <w:t xml:space="preserve">In RGB </w:t>
-      </w:r>
-      <w:proofErr w:type="spellStart"/>
-      <w:r>
-        <w:t>color</w:t>
-      </w:r>
-      <w:proofErr w:type="spellEnd"/>
-      <w:r>
-        <w:t xml:space="preserve"> model, an image is represented with three grayscale images corresponding for each </w:t>
-      </w:r>
-      <w:proofErr w:type="spellStart"/>
-      <w:r>
-        <w:t>color</w:t>
-      </w:r>
-      <w:proofErr w:type="spellEnd"/>
-      <w:r>
-        <w:t xml:space="preserve"> component, i.e. a matrix for red intensity, a matrix for green intensity, and a matrix for blue intensity, these matrices are known as masks.</w:t>
+        <w:t>In RGB colo</w:t>
+      </w:r>
+      <w:r>
+        <w:t>u</w:t>
+      </w:r>
+      <w:r>
+        <w:t>r model, an image is represented with three grayscale images corresponding for each colo</w:t>
+      </w:r>
+      <w:r>
+        <w:t>u</w:t>
+      </w:r>
+      <w:r>
+        <w:t>r component, i.e. a matrix for red intensity, a matrix for green intensity, and a matrix for blue intensity, these matrices are known as masks.</w:t>
       </w:r>
       <w:r>
         <w:t xml:space="preserve">(see below from </w:t>
       </w:r>
-      <w:hyperlink r:id="rId12" w:history="1">
+      <w:hyperlink r:id="rId14" w:history="1">
         <w:r>
           <w:rPr>
             <w:rStyle w:val="Hyperlink"/>
@@ -619,6 +836,10 @@
         <w:ind w:left="1080"/>
       </w:pPr>
       <w:r>
+        <w:rPr>
+          <w:noProof/>
+        </w:rPr>
+        <w:lastRenderedPageBreak/>
         <w:drawing>
           <wp:inline distT="0" distB="0" distL="0" distR="0" wp14:anchorId="4802BD15" wp14:editId="73CE52E7">
             <wp:extent cx="2716584" cy="2325260"/>
@@ -635,7 +856,7 @@
                     <pic:cNvPicPr/>
                   </pic:nvPicPr>
                   <pic:blipFill>
-                    <a:blip r:embed="rId13"/>
+                    <a:blip r:embed="rId15"/>
                     <a:stretch>
                       <a:fillRect/>
                     </a:stretch>
@@ -664,6 +885,1737 @@
           <w:numId w:val="4"/>
         </w:numPr>
       </w:pPr>
+      <w:hyperlink r:id="rId16" w:history="1">
+        <w:r>
+          <w:rPr>
+            <w:rStyle w:val="Hyperlink"/>
+          </w:rPr>
+          <w:t>https://aitskadapa.ac.in/e-books/CSE/DIGITAL%20IMAGE%20PROCESSING/Digital%20Image%20Processing%20(%20PDFDrive%20)%20(1).pdf</w:t>
+        </w:r>
+      </w:hyperlink>
+      <w:r>
+        <w:t xml:space="preserve"> (see</w:t>
+      </w:r>
+      <w:r>
+        <w:t xml:space="preserve"> section 12 for edge detection</w:t>
+      </w:r>
+      <w:r>
+        <w:t>, 12.</w:t>
+      </w:r>
+      <w:r>
+        <w:t>4 for gradient based edge detection</w:t>
+      </w:r>
+      <w:r>
+        <w:t>)</w:t>
+      </w:r>
+    </w:p>
+    <w:p/>
+    <w:p/>
+    <w:p/>
+    <w:p/>
+    <w:p>
+      <w:pPr>
+        <w:pStyle w:val="Heading3"/>
+      </w:pPr>
+      <w:r>
+        <w:t>Canny Algorithm:</w:t>
+      </w:r>
+    </w:p>
+    <w:p>
+      <w:r>
+        <w:t>Method</w:t>
+      </w:r>
+      <w:r>
+        <w:t xml:space="preserve"> (</w:t>
+      </w:r>
+      <w:hyperlink r:id="rId17" w:history="1">
+        <w:r>
+          <w:rPr>
+            <w:rStyle w:val="Hyperlink"/>
+          </w:rPr>
+          <w:t>https://homepages.inf.ed.ac.uk/rbf/HIPR2/canny.htm</w:t>
+        </w:r>
+      </w:hyperlink>
+      <w:r>
+        <w:t xml:space="preserve"> )</w:t>
+      </w:r>
+      <w:r>
+        <w:t>:</w:t>
+      </w:r>
+    </w:p>
+    <w:p>
+      <w:pPr>
+        <w:pStyle w:val="ListParagraph"/>
+        <w:numPr>
+          <w:ilvl w:val="0"/>
+          <w:numId w:val="4"/>
+        </w:numPr>
+      </w:pPr>
+      <w:r>
+        <w:t xml:space="preserve">Image </w:t>
+      </w:r>
+      <w:r>
+        <w:rPr>
+          <w:b/>
+          <w:bCs/>
+        </w:rPr>
+        <w:t xml:space="preserve">smoothed by </w:t>
+      </w:r>
+      <w:r>
+        <w:rPr>
+          <w:b/>
+          <w:bCs/>
+          <w:color w:val="FF0000"/>
+        </w:rPr>
+        <w:t>G</w:t>
+      </w:r>
+      <w:r>
+        <w:rPr>
+          <w:b/>
+          <w:bCs/>
+          <w:color w:val="FF0000"/>
+        </w:rPr>
+        <w:t xml:space="preserve">aussian </w:t>
+      </w:r>
+      <w:r>
+        <w:rPr>
+          <w:b/>
+          <w:bCs/>
+          <w:color w:val="FF0000"/>
+        </w:rPr>
+        <w:t>convolution</w:t>
+      </w:r>
+      <w:r>
+        <w:rPr>
+          <w:color w:val="FF0000"/>
+        </w:rPr>
+        <w:t xml:space="preserve"> </w:t>
+      </w:r>
+    </w:p>
+    <w:p>
+      <w:pPr>
+        <w:pStyle w:val="ListParagraph"/>
+        <w:numPr>
+          <w:ilvl w:val="0"/>
+          <w:numId w:val="4"/>
+        </w:numPr>
+      </w:pPr>
+      <w:r>
+        <w:t xml:space="preserve">A </w:t>
+      </w:r>
+      <w:r>
+        <w:t xml:space="preserve">simple </w:t>
+      </w:r>
+      <w:r>
+        <w:rPr>
+          <w:b/>
+          <w:bCs/>
+        </w:rPr>
+        <w:t>2-D first derivative operator</w:t>
+      </w:r>
+      <w:r>
+        <w:t xml:space="preserve"> (somewhat like the </w:t>
+      </w:r>
+      <w:hyperlink r:id="rId18" w:history="1">
+        <w:r>
+          <w:rPr>
+            <w:rStyle w:val="Hyperlink"/>
+          </w:rPr>
+          <w:t>Roberts Cross</w:t>
+        </w:r>
+      </w:hyperlink>
+      <w:r>
+        <w:t xml:space="preserve">) is applied to the smoothed image to </w:t>
+      </w:r>
+      <w:r>
+        <w:rPr>
+          <w:b/>
+          <w:bCs/>
+        </w:rPr>
+        <w:t>highlight regions of the image with high first spatial derivatives</w:t>
+      </w:r>
+      <w:r>
+        <w:t xml:space="preserve">. </w:t>
+      </w:r>
+      <w:r>
+        <w:rPr>
+          <w:b/>
+          <w:bCs/>
+        </w:rPr>
+        <w:t xml:space="preserve">Edges give rise to ridges in the </w:t>
+      </w:r>
+      <w:r>
+        <w:rPr>
+          <w:b/>
+          <w:bCs/>
+          <w:color w:val="FF0000"/>
+        </w:rPr>
+        <w:t>gradient</w:t>
+      </w:r>
+      <w:r>
+        <w:rPr>
+          <w:b/>
+          <w:bCs/>
+        </w:rPr>
+        <w:t xml:space="preserve"> magnitude image</w:t>
+      </w:r>
+    </w:p>
+    <w:p>
+      <w:pPr>
+        <w:pStyle w:val="ListParagraph"/>
+        <w:numPr>
+          <w:ilvl w:val="0"/>
+          <w:numId w:val="4"/>
+        </w:numPr>
+      </w:pPr>
+      <w:r>
+        <w:t xml:space="preserve">The algorithm then </w:t>
+      </w:r>
+      <w:r>
+        <w:rPr>
+          <w:b/>
+          <w:bCs/>
+        </w:rPr>
+        <w:t>tracks along the top of these ridges and sets to zero all pixels that are not actually on the ridge top</w:t>
+      </w:r>
+      <w:r>
+        <w:t xml:space="preserve"> to give a thin line in the output, a process known as </w:t>
+      </w:r>
+      <w:bookmarkStart w:id="0" w:name="5"/>
+      <w:r>
+        <w:rPr>
+          <w:noProof/>
+        </w:rPr>
+        <w:drawing>
+          <wp:inline distT="0" distB="0" distL="0" distR="0" wp14:anchorId="2679C273" wp14:editId="04A40AB3">
+            <wp:extent cx="6350" cy="6350"/>
+            <wp:effectExtent l="0" t="0" r="0" b="0"/>
+            <wp:docPr id="1013164521" name="Picture 2"/>
+            <wp:cNvGraphicFramePr>
+              <a:graphicFrameLocks xmlns:a="http://schemas.openxmlformats.org/drawingml/2006/main" noChangeAspect="1"/>
+            </wp:cNvGraphicFramePr>
+            <a:graphic xmlns:a="http://schemas.openxmlformats.org/drawingml/2006/main">
+              <a:graphicData uri="http://schemas.openxmlformats.org/drawingml/2006/picture">
+                <pic:pic xmlns:pic="http://schemas.openxmlformats.org/drawingml/2006/picture">
+                  <pic:nvPicPr>
+                    <pic:cNvPr id="0" name="Picture 6"/>
+                    <pic:cNvPicPr>
+                      <a:picLocks noChangeAspect="1" noChangeArrowheads="1"/>
+                    </pic:cNvPicPr>
+                  </pic:nvPicPr>
+                  <pic:blipFill>
+                    <a:blip r:embed="rId19">
+                      <a:extLst>
+                        <a:ext uri="{28A0092B-C50C-407E-A947-70E740481C1C}">
+                          <a14:useLocalDpi xmlns:a14="http://schemas.microsoft.com/office/drawing/2010/main" val="0"/>
+                        </a:ext>
+                      </a:extLst>
+                    </a:blip>
+                    <a:srcRect/>
+                    <a:stretch>
+                      <a:fillRect/>
+                    </a:stretch>
+                  </pic:blipFill>
+                  <pic:spPr bwMode="auto">
+                    <a:xfrm>
+                      <a:off x="0" y="0"/>
+                      <a:ext cx="6350" cy="6350"/>
+                    </a:xfrm>
+                    <a:prstGeom prst="rect">
+                      <a:avLst/>
+                    </a:prstGeom>
+                    <a:noFill/>
+                    <a:ln>
+                      <a:noFill/>
+                    </a:ln>
+                  </pic:spPr>
+                </pic:pic>
+              </a:graphicData>
+            </a:graphic>
+          </wp:inline>
+        </w:drawing>
+      </w:r>
+      <w:bookmarkEnd w:id="0"/>
+      <w:r>
+        <w:rPr>
+          <w:i/>
+          <w:iCs/>
+          <w:color w:val="FF0000"/>
+          <w:u w:val="single"/>
+        </w:rPr>
+        <w:t>non-maximal suppression</w:t>
+      </w:r>
+      <w:r>
+        <w:t>.</w:t>
+      </w:r>
+    </w:p>
+    <w:p>
+      <w:pPr>
+        <w:pStyle w:val="ListParagraph"/>
+        <w:numPr>
+          <w:ilvl w:val="0"/>
+          <w:numId w:val="4"/>
+        </w:numPr>
+      </w:pPr>
+      <w:r>
+        <w:rPr>
+          <w:color w:val="FF0000"/>
+        </w:rPr>
+        <w:t>Hyst</w:t>
+      </w:r>
+      <w:r>
+        <w:rPr>
+          <w:color w:val="FF0000"/>
+        </w:rPr>
+        <w:t>eresis tracking</w:t>
+      </w:r>
+      <w:r>
+        <w:t>:</w:t>
+      </w:r>
+    </w:p>
+    <w:p>
+      <w:pPr>
+        <w:pStyle w:val="ListParagraph"/>
+        <w:numPr>
+          <w:ilvl w:val="1"/>
+          <w:numId w:val="4"/>
+        </w:numPr>
+      </w:pPr>
+      <w:r>
+        <w:t xml:space="preserve">The tracking process exhibits </w:t>
+      </w:r>
+      <w:r>
+        <w:rPr>
+          <w:b/>
+          <w:bCs/>
+        </w:rPr>
+        <w:t>hysteresis controlled by two thresholds: </w:t>
+      </w:r>
+      <w:r>
+        <w:rPr>
+          <w:b/>
+          <w:bCs/>
+          <w:i/>
+          <w:iCs/>
+        </w:rPr>
+        <w:t>T1</w:t>
+      </w:r>
+      <w:r>
+        <w:rPr>
+          <w:b/>
+          <w:bCs/>
+        </w:rPr>
+        <w:t> and </w:t>
+      </w:r>
+      <w:r>
+        <w:rPr>
+          <w:b/>
+          <w:bCs/>
+          <w:i/>
+          <w:iCs/>
+        </w:rPr>
+        <w:t>T2</w:t>
+      </w:r>
+      <w:r>
+        <w:rPr>
+          <w:b/>
+          <w:bCs/>
+        </w:rPr>
+        <w:t>, with </w:t>
+      </w:r>
+      <w:r>
+        <w:rPr>
+          <w:b/>
+          <w:bCs/>
+          <w:i/>
+          <w:iCs/>
+        </w:rPr>
+        <w:t>T1 &gt; T2</w:t>
+      </w:r>
+      <w:r>
+        <w:t xml:space="preserve">. </w:t>
+      </w:r>
+    </w:p>
+    <w:p>
+      <w:pPr>
+        <w:pStyle w:val="ListParagraph"/>
+        <w:numPr>
+          <w:ilvl w:val="1"/>
+          <w:numId w:val="4"/>
+        </w:numPr>
+      </w:pPr>
+      <w:r>
+        <w:t xml:space="preserve">Tracking can </w:t>
+      </w:r>
+      <w:r>
+        <w:rPr>
+          <w:b/>
+          <w:bCs/>
+        </w:rPr>
+        <w:t>only begin at a point on a ridge higher than </w:t>
+      </w:r>
+      <w:r>
+        <w:rPr>
+          <w:b/>
+          <w:bCs/>
+          <w:i/>
+          <w:iCs/>
+        </w:rPr>
+        <w:t>T1</w:t>
+      </w:r>
+      <w:r>
+        <w:t xml:space="preserve">. Tracking then </w:t>
+      </w:r>
+      <w:r>
+        <w:rPr>
+          <w:b/>
+          <w:bCs/>
+        </w:rPr>
+        <w:t xml:space="preserve">continues </w:t>
+      </w:r>
+      <w:r>
+        <w:t>in both directions</w:t>
+      </w:r>
+      <w:r>
+        <w:t xml:space="preserve"> out from that </w:t>
+      </w:r>
+      <w:r>
+        <w:t>point</w:t>
+      </w:r>
+      <w:r>
+        <w:rPr>
+          <w:b/>
+          <w:bCs/>
+        </w:rPr>
+        <w:t xml:space="preserve"> until the height of the ridge falls below </w:t>
+      </w:r>
+      <w:r>
+        <w:rPr>
+          <w:b/>
+          <w:bCs/>
+          <w:i/>
+          <w:iCs/>
+        </w:rPr>
+        <w:t>T2</w:t>
+      </w:r>
+      <w:r>
+        <w:t xml:space="preserve">. </w:t>
+      </w:r>
+    </w:p>
+    <w:p>
+      <w:pPr>
+        <w:pStyle w:val="ListParagraph"/>
+        <w:numPr>
+          <w:ilvl w:val="1"/>
+          <w:numId w:val="4"/>
+        </w:numPr>
+      </w:pPr>
+      <w:r>
+        <w:t>This hysteresis helps to ensure that noisy edges are not broken up into multiple edge fragments.</w:t>
+      </w:r>
+    </w:p>
+    <w:p>
+      <w:r>
+        <w:t>Implementation:</w:t>
+      </w:r>
+    </w:p>
+    <w:p>
+      <w:pPr>
+        <w:pStyle w:val="ListParagraph"/>
+        <w:numPr>
+          <w:ilvl w:val="0"/>
+          <w:numId w:val="12"/>
+        </w:numPr>
+      </w:pPr>
+      <w:r>
+        <w:t xml:space="preserve">OpenCV in python has a </w:t>
+      </w:r>
+      <w:r>
+        <w:t xml:space="preserve">function </w:t>
+      </w:r>
+      <w:proofErr w:type="spellStart"/>
+      <w:r>
+        <w:t>cv.Canny</w:t>
+      </w:r>
+      <w:proofErr w:type="spellEnd"/>
+      <w:r>
+        <w:t xml:space="preserve"> that can be used to perform the Canny algorithm on </w:t>
+      </w:r>
+      <w:r>
+        <w:t>a chosen image passed in as a parameter</w:t>
+      </w:r>
+      <w:r>
+        <w:t>.</w:t>
+      </w:r>
+    </w:p>
+    <w:p>
+      <w:pPr>
+        <w:pStyle w:val="ListParagraph"/>
+        <w:numPr>
+          <w:ilvl w:val="0"/>
+          <w:numId w:val="12"/>
+        </w:numPr>
+      </w:pPr>
+      <w:r>
+        <w:t>P</w:t>
+      </w:r>
+      <w:r>
+        <w:t>arameters</w:t>
+      </w:r>
+      <w:r>
+        <w:t xml:space="preserve"> of Canny(</w:t>
+      </w:r>
+      <w:r>
+        <w:t xml:space="preserve">image, </w:t>
+      </w:r>
+      <w:r>
+        <w:t>threshold1</w:t>
+      </w:r>
+      <w:r>
+        <w:t xml:space="preserve">, </w:t>
+      </w:r>
+      <w:r>
+        <w:t>threshold2</w:t>
+      </w:r>
+      <w:r>
+        <w:t xml:space="preserve">, </w:t>
+      </w:r>
+      <w:proofErr w:type="spellStart"/>
+      <w:r>
+        <w:t>apertureSize</w:t>
+      </w:r>
+      <w:proofErr w:type="spellEnd"/>
+      <w:r>
+        <w:t>, L2</w:t>
+      </w:r>
+      <w:r>
+        <w:t>g</w:t>
+      </w:r>
+      <w:r>
+        <w:t>radient</w:t>
+      </w:r>
+      <w:r>
+        <w:t>)</w:t>
+      </w:r>
+    </w:p>
+    <w:p>
+      <w:pPr>
+        <w:pStyle w:val="ListParagraph"/>
+        <w:ind w:left="1080"/>
+      </w:pPr>
+      <w:r>
+        <w:rPr>
+          <w:noProof/>
+        </w:rPr>
+        <w:lastRenderedPageBreak/>
+        <w:drawing>
+          <wp:inline distT="0" distB="0" distL="0" distR="0" wp14:anchorId="68981904" wp14:editId="176222E6">
+            <wp:extent cx="5731510" cy="1245870"/>
+            <wp:effectExtent l="0" t="0" r="2540" b="0"/>
+            <wp:docPr id="336882128" name="Picture 1" descr="A white background with black text&#10;&#10;Description automatically generated"/>
+            <wp:cNvGraphicFramePr>
+              <a:graphicFrameLocks xmlns:a="http://schemas.openxmlformats.org/drawingml/2006/main" noChangeAspect="1"/>
+            </wp:cNvGraphicFramePr>
+            <a:graphic xmlns:a="http://schemas.openxmlformats.org/drawingml/2006/main">
+              <a:graphicData uri="http://schemas.openxmlformats.org/drawingml/2006/picture">
+                <pic:pic xmlns:pic="http://schemas.openxmlformats.org/drawingml/2006/picture">
+                  <pic:nvPicPr>
+                    <pic:cNvPr id="336882128" name="Picture 1" descr="A white background with black text&#10;&#10;Description automatically generated"/>
+                    <pic:cNvPicPr/>
+                  </pic:nvPicPr>
+                  <pic:blipFill>
+                    <a:blip r:embed="rId20"/>
+                    <a:stretch>
+                      <a:fillRect/>
+                    </a:stretch>
+                  </pic:blipFill>
+                  <pic:spPr>
+                    <a:xfrm>
+                      <a:off x="0" y="0"/>
+                      <a:ext cx="5731510" cy="1245870"/>
+                    </a:xfrm>
+                    <a:prstGeom prst="rect">
+                      <a:avLst/>
+                    </a:prstGeom>
+                  </pic:spPr>
+                </pic:pic>
+              </a:graphicData>
+            </a:graphic>
+          </wp:inline>
+        </w:drawing>
+      </w:r>
+    </w:p>
+    <w:p>
+      <w:r>
+        <w:t>Improved Canny Algorithm?</w:t>
+      </w:r>
+      <w:r>
+        <w:rPr>
+          <w:sz w:val="20"/>
+          <w:szCs w:val="20"/>
+        </w:rPr>
+        <w:t xml:space="preserve"> (</w:t>
+      </w:r>
+      <w:hyperlink r:id="rId21" w:history="1">
+        <w:r>
+          <w:rPr>
+            <w:rStyle w:val="Hyperlink"/>
+            <w:sz w:val="20"/>
+            <w:szCs w:val="20"/>
+          </w:rPr>
+          <w:t>https://ieeexplore.ieee.org/abstract/document/6885761?casa_token=_YIQnFDHAAAAAAAA:UAQnKmHWtz9DOOK1_RnJ4VMwEpAz1tDcWZmFJklDWDqG0ZaxlIVU-zyYw5AwoFbkWxcFdStIyQ</w:t>
+        </w:r>
+      </w:hyperlink>
+      <w:r>
+        <w:rPr>
+          <w:sz w:val="20"/>
+          <w:szCs w:val="20"/>
+        </w:rPr>
+        <w:t xml:space="preserve"> </w:t>
+      </w:r>
+      <w:r>
+        <w:t>)</w:t>
+      </w:r>
+    </w:p>
+    <w:p>
+      <w:pPr>
+        <w:pStyle w:val="ListParagraph"/>
+        <w:numPr>
+          <w:ilvl w:val="0"/>
+          <w:numId w:val="14"/>
+        </w:numPr>
+      </w:pPr>
+      <w:r>
+        <w:t xml:space="preserve">Using Newton’s law of universal gravity where the </w:t>
+      </w:r>
+      <w:r>
+        <w:t>gr</w:t>
+      </w:r>
+      <w:r>
+        <w:t>e</w:t>
+      </w:r>
+      <w:r>
+        <w:t>y</w:t>
+      </w:r>
+      <w:r>
+        <w:t>s</w:t>
+      </w:r>
+      <w:r>
+        <w:t>cal</w:t>
+      </w:r>
+      <w:r>
+        <w:t xml:space="preserve">e </w:t>
+      </w:r>
+      <w:r>
+        <w:t>v</w:t>
+      </w:r>
+      <w:r>
+        <w:t>a</w:t>
+      </w:r>
+      <w:r>
+        <w:t>lu</w:t>
+      </w:r>
+      <w:r>
+        <w:t>e</w:t>
+      </w:r>
+      <w:r>
+        <w:t>s</w:t>
+      </w:r>
+      <w:r>
+        <w:t xml:space="preserve"> replace the </w:t>
+      </w:r>
+      <w:r>
+        <w:t>mass</w:t>
+      </w:r>
+      <w:r>
+        <w:t>es</w:t>
+      </w:r>
+      <w:r>
+        <w:t xml:space="preserve"> of th</w:t>
+      </w:r>
+      <w:r>
+        <w:t xml:space="preserve">e </w:t>
+      </w:r>
+      <w:r>
+        <w:t>bodi</w:t>
+      </w:r>
+      <w:r>
+        <w:t>es.</w:t>
+      </w:r>
+      <w:r>
+        <w:t xml:space="preserve"> In the equation</w:t>
+      </w:r>
+      <w:r>
+        <w:t xml:space="preserve"> for ‘Gravitational intensity (E)’</w:t>
+      </w:r>
+      <w:r>
+        <w:t>:</w:t>
+      </w:r>
+    </w:p>
+    <w:p>
+      <w:pPr>
+        <w:ind w:left="1440"/>
+      </w:pPr>
+      <w:r>
+        <w:rPr>
+          <w:noProof/>
+        </w:rPr>
+        <w:drawing>
+          <wp:inline distT="0" distB="0" distL="0" distR="0" wp14:anchorId="66E5BD45" wp14:editId="52C80FDA">
+            <wp:extent cx="2152950" cy="704948"/>
+            <wp:effectExtent l="0" t="0" r="0" b="0"/>
+            <wp:docPr id="1000705981" name="Picture 1" descr="A mathematical equation with numbers and symbols&#10;&#10;Description automatically generated"/>
+            <wp:cNvGraphicFramePr>
+              <a:graphicFrameLocks xmlns:a="http://schemas.openxmlformats.org/drawingml/2006/main" noChangeAspect="1"/>
+            </wp:cNvGraphicFramePr>
+            <a:graphic xmlns:a="http://schemas.openxmlformats.org/drawingml/2006/main">
+              <a:graphicData uri="http://schemas.openxmlformats.org/drawingml/2006/picture">
+                <pic:pic xmlns:pic="http://schemas.openxmlformats.org/drawingml/2006/picture">
+                  <pic:nvPicPr>
+                    <pic:cNvPr id="1000705981" name="Picture 1" descr="A mathematical equation with numbers and symbols&#10;&#10;Description automatically generated"/>
+                    <pic:cNvPicPr/>
+                  </pic:nvPicPr>
+                  <pic:blipFill>
+                    <a:blip r:embed="rId22"/>
+                    <a:stretch>
+                      <a:fillRect/>
+                    </a:stretch>
+                  </pic:blipFill>
+                  <pic:spPr>
+                    <a:xfrm>
+                      <a:off x="0" y="0"/>
+                      <a:ext cx="2152950" cy="704948"/>
+                    </a:xfrm>
+                    <a:prstGeom prst="rect">
+                      <a:avLst/>
+                    </a:prstGeom>
+                  </pic:spPr>
+                </pic:pic>
+              </a:graphicData>
+            </a:graphic>
+          </wp:inline>
+        </w:drawing>
+      </w:r>
+    </w:p>
+    <w:p>
+      <w:pPr>
+        <w:ind w:left="1440"/>
+      </w:pPr>
+      <w:r>
+        <w:t xml:space="preserve">(where G is a constant and </w:t>
+      </w:r>
+      <w:r>
+        <w:t xml:space="preserve">r is the </w:t>
+      </w:r>
+      <w:r>
+        <w:t>vector from the pixel to each of its neighbours</w:t>
+      </w:r>
+      <w:r>
+        <w:t>)</w:t>
+      </w:r>
+    </w:p>
+    <w:p>
+      <w:pPr>
+        <w:pStyle w:val="ListParagraph"/>
+        <w:numPr>
+          <w:ilvl w:val="0"/>
+          <w:numId w:val="14"/>
+        </w:numPr>
+      </w:pPr>
+      <w:r>
+        <w:t xml:space="preserve">This </w:t>
+      </w:r>
+      <w:r>
+        <w:t xml:space="preserve">value for </w:t>
+      </w:r>
+      <w:proofErr w:type="spellStart"/>
+      <w:r>
+        <w:t>E_total</w:t>
+      </w:r>
+      <w:proofErr w:type="spellEnd"/>
+      <w:r>
+        <w:t xml:space="preserve"> is understood as an image gradient and when th</w:t>
+      </w:r>
+      <w:r>
+        <w:t>is intensity reaches above a certain threshold,  the point is an edge.</w:t>
+      </w:r>
+    </w:p>
+    <w:p>
+      <w:pPr>
+        <w:pStyle w:val="ListParagraph"/>
+        <w:numPr>
+          <w:ilvl w:val="0"/>
+          <w:numId w:val="14"/>
+        </w:numPr>
+      </w:pPr>
+      <w:r>
+        <w:t xml:space="preserve">Try implementing this </w:t>
+      </w:r>
+      <w:r>
+        <w:t>and visualising this</w:t>
+      </w:r>
+    </w:p>
+    <w:p>
+      <w:pPr>
+        <w:pStyle w:val="ListParagraph"/>
+        <w:numPr>
+          <w:ilvl w:val="0"/>
+          <w:numId w:val="14"/>
+        </w:numPr>
+      </w:pPr>
+      <w:r>
+        <w:t>How to set threshold bounds</w:t>
+      </w:r>
+      <w:r>
+        <w:t>:</w:t>
+      </w:r>
+    </w:p>
+    <w:p>
+      <w:pPr>
+        <w:pStyle w:val="ListParagraph"/>
+        <w:ind w:left="1800"/>
+      </w:pPr>
+      <w:r>
+        <w:drawing>
+          <wp:inline distT="0" distB="0" distL="0" distR="0" wp14:anchorId="55697407" wp14:editId="18C61FAC">
+            <wp:extent cx="3235036" cy="1064393"/>
+            <wp:effectExtent l="0" t="0" r="3810" b="2540"/>
+            <wp:docPr id="1082582292" name="Picture 1" descr="A white background with black text&#10;&#10;Description automatically generated"/>
+            <wp:cNvGraphicFramePr>
+              <a:graphicFrameLocks xmlns:a="http://schemas.openxmlformats.org/drawingml/2006/main" noChangeAspect="1"/>
+            </wp:cNvGraphicFramePr>
+            <a:graphic xmlns:a="http://schemas.openxmlformats.org/drawingml/2006/main">
+              <a:graphicData uri="http://schemas.openxmlformats.org/drawingml/2006/picture">
+                <pic:pic xmlns:pic="http://schemas.openxmlformats.org/drawingml/2006/picture">
+                  <pic:nvPicPr>
+                    <pic:cNvPr id="1082582292" name="Picture 1" descr="A white background with black text&#10;&#10;Description automatically generated"/>
+                    <pic:cNvPicPr/>
+                  </pic:nvPicPr>
+                  <pic:blipFill>
+                    <a:blip r:embed="rId23"/>
+                    <a:stretch>
+                      <a:fillRect/>
+                    </a:stretch>
+                  </pic:blipFill>
+                  <pic:spPr>
+                    <a:xfrm>
+                      <a:off x="0" y="0"/>
+                      <a:ext cx="3286954" cy="1081475"/>
+                    </a:xfrm>
+                    <a:prstGeom prst="rect">
+                      <a:avLst/>
+                    </a:prstGeom>
+                  </pic:spPr>
+                </pic:pic>
+              </a:graphicData>
+            </a:graphic>
+          </wp:inline>
+        </w:drawing>
+      </w:r>
+    </w:p>
+    <w:p>
+      <w:pPr>
+        <w:pStyle w:val="ListParagraph"/>
+        <w:numPr>
+          <w:ilvl w:val="1"/>
+          <w:numId w:val="14"/>
+        </w:numPr>
+      </w:pPr>
+      <w:r>
+        <w:drawing>
+          <wp:inline distT="0" distB="0" distL="0" distR="0" wp14:anchorId="4F7ACB82" wp14:editId="53EB5C67">
+            <wp:extent cx="3193473" cy="2225567"/>
+            <wp:effectExtent l="0" t="0" r="6985" b="3810"/>
+            <wp:docPr id="2027113653" name="Picture 1" descr="A text on a page&#10;&#10;Description automatically generated"/>
+            <wp:cNvGraphicFramePr>
+              <a:graphicFrameLocks xmlns:a="http://schemas.openxmlformats.org/drawingml/2006/main" noChangeAspect="1"/>
+            </wp:cNvGraphicFramePr>
+            <a:graphic xmlns:a="http://schemas.openxmlformats.org/drawingml/2006/main">
+              <a:graphicData uri="http://schemas.openxmlformats.org/drawingml/2006/picture">
+                <pic:pic xmlns:pic="http://schemas.openxmlformats.org/drawingml/2006/picture">
+                  <pic:nvPicPr>
+                    <pic:cNvPr id="2027113653" name="Picture 1" descr="A text on a page&#10;&#10;Description automatically generated"/>
+                    <pic:cNvPicPr/>
+                  </pic:nvPicPr>
+                  <pic:blipFill>
+                    <a:blip r:embed="rId24"/>
+                    <a:stretch>
+                      <a:fillRect/>
+                    </a:stretch>
+                  </pic:blipFill>
+                  <pic:spPr>
+                    <a:xfrm>
+                      <a:off x="0" y="0"/>
+                      <a:ext cx="3201426" cy="2231109"/>
+                    </a:xfrm>
+                    <a:prstGeom prst="rect">
+                      <a:avLst/>
+                    </a:prstGeom>
+                  </pic:spPr>
+                </pic:pic>
+              </a:graphicData>
+            </a:graphic>
+          </wp:inline>
+        </w:drawing>
+      </w:r>
+    </w:p>
+    <w:p>
+      <w:pPr>
+        <w:pStyle w:val="ListParagraph"/>
+        <w:numPr>
+          <w:ilvl w:val="1"/>
+          <w:numId w:val="14"/>
+        </w:numPr>
+      </w:pPr>
+      <w:r>
+        <w:t>The threshold is set from a combination of the gradient magnitude</w:t>
+      </w:r>
+      <w:r>
+        <w:t xml:space="preserve"> and other quantities (like standard deviation)</w:t>
+      </w:r>
+    </w:p>
+    <w:p>
+      <w:pPr>
+        <w:pStyle w:val="ListParagraph"/>
+        <w:numPr>
+          <w:ilvl w:val="1"/>
+          <w:numId w:val="14"/>
+        </w:numPr>
+      </w:pPr>
+      <w:r>
+        <w:t xml:space="preserve">When implemented with G = </w:t>
+      </w:r>
+      <m:oMath>
+        <m:rad>
+          <m:radPr>
+            <m:degHide m:val="1"/>
+            <m:ctrlPr>
+              <w:rPr>
+                <w:rFonts w:ascii="Cambria Math" w:hAnsi="Cambria Math"/>
+              </w:rPr>
+            </m:ctrlPr>
+          </m:radPr>
+          <m:deg/>
+          <m:e>
+            <m:r>
+              <w:rPr>
+                <w:rFonts w:ascii="Cambria Math" w:hAnsi="Cambria Math"/>
+              </w:rPr>
+              <m:t>2</m:t>
+            </m:r>
+          </m:e>
+        </m:rad>
+      </m:oMath>
+      <w:r>
+        <w:rPr>
+          <w:rFonts w:eastAsiaTheme="minorEastAsia"/>
+        </w:rPr>
+        <w:t>/2 the following results were obtained:</w:t>
+      </w:r>
+    </w:p>
+    <w:p>
+      <w:pPr>
+        <w:pStyle w:val="ListParagraph"/>
+        <w:ind w:left="1800"/>
+      </w:pPr>
+      <w:r>
+        <w:lastRenderedPageBreak/>
+        <w:drawing>
+          <wp:inline distT="0" distB="0" distL="0" distR="0" wp14:anchorId="51E42B11" wp14:editId="70986C6C">
+            <wp:extent cx="2708564" cy="2094891"/>
+            <wp:effectExtent l="0" t="0" r="0" b="635"/>
+            <wp:docPr id="1995699243" name="Picture 1" descr="A person with a hat and a number of lines&#10;&#10;Description automatically generated with medium confidence"/>
+            <wp:cNvGraphicFramePr>
+              <a:graphicFrameLocks xmlns:a="http://schemas.openxmlformats.org/drawingml/2006/main" noChangeAspect="1"/>
+            </wp:cNvGraphicFramePr>
+            <a:graphic xmlns:a="http://schemas.openxmlformats.org/drawingml/2006/main">
+              <a:graphicData uri="http://schemas.openxmlformats.org/drawingml/2006/picture">
+                <pic:pic xmlns:pic="http://schemas.openxmlformats.org/drawingml/2006/picture">
+                  <pic:nvPicPr>
+                    <pic:cNvPr id="1995699243" name="Picture 1" descr="A person with a hat and a number of lines&#10;&#10;Description automatically generated with medium confidence"/>
+                    <pic:cNvPicPr/>
+                  </pic:nvPicPr>
+                  <pic:blipFill>
+                    <a:blip r:embed="rId25"/>
+                    <a:stretch>
+                      <a:fillRect/>
+                    </a:stretch>
+                  </pic:blipFill>
+                  <pic:spPr>
+                    <a:xfrm>
+                      <a:off x="0" y="0"/>
+                      <a:ext cx="2721924" cy="2105224"/>
+                    </a:xfrm>
+                    <a:prstGeom prst="rect">
+                      <a:avLst/>
+                    </a:prstGeom>
+                  </pic:spPr>
+                </pic:pic>
+              </a:graphicData>
+            </a:graphic>
+          </wp:inline>
+        </w:drawing>
+      </w:r>
+    </w:p>
+    <w:p>
+      <w:pPr>
+        <w:pStyle w:val="ListParagraph"/>
+        <w:numPr>
+          <w:ilvl w:val="1"/>
+          <w:numId w:val="14"/>
+        </w:numPr>
+      </w:pPr>
+      <w:r>
+        <w:t xml:space="preserve">The </w:t>
+      </w:r>
+      <w:r>
+        <w:t xml:space="preserve">3 segmented images refer to the varied values for k </w:t>
+      </w:r>
+      <w:r>
+        <w:t>used (1.2, 1.4 and 1.6)</w:t>
+      </w:r>
+    </w:p>
+    <w:p>
+      <w:pPr>
+        <w:pStyle w:val="ListParagraph"/>
+        <w:numPr>
+          <w:ilvl w:val="1"/>
+          <w:numId w:val="14"/>
+        </w:numPr>
+      </w:pPr>
+    </w:p>
+    <w:p>
+      <w:pPr>
+        <w:pStyle w:val="Heading3"/>
+      </w:pPr>
+      <w:r>
+        <w:t xml:space="preserve">Frequency </w:t>
+      </w:r>
+    </w:p>
+    <w:p>
+      <w:r>
+        <w:t>Look at 2</w:t>
+      </w:r>
+      <w:r>
+        <w:rPr>
+          <w:vertAlign w:val="superscript"/>
+        </w:rPr>
+        <w:t>nd</w:t>
+      </w:r>
+      <w:r>
+        <w:t xml:space="preserve"> paper :</w:t>
+      </w:r>
+    </w:p>
+    <w:p>
+      <w:pPr>
+        <w:pStyle w:val="Heading3"/>
+      </w:pPr>
+      <w:r>
+        <w:t>Savit</w:t>
+      </w:r>
+      <w:r>
+        <w:t>z</w:t>
+      </w:r>
+      <w:r>
+        <w:t xml:space="preserve"> Golay:</w:t>
+      </w:r>
+    </w:p>
+    <w:p>
+      <w:pPr>
+        <w:pStyle w:val="ListParagraph"/>
+        <w:numPr>
+          <w:ilvl w:val="0"/>
+          <w:numId w:val="9"/>
+        </w:numPr>
+      </w:pPr>
+      <w:r>
+        <w:t>Used for smoothing data points using Least Squares (sum of distance between polyn</w:t>
+      </w:r>
+      <w:r>
+        <w:t>omials sampled)</w:t>
+      </w:r>
+    </w:p>
+    <w:p>
+      <w:pPr>
+        <w:pStyle w:val="ListParagraph"/>
+        <w:numPr>
+          <w:ilvl w:val="0"/>
+          <w:numId w:val="9"/>
+        </w:numPr>
+      </w:pPr>
+      <w:r>
+        <w:t>Anti-</w:t>
+      </w:r>
+      <w:proofErr w:type="spellStart"/>
+      <w:r>
+        <w:t>symetrtric</w:t>
+      </w:r>
+      <w:proofErr w:type="spellEnd"/>
+      <w:r>
+        <w:t>, purely imaginary component, at the highest frequency digitally possible (Nyquist), the SGDD</w:t>
+      </w:r>
+      <w:r>
+        <w:t>s response will be 0</w:t>
+      </w:r>
+    </w:p>
+    <w:p>
+      <w:pPr>
+        <w:pStyle w:val="ListParagraph"/>
+        <w:numPr>
+          <w:ilvl w:val="0"/>
+          <w:numId w:val="10"/>
+        </w:numPr>
+      </w:pPr>
+      <w:r>
+        <w:t xml:space="preserve">Take out </w:t>
+      </w:r>
+      <w:proofErr w:type="spellStart"/>
+      <w:r>
+        <w:t>neigborhood</w:t>
+      </w:r>
+      <w:proofErr w:type="spellEnd"/>
+      <w:r>
+        <w:t xml:space="preserve"> of N neighbours and fit a polynomial to it</w:t>
+      </w:r>
+    </w:p>
+    <w:p>
+      <w:pPr>
+        <w:pStyle w:val="ListParagraph"/>
+        <w:numPr>
+          <w:ilvl w:val="0"/>
+          <w:numId w:val="10"/>
+        </w:numPr>
+      </w:pPr>
+      <w:r>
+        <w:t xml:space="preserve">Evaluate the polynomial at its </w:t>
+      </w:r>
+      <w:proofErr w:type="spellStart"/>
+      <w:r>
+        <w:t>center</w:t>
+      </w:r>
+      <w:proofErr w:type="spellEnd"/>
+      <w:r>
+        <w:t xml:space="preserve"> o, and continue with next </w:t>
+      </w:r>
+      <w:proofErr w:type="spellStart"/>
+      <w:r>
+        <w:t>neigbhourhood</w:t>
+      </w:r>
+      <w:proofErr w:type="spellEnd"/>
+    </w:p>
+    <w:p>
+      <w:pPr>
+        <w:pStyle w:val="ListParagraph"/>
+        <w:numPr>
+          <w:ilvl w:val="0"/>
+          <w:numId w:val="10"/>
+        </w:numPr>
+      </w:pPr>
+      <w:r>
+        <w:t xml:space="preserve">It will find a lower </w:t>
+      </w:r>
+      <w:proofErr w:type="spellStart"/>
+      <w:r>
+        <w:t>oder</w:t>
+      </w:r>
+      <w:proofErr w:type="spellEnd"/>
+      <w:r>
+        <w:t xml:space="preserve"> polynomial that fits the original </w:t>
+      </w:r>
+      <w:proofErr w:type="spellStart"/>
+      <w:r>
+        <w:t>s</w:t>
+      </w:r>
+      <w:r>
+        <w:t>equwence</w:t>
+      </w:r>
+      <w:proofErr w:type="spellEnd"/>
+      <w:r>
+        <w:t xml:space="preserve"> the best in least squares</w:t>
+      </w:r>
+    </w:p>
+    <w:p>
+      <w:pPr>
+        <w:rPr>
+          <w:b/>
+          <w:bCs/>
+        </w:rPr>
+      </w:pPr>
+      <w:r>
+        <w:rPr>
+          <w:b/>
+          <w:bCs/>
+        </w:rPr>
+        <w:t>Advantages:</w:t>
+      </w:r>
+    </w:p>
+    <w:p>
+      <w:pPr>
+        <w:pStyle w:val="ListParagraph"/>
+        <w:numPr>
+          <w:ilvl w:val="0"/>
+          <w:numId w:val="9"/>
+        </w:numPr>
+      </w:pPr>
+      <w:r>
+        <w:t>Least s</w:t>
+      </w:r>
+      <w:r>
+        <w:t>q</w:t>
+      </w:r>
+      <w:r>
+        <w:t>uares fitting is clear and easy to implement</w:t>
+      </w:r>
+    </w:p>
+    <w:p>
+      <w:pPr>
+        <w:pStyle w:val="ListParagraph"/>
+        <w:numPr>
+          <w:ilvl w:val="0"/>
+          <w:numId w:val="9"/>
+        </w:numPr>
+      </w:pPr>
+      <w:r>
+        <w:t>Convolution operation is easier</w:t>
+      </w:r>
+    </w:p>
+    <w:p>
+      <w:pPr>
+        <w:pStyle w:val="ListParagraph"/>
+        <w:numPr>
+          <w:ilvl w:val="0"/>
+          <w:numId w:val="9"/>
+        </w:numPr>
+      </w:pPr>
+      <w:r>
+        <w:t>Filter coefficients easily observed</w:t>
+      </w:r>
+      <w:r>
+        <w:t xml:space="preserve"> (integer values)</w:t>
+      </w:r>
+    </w:p>
+    <w:p>
+      <w:pPr>
+        <w:pStyle w:val="ListParagraph"/>
+        <w:numPr>
+          <w:ilvl w:val="0"/>
+          <w:numId w:val="9"/>
+        </w:numPr>
+      </w:pPr>
+      <w:r>
+        <w:t xml:space="preserve">To compute the derivative at a given point </w:t>
+      </w:r>
+      <w:r>
+        <w:t>just find the derivative of the fitted polynomial</w:t>
+      </w:r>
+    </w:p>
+    <w:p>
+      <w:pPr>
+        <w:pStyle w:val="ListParagraph"/>
+        <w:numPr>
+          <w:ilvl w:val="0"/>
+          <w:numId w:val="9"/>
+        </w:numPr>
+      </w:pPr>
+      <w:r>
+        <w:t xml:space="preserve">It is a low pass differentiator, so </w:t>
+      </w:r>
+      <w:r>
+        <w:t xml:space="preserve">is ideal at low frequency but attenuates </w:t>
+      </w:r>
+      <w:r>
+        <w:t>at high frequencies which filters noise</w:t>
+      </w:r>
+    </w:p>
+    <w:p>
+      <w:pPr>
+        <w:rPr>
+          <w:b/>
+          <w:bCs/>
+        </w:rPr>
+      </w:pPr>
+      <w:r>
+        <w:rPr>
+          <w:b/>
+          <w:bCs/>
+        </w:rPr>
+        <w:t>Disadvantages:</w:t>
+      </w:r>
+    </w:p>
+    <w:p>
+      <w:pPr>
+        <w:pStyle w:val="ListParagraph"/>
+        <w:numPr>
+          <w:ilvl w:val="0"/>
+          <w:numId w:val="11"/>
+        </w:numPr>
+        <w:rPr>
+          <w:b/>
+          <w:bCs/>
+        </w:rPr>
+      </w:pPr>
+      <w:r>
+        <w:t xml:space="preserve">Not great for filtering blue noise in images, all </w:t>
+      </w:r>
+      <w:r>
+        <w:t xml:space="preserve">samples have equal weight </w:t>
+      </w:r>
+    </w:p>
+    <w:p>
+      <w:r>
+        <w:rPr>
+          <w:noProof/>
+        </w:rPr>
+        <w:lastRenderedPageBreak/>
+        <w:drawing>
+          <wp:inline distT="0" distB="0" distL="0" distR="0" wp14:anchorId="662C4CB8" wp14:editId="660282B7">
+            <wp:extent cx="2799857" cy="2657475"/>
+            <wp:effectExtent l="0" t="0" r="635" b="0"/>
+            <wp:docPr id="133305787" name="Picture 2" descr="A collage of graphs&#10;&#10;Description automatically generated"/>
+            <wp:cNvGraphicFramePr>
+              <a:graphicFrameLocks xmlns:a="http://schemas.openxmlformats.org/drawingml/2006/main" noChangeAspect="1"/>
+            </wp:cNvGraphicFramePr>
+            <a:graphic xmlns:a="http://schemas.openxmlformats.org/drawingml/2006/main">
+              <a:graphicData uri="http://schemas.openxmlformats.org/drawingml/2006/picture">
+                <pic:pic xmlns:pic="http://schemas.openxmlformats.org/drawingml/2006/picture">
+                  <pic:nvPicPr>
+                    <pic:cNvPr id="133305787" name="Picture 2" descr="A collage of graphs&#10;&#10;Description automatically generated"/>
+                    <pic:cNvPicPr>
+                      <a:picLocks noChangeAspect="1" noChangeArrowheads="1"/>
+                    </pic:cNvPicPr>
+                  </pic:nvPicPr>
+                  <pic:blipFill>
+                    <a:blip r:embed="rId26">
+                      <a:extLst>
+                        <a:ext uri="{28A0092B-C50C-407E-A947-70E740481C1C}">
+                          <a14:useLocalDpi xmlns:a14="http://schemas.microsoft.com/office/drawing/2010/main" val="0"/>
+                        </a:ext>
+                      </a:extLst>
+                    </a:blip>
+                    <a:srcRect/>
+                    <a:stretch>
+                      <a:fillRect/>
+                    </a:stretch>
+                  </pic:blipFill>
+                  <pic:spPr bwMode="auto">
+                    <a:xfrm>
+                      <a:off x="0" y="0"/>
+                      <a:ext cx="2805669" cy="2662992"/>
+                    </a:xfrm>
+                    <a:prstGeom prst="rect">
+                      <a:avLst/>
+                    </a:prstGeom>
+                    <a:noFill/>
+                    <a:ln>
+                      <a:noFill/>
+                    </a:ln>
+                  </pic:spPr>
+                </pic:pic>
+              </a:graphicData>
+            </a:graphic>
+          </wp:inline>
+        </w:drawing>
+      </w:r>
+      <w:r>
+        <w:t xml:space="preserve"> </w:t>
+      </w:r>
+      <w:r>
+        <w:rPr>
+          <w:noProof/>
+        </w:rPr>
+        <w:drawing>
+          <wp:inline distT="0" distB="0" distL="0" distR="0" wp14:anchorId="4BD79FAF" wp14:editId="1BE2D859">
+            <wp:extent cx="2838450" cy="1910120"/>
+            <wp:effectExtent l="0" t="0" r="0" b="0"/>
+            <wp:docPr id="2129651853" name="Picture 3" descr="A collage of a person wearing a life jacket&#10;&#10;Description automatically generated"/>
+            <wp:cNvGraphicFramePr>
+              <a:graphicFrameLocks xmlns:a="http://schemas.openxmlformats.org/drawingml/2006/main" noChangeAspect="1"/>
+            </wp:cNvGraphicFramePr>
+            <a:graphic xmlns:a="http://schemas.openxmlformats.org/drawingml/2006/main">
+              <a:graphicData uri="http://schemas.openxmlformats.org/drawingml/2006/picture">
+                <pic:pic xmlns:pic="http://schemas.openxmlformats.org/drawingml/2006/picture">
+                  <pic:nvPicPr>
+                    <pic:cNvPr id="2129651853" name="Picture 3" descr="A collage of a person wearing a life jacket&#10;&#10;Description automatically generated"/>
+                    <pic:cNvPicPr>
+                      <a:picLocks noChangeAspect="1" noChangeArrowheads="1"/>
+                    </pic:cNvPicPr>
+                  </pic:nvPicPr>
+                  <pic:blipFill>
+                    <a:blip r:embed="rId27" cstate="print">
+                      <a:extLst>
+                        <a:ext uri="{28A0092B-C50C-407E-A947-70E740481C1C}">
+                          <a14:useLocalDpi xmlns:a14="http://schemas.microsoft.com/office/drawing/2010/main" val="0"/>
+                        </a:ext>
+                      </a:extLst>
+                    </a:blip>
+                    <a:srcRect/>
+                    <a:stretch>
+                      <a:fillRect/>
+                    </a:stretch>
+                  </pic:blipFill>
+                  <pic:spPr bwMode="auto">
+                    <a:xfrm>
+                      <a:off x="0" y="0"/>
+                      <a:ext cx="2842694" cy="1912976"/>
+                    </a:xfrm>
+                    <a:prstGeom prst="rect">
+                      <a:avLst/>
+                    </a:prstGeom>
+                    <a:noFill/>
+                    <a:ln>
+                      <a:noFill/>
+                    </a:ln>
+                  </pic:spPr>
+                </pic:pic>
+              </a:graphicData>
+            </a:graphic>
+          </wp:inline>
+        </w:drawing>
+      </w:r>
+    </w:p>
+    <w:p/>
+    <w:p/>
+    <w:p>
+      <w:r>
+        <w:t>KNN segmentation, good example of filtering noise</w:t>
+      </w:r>
+      <w:r>
+        <w:t xml:space="preserve"> code: </w:t>
+      </w:r>
+      <w:hyperlink r:id="rId28" w:history="1">
+        <w:r>
+          <w:rPr>
+            <w:rStyle w:val="Hyperlink"/>
+          </w:rPr>
+          <w:t>https://www.kaggle.com/code/naim99/knn-image-segmentation</w:t>
+        </w:r>
+      </w:hyperlink>
+    </w:p>
+    <w:p/>
+    <w:p>
+      <w:r>
+        <w:t xml:space="preserve">Derivative Operators in segmentation: </w:t>
+      </w:r>
+      <w:hyperlink r:id="rId29" w:history="1">
+        <w:r>
+          <w:rPr>
+            <w:rStyle w:val="Hyperlink"/>
+          </w:rPr>
+          <w:t>https://cmrcet.ac.in/files/ECE/ececoursefile/16.pdf</w:t>
+        </w:r>
+      </w:hyperlink>
+    </w:p>
+    <w:p/>
+    <w:p>
+      <w:pPr>
+        <w:pStyle w:val="Heading3"/>
+      </w:pPr>
+      <w:r>
+        <w:t>Gaussian Filters:</w:t>
+      </w:r>
+    </w:p>
+    <w:p>
+      <w:pPr>
+        <w:pStyle w:val="ListParagraph"/>
+        <w:numPr>
+          <w:ilvl w:val="0"/>
+          <w:numId w:val="16"/>
+        </w:numPr>
+      </w:pPr>
+      <w:r>
+        <w:t>Gaussian Smoothing</w:t>
+      </w:r>
+    </w:p>
+    <w:p>
+      <w:pPr>
+        <w:pStyle w:val="ListParagraph"/>
+        <w:numPr>
+          <w:ilvl w:val="1"/>
+          <w:numId w:val="16"/>
+        </w:numPr>
+      </w:pPr>
+      <w:r>
+        <w:t>Make use of the gaussian lowpass filter, eliminating the higher frequencies feature along the frequency domain,</w:t>
+      </w:r>
+      <w:r>
+        <w:t xml:space="preserve"> thus blurring the image</w:t>
+      </w:r>
+    </w:p>
+    <w:p>
+      <w:pPr>
+        <w:pStyle w:val="ListParagraph"/>
+        <w:numPr>
+          <w:ilvl w:val="1"/>
+          <w:numId w:val="16"/>
+        </w:numPr>
+      </w:pPr>
+      <w:r>
+        <w:t>The Gaussian has the form:</w:t>
+      </w:r>
+    </w:p>
+    <w:p>
+      <w:pPr>
+        <w:ind w:left="720"/>
+        <w:jc w:val="center"/>
+      </w:pPr>
+      <w:r>
+        <w:rPr>
+          <w:noProof/>
+        </w:rPr>
+        <w:drawing>
+          <wp:inline distT="0" distB="0" distL="0" distR="0" wp14:anchorId="6855B28A" wp14:editId="404F1F9E">
+            <wp:extent cx="2600325" cy="590550"/>
+            <wp:effectExtent l="0" t="0" r="0" b="0"/>
+            <wp:docPr id="975569456" name="Picture 975569456"/>
+            <wp:cNvGraphicFramePr>
+              <a:graphicFrameLocks xmlns:a="http://schemas.openxmlformats.org/drawingml/2006/main" noChangeAspect="1"/>
+            </wp:cNvGraphicFramePr>
+            <a:graphic xmlns:a="http://schemas.openxmlformats.org/drawingml/2006/main">
+              <a:graphicData uri="http://schemas.openxmlformats.org/drawingml/2006/picture">
+                <pic:pic xmlns:pic="http://schemas.openxmlformats.org/drawingml/2006/picture">
+                  <pic:nvPicPr>
+                    <pic:cNvPr id="0" name="Picture 975569456"/>
+                    <pic:cNvPicPr/>
+                  </pic:nvPicPr>
+                  <pic:blipFill>
+                    <a:blip r:embed="rId30">
+                      <a:extLst>
+                        <a:ext uri="{28A0092B-C50C-407E-A947-70E740481C1C}">
+                          <a14:useLocalDpi xmlns:a14="http://schemas.microsoft.com/office/drawing/2010/main" val="0"/>
+                        </a:ext>
+                      </a:extLst>
+                    </a:blip>
+                    <a:stretch>
+                      <a:fillRect/>
+                    </a:stretch>
+                  </pic:blipFill>
+                  <pic:spPr>
+                    <a:xfrm>
+                      <a:off x="0" y="0"/>
+                      <a:ext cx="2600325" cy="590550"/>
+                    </a:xfrm>
+                    <a:prstGeom prst="rect">
+                      <a:avLst/>
+                    </a:prstGeom>
+                  </pic:spPr>
+                </pic:pic>
+              </a:graphicData>
+            </a:graphic>
+          </wp:inline>
+        </w:drawing>
+      </w:r>
+    </w:p>
+    <w:p>
+      <w:pPr>
+        <w:pStyle w:val="ListParagraph"/>
+        <w:numPr>
+          <w:ilvl w:val="1"/>
+          <w:numId w:val="16"/>
+        </w:numPr>
+      </w:pPr>
+      <w:r>
+        <w:t>Two most common convolution kernels are:</w:t>
+      </w:r>
+    </w:p>
+    <w:p>
+      <w:pPr>
+        <w:pStyle w:val="ListParagraph"/>
+        <w:ind w:left="1440"/>
+      </w:pPr>
+      <w:r>
+        <w:rPr>
+          <w:noProof/>
+        </w:rPr>
+        <w:drawing>
+          <wp:inline distT="0" distB="0" distL="0" distR="0" wp14:anchorId="234C1939" wp14:editId="6C9EA10A">
+            <wp:extent cx="2932603" cy="1280432"/>
+            <wp:effectExtent l="0" t="0" r="0" b="0"/>
+            <wp:docPr id="1671703849" name="Picture 1671703849"/>
+            <wp:cNvGraphicFramePr>
+              <a:graphicFrameLocks xmlns:a="http://schemas.openxmlformats.org/drawingml/2006/main" noChangeAspect="1"/>
+            </wp:cNvGraphicFramePr>
+            <a:graphic xmlns:a="http://schemas.openxmlformats.org/drawingml/2006/main">
+              <a:graphicData uri="http://schemas.openxmlformats.org/drawingml/2006/picture">
+                <pic:pic xmlns:pic="http://schemas.openxmlformats.org/drawingml/2006/picture">
+                  <pic:nvPicPr>
+                    <pic:cNvPr id="0" name="Picture 1671703849"/>
+                    <pic:cNvPicPr/>
+                  </pic:nvPicPr>
+                  <pic:blipFill>
+                    <a:blip r:embed="rId31">
+                      <a:extLst>
+                        <a:ext uri="{28A0092B-C50C-407E-A947-70E740481C1C}">
+                          <a14:useLocalDpi xmlns:a14="http://schemas.microsoft.com/office/drawing/2010/main" val="0"/>
+                        </a:ext>
+                      </a:extLst>
+                    </a:blip>
+                    <a:stretch>
+                      <a:fillRect/>
+                    </a:stretch>
+                  </pic:blipFill>
+                  <pic:spPr>
+                    <a:xfrm>
+                      <a:off x="0" y="0"/>
+                      <a:ext cx="2932603" cy="1280432"/>
+                    </a:xfrm>
+                    <a:prstGeom prst="rect">
+                      <a:avLst/>
+                    </a:prstGeom>
+                  </pic:spPr>
+                </pic:pic>
+              </a:graphicData>
+            </a:graphic>
+          </wp:inline>
+        </w:drawing>
+      </w:r>
+    </w:p>
+    <w:p>
+      <w:pPr>
+        <w:pStyle w:val="ListParagraph"/>
+        <w:numPr>
+          <w:ilvl w:val="0"/>
+          <w:numId w:val="15"/>
+        </w:numPr>
+      </w:pPr>
+      <w:r>
+        <w:t>Application of Gaussian</w:t>
+      </w:r>
+    </w:p>
+    <w:p>
+      <w:pPr>
+        <w:pStyle w:val="ListParagraph"/>
+        <w:numPr>
+          <w:ilvl w:val="1"/>
+          <w:numId w:val="15"/>
+        </w:numPr>
+        <w:rPr>
+          <w:rFonts w:ascii="Helvetica Neue" w:eastAsia="Helvetica Neue" w:hAnsi="Helvetica Neue" w:cs="Helvetica Neue"/>
+          <w:sz w:val="19"/>
+          <w:szCs w:val="19"/>
+        </w:rPr>
+      </w:pPr>
+      <w:r>
+        <w:t>Laplacian of Gaussian Filter</w:t>
+      </w:r>
+    </w:p>
+    <w:p>
+      <w:pPr>
+        <w:pStyle w:val="ListParagraph"/>
+        <w:numPr>
+          <w:ilvl w:val="2"/>
+          <w:numId w:val="15"/>
+        </w:numPr>
+        <w:rPr>
+          <w:rFonts w:ascii="Helvetica Neue" w:eastAsia="Helvetica Neue" w:hAnsi="Helvetica Neue" w:cs="Helvetica Neue"/>
+          <w:sz w:val="19"/>
+          <w:szCs w:val="19"/>
+        </w:rPr>
+      </w:pPr>
+      <w:r>
+        <w:rPr>
+          <w:rFonts w:ascii="Helvetica Neue" w:eastAsia="Helvetica Neue" w:hAnsi="Helvetica Neue" w:cs="Helvetica Neue"/>
+          <w:sz w:val="19"/>
+          <w:szCs w:val="19"/>
+        </w:rPr>
+        <w:t>Combination of the Laplacian algorithm and gaussian filter</w:t>
+      </w:r>
+    </w:p>
+    <w:p>
+      <w:pPr>
+        <w:pStyle w:val="ListParagraph"/>
+        <w:numPr>
+          <w:ilvl w:val="2"/>
+          <w:numId w:val="15"/>
+        </w:numPr>
+        <w:rPr>
+          <w:rFonts w:ascii="Helvetica Neue" w:eastAsia="Helvetica Neue" w:hAnsi="Helvetica Neue" w:cs="Helvetica Neue"/>
+          <w:sz w:val="19"/>
+          <w:szCs w:val="19"/>
+        </w:rPr>
+      </w:pPr>
+      <w:r>
+        <w:rPr>
+          <w:rFonts w:ascii="Helvetica Neue" w:eastAsia="Helvetica Neue" w:hAnsi="Helvetica Neue" w:cs="Helvetica Neue"/>
+          <w:sz w:val="19"/>
+          <w:szCs w:val="19"/>
+        </w:rPr>
+        <w:t>To improve the Laplacian's subject to noise</w:t>
+      </w:r>
+    </w:p>
+    <w:p>
+      <w:pPr>
+        <w:pStyle w:val="ListParagraph"/>
+        <w:numPr>
+          <w:ilvl w:val="2"/>
+          <w:numId w:val="15"/>
+        </w:numPr>
+        <w:rPr>
+          <w:rFonts w:ascii="Helvetica Neue" w:eastAsia="Helvetica Neue" w:hAnsi="Helvetica Neue" w:cs="Helvetica Neue"/>
+          <w:sz w:val="19"/>
+          <w:szCs w:val="19"/>
+        </w:rPr>
+      </w:pPr>
+      <w:r>
+        <w:rPr>
+          <w:rFonts w:ascii="Helvetica Neue" w:eastAsia="Helvetica Neue" w:hAnsi="Helvetica Neue" w:cs="Helvetica Neue"/>
+          <w:sz w:val="19"/>
+          <w:szCs w:val="19"/>
+        </w:rPr>
+        <w:lastRenderedPageBreak/>
+        <w:t>In general, a gaussian smoothing filter is applied to smooth the image before using the Laplacian</w:t>
+      </w:r>
+    </w:p>
+    <w:p>
+      <w:pPr>
+        <w:pStyle w:val="ListParagraph"/>
+        <w:ind w:left="2160"/>
+      </w:pPr>
+      <w:r>
+        <w:rPr>
+          <w:noProof/>
+        </w:rPr>
+        <w:drawing>
+          <wp:inline distT="0" distB="0" distL="0" distR="0" wp14:anchorId="3DF4A78B" wp14:editId="03E3ABF1">
+            <wp:extent cx="3168359" cy="825631"/>
+            <wp:effectExtent l="0" t="0" r="0" b="0"/>
+            <wp:docPr id="1858730038" name="Picture 1858730038"/>
+            <wp:cNvGraphicFramePr>
+              <a:graphicFrameLocks xmlns:a="http://schemas.openxmlformats.org/drawingml/2006/main" noChangeAspect="1"/>
+            </wp:cNvGraphicFramePr>
+            <a:graphic xmlns:a="http://schemas.openxmlformats.org/drawingml/2006/main">
+              <a:graphicData uri="http://schemas.openxmlformats.org/drawingml/2006/picture">
+                <pic:pic xmlns:pic="http://schemas.openxmlformats.org/drawingml/2006/picture">
+                  <pic:nvPicPr>
+                    <pic:cNvPr id="0" name="Picture 1858730038"/>
+                    <pic:cNvPicPr/>
+                  </pic:nvPicPr>
+                  <pic:blipFill>
+                    <a:blip r:embed="rId32">
+                      <a:extLst>
+                        <a:ext uri="{28A0092B-C50C-407E-A947-70E740481C1C}">
+                          <a14:useLocalDpi xmlns:a14="http://schemas.microsoft.com/office/drawing/2010/main" val="0"/>
+                        </a:ext>
+                      </a:extLst>
+                    </a:blip>
+                    <a:stretch>
+                      <a:fillRect/>
+                    </a:stretch>
+                  </pic:blipFill>
+                  <pic:spPr>
+                    <a:xfrm>
+                      <a:off x="0" y="0"/>
+                      <a:ext cx="3168359" cy="825631"/>
+                    </a:xfrm>
+                    <a:prstGeom prst="rect">
+                      <a:avLst/>
+                    </a:prstGeom>
+                  </pic:spPr>
+                </pic:pic>
+              </a:graphicData>
+            </a:graphic>
+          </wp:inline>
+        </w:drawing>
+      </w:r>
     </w:p>
     <w:p/>
     <w:p/>
@@ -672,22 +2624,6 @@
     <w:p/>
     <w:p/>
     <w:p/>
-    <w:p/>
-    <w:p/>
-    <w:p/>
-    <w:p/>
-    <w:p/>
-    <w:p/>
-    <w:p/>
-    <w:p/>
-    <w:p/>
-    <w:p/>
-    <w:p/>
-    <w:p/>
-    <w:p/>
-    <w:p/>
-    <w:p/>
-    <w:p/>
     <w:p>
       <w:r>
         <w:t>Image edge detection:</w:t>
@@ -697,7 +2633,7 @@
       <w:pPr>
         <w:spacing w:after="0"/>
       </w:pPr>
-      <w:hyperlink r:id="rId14" w:anchor="Process">
+      <w:hyperlink r:id="rId33" w:anchor="Process">
         <w:r>
           <w:rPr>
             <w:rStyle w:val="Hyperlink"/>
@@ -709,13 +2645,7 @@
         <w:t xml:space="preserve"> (</w:t>
       </w:r>
       <w:r>
-        <w:t>canny edge detection, bas</w:t>
-      </w:r>
-      <w:r>
-        <w:t xml:space="preserve">ic </w:t>
-      </w:r>
-      <w:r>
-        <w:t>algorithm)</w:t>
+        <w:t>canny edge detection, basic algorithm)</w:t>
       </w:r>
     </w:p>
     <w:p>
@@ -745,7 +2675,7 @@
                     <pic:cNvPicPr/>
                   </pic:nvPicPr>
                   <pic:blipFill>
-                    <a:blip r:embed="rId15">
+                    <a:blip r:embed="rId34">
                       <a:extLst>
                         <a:ext uri="{28A0092B-C50C-407E-A947-70E740481C1C}">
                           <a14:useLocalDpi xmlns:a14="http://schemas.microsoft.com/office/drawing/2010/main" val="0"/>
@@ -791,7 +2721,7 @@
                     <pic:cNvPicPr/>
                   </pic:nvPicPr>
                   <pic:blipFill>
-                    <a:blip r:embed="rId16">
+                    <a:blip r:embed="rId35">
                       <a:extLst>
                         <a:ext uri="{28A0092B-C50C-407E-A947-70E740481C1C}">
                           <a14:useLocalDpi xmlns:a14="http://schemas.microsoft.com/office/drawing/2010/main" val="0"/>
@@ -837,7 +2767,7 @@
                     <pic:cNvPicPr/>
                   </pic:nvPicPr>
                   <pic:blipFill>
-                    <a:blip r:embed="rId17">
+                    <a:blip r:embed="rId36">
                       <a:extLst>
                         <a:ext uri="{28A0092B-C50C-407E-A947-70E740481C1C}">
                           <a14:useLocalDpi xmlns:a14="http://schemas.microsoft.com/office/drawing/2010/main" val="0"/>
@@ -872,7 +2802,7 @@
     <w:p/>
     <w:p/>
     <w:p>
-      <w:hyperlink r:id="rId18">
+      <w:hyperlink r:id="rId37">
         <w:r>
           <w:rPr>
             <w:rStyle w:val="Hyperlink"/>
@@ -887,7 +2817,7 @@
     <w:p/>
     <w:p/>
     <w:p>
-      <w:hyperlink r:id="rId19" w:history="1">
+      <w:hyperlink r:id="rId38" w:history="1">
         <w:r>
           <w:rPr>
             <w:rStyle w:val="Hyperlink"/>
@@ -920,7 +2850,7 @@
   <w:abstractNum w:abstractNumId="0" w15:restartNumberingAfterBreak="0">
     <w:nsid w:val="00451537"/>
     <w:multiLevelType w:val="hybridMultilevel"/>
-    <w:tmpl w:val="7FC078D4"/>
+    <w:tmpl w:val="B3FA0B0A"/>
     <w:lvl w:ilvl="0" w:tplc="08090001">
       <w:start w:val="1"/>
       <w:numFmt w:val="bullet"/>
@@ -933,7 +2863,7 @@
         <w:rFonts w:ascii="Symbol" w:hAnsi="Symbol" w:hint="default"/>
       </w:rPr>
     </w:lvl>
-    <w:lvl w:ilvl="1" w:tplc="08090003" w:tentative="1">
+    <w:lvl w:ilvl="1" w:tplc="08090003">
       <w:start w:val="1"/>
       <w:numFmt w:val="bullet"/>
       <w:lvlText w:val="o"/>
@@ -945,7 +2875,7 @@
         <w:rFonts w:ascii="Courier New" w:hAnsi="Courier New" w:cs="Courier New" w:hint="default"/>
       </w:rPr>
     </w:lvl>
-    <w:lvl w:ilvl="2" w:tplc="08090005" w:tentative="1">
+    <w:lvl w:ilvl="2" w:tplc="08090005">
       <w:start w:val="1"/>
       <w:numFmt w:val="bullet"/>
       <w:lvlText w:val=""/>
@@ -1031,6 +2961,431 @@
     </w:lvl>
   </w:abstractNum>
   <w:abstractNum w:abstractNumId="1" w15:restartNumberingAfterBreak="0">
+    <w:nsid w:val="0E7A103B"/>
+    <w:multiLevelType w:val="hybridMultilevel"/>
+    <w:tmpl w:val="C0A89F72"/>
+    <w:lvl w:ilvl="0" w:tplc="0809000F">
+      <w:start w:val="1"/>
+      <w:numFmt w:val="decimal"/>
+      <w:lvlText w:val="%1."/>
+      <w:lvlJc w:val="left"/>
+      <w:pPr>
+        <w:ind w:left="1440" w:hanging="360"/>
+      </w:pPr>
+    </w:lvl>
+    <w:lvl w:ilvl="1" w:tplc="08090019">
+      <w:start w:val="1"/>
+      <w:numFmt w:val="lowerLetter"/>
+      <w:lvlText w:val="%2."/>
+      <w:lvlJc w:val="left"/>
+      <w:pPr>
+        <w:ind w:left="2160" w:hanging="360"/>
+      </w:pPr>
+    </w:lvl>
+    <w:lvl w:ilvl="2" w:tplc="0809001B" w:tentative="1">
+      <w:start w:val="1"/>
+      <w:numFmt w:val="lowerRoman"/>
+      <w:lvlText w:val="%3."/>
+      <w:lvlJc w:val="right"/>
+      <w:pPr>
+        <w:ind w:left="2880" w:hanging="180"/>
+      </w:pPr>
+    </w:lvl>
+    <w:lvl w:ilvl="3" w:tplc="0809000F" w:tentative="1">
+      <w:start w:val="1"/>
+      <w:numFmt w:val="decimal"/>
+      <w:lvlText w:val="%4."/>
+      <w:lvlJc w:val="left"/>
+      <w:pPr>
+        <w:ind w:left="3600" w:hanging="360"/>
+      </w:pPr>
+    </w:lvl>
+    <w:lvl w:ilvl="4" w:tplc="08090019" w:tentative="1">
+      <w:start w:val="1"/>
+      <w:numFmt w:val="lowerLetter"/>
+      <w:lvlText w:val="%5."/>
+      <w:lvlJc w:val="left"/>
+      <w:pPr>
+        <w:ind w:left="4320" w:hanging="360"/>
+      </w:pPr>
+    </w:lvl>
+    <w:lvl w:ilvl="5" w:tplc="0809001B" w:tentative="1">
+      <w:start w:val="1"/>
+      <w:numFmt w:val="lowerRoman"/>
+      <w:lvlText w:val="%6."/>
+      <w:lvlJc w:val="right"/>
+      <w:pPr>
+        <w:ind w:left="5040" w:hanging="180"/>
+      </w:pPr>
+    </w:lvl>
+    <w:lvl w:ilvl="6" w:tplc="0809000F" w:tentative="1">
+      <w:start w:val="1"/>
+      <w:numFmt w:val="decimal"/>
+      <w:lvlText w:val="%7."/>
+      <w:lvlJc w:val="left"/>
+      <w:pPr>
+        <w:ind w:left="5760" w:hanging="360"/>
+      </w:pPr>
+    </w:lvl>
+    <w:lvl w:ilvl="7" w:tplc="08090019" w:tentative="1">
+      <w:start w:val="1"/>
+      <w:numFmt w:val="lowerLetter"/>
+      <w:lvlText w:val="%8."/>
+      <w:lvlJc w:val="left"/>
+      <w:pPr>
+        <w:ind w:left="6480" w:hanging="360"/>
+      </w:pPr>
+    </w:lvl>
+    <w:lvl w:ilvl="8" w:tplc="0809001B" w:tentative="1">
+      <w:start w:val="1"/>
+      <w:numFmt w:val="lowerRoman"/>
+      <w:lvlText w:val="%9."/>
+      <w:lvlJc w:val="right"/>
+      <w:pPr>
+        <w:ind w:left="7200" w:hanging="180"/>
+      </w:pPr>
+    </w:lvl>
+  </w:abstractNum>
+  <w:abstractNum w:abstractNumId="2" w15:restartNumberingAfterBreak="0">
+    <w:nsid w:val="1179789D"/>
+    <w:multiLevelType w:val="hybridMultilevel"/>
+    <w:tmpl w:val="C3C4E8D8"/>
+    <w:lvl w:ilvl="0" w:tplc="08090001">
+      <w:start w:val="1"/>
+      <w:numFmt w:val="bullet"/>
+      <w:lvlText w:val=""/>
+      <w:lvlJc w:val="left"/>
+      <w:pPr>
+        <w:ind w:left="720" w:hanging="360"/>
+      </w:pPr>
+      <w:rPr>
+        <w:rFonts w:ascii="Symbol" w:hAnsi="Symbol" w:hint="default"/>
+      </w:rPr>
+    </w:lvl>
+    <w:lvl w:ilvl="1" w:tplc="08090003" w:tentative="1">
+      <w:start w:val="1"/>
+      <w:numFmt w:val="bullet"/>
+      <w:lvlText w:val="o"/>
+      <w:lvlJc w:val="left"/>
+      <w:pPr>
+        <w:ind w:left="1440" w:hanging="360"/>
+      </w:pPr>
+      <w:rPr>
+        <w:rFonts w:ascii="Courier New" w:hAnsi="Courier New" w:cs="Courier New" w:hint="default"/>
+      </w:rPr>
+    </w:lvl>
+    <w:lvl w:ilvl="2" w:tplc="08090005" w:tentative="1">
+      <w:start w:val="1"/>
+      <w:numFmt w:val="bullet"/>
+      <w:lvlText w:val=""/>
+      <w:lvlJc w:val="left"/>
+      <w:pPr>
+        <w:ind w:left="2160" w:hanging="360"/>
+      </w:pPr>
+      <w:rPr>
+        <w:rFonts w:ascii="Wingdings" w:hAnsi="Wingdings" w:hint="default"/>
+      </w:rPr>
+    </w:lvl>
+    <w:lvl w:ilvl="3" w:tplc="08090001" w:tentative="1">
+      <w:start w:val="1"/>
+      <w:numFmt w:val="bullet"/>
+      <w:lvlText w:val=""/>
+      <w:lvlJc w:val="left"/>
+      <w:pPr>
+        <w:ind w:left="2880" w:hanging="360"/>
+      </w:pPr>
+      <w:rPr>
+        <w:rFonts w:ascii="Symbol" w:hAnsi="Symbol" w:hint="default"/>
+      </w:rPr>
+    </w:lvl>
+    <w:lvl w:ilvl="4" w:tplc="08090003" w:tentative="1">
+      <w:start w:val="1"/>
+      <w:numFmt w:val="bullet"/>
+      <w:lvlText w:val="o"/>
+      <w:lvlJc w:val="left"/>
+      <w:pPr>
+        <w:ind w:left="3600" w:hanging="360"/>
+      </w:pPr>
+      <w:rPr>
+        <w:rFonts w:ascii="Courier New" w:hAnsi="Courier New" w:cs="Courier New" w:hint="default"/>
+      </w:rPr>
+    </w:lvl>
+    <w:lvl w:ilvl="5" w:tplc="08090005" w:tentative="1">
+      <w:start w:val="1"/>
+      <w:numFmt w:val="bullet"/>
+      <w:lvlText w:val=""/>
+      <w:lvlJc w:val="left"/>
+      <w:pPr>
+        <w:ind w:left="4320" w:hanging="360"/>
+      </w:pPr>
+      <w:rPr>
+        <w:rFonts w:ascii="Wingdings" w:hAnsi="Wingdings" w:hint="default"/>
+      </w:rPr>
+    </w:lvl>
+    <w:lvl w:ilvl="6" w:tplc="08090001" w:tentative="1">
+      <w:start w:val="1"/>
+      <w:numFmt w:val="bullet"/>
+      <w:lvlText w:val=""/>
+      <w:lvlJc w:val="left"/>
+      <w:pPr>
+        <w:ind w:left="5040" w:hanging="360"/>
+      </w:pPr>
+      <w:rPr>
+        <w:rFonts w:ascii="Symbol" w:hAnsi="Symbol" w:hint="default"/>
+      </w:rPr>
+    </w:lvl>
+    <w:lvl w:ilvl="7" w:tplc="08090003" w:tentative="1">
+      <w:start w:val="1"/>
+      <w:numFmt w:val="bullet"/>
+      <w:lvlText w:val="o"/>
+      <w:lvlJc w:val="left"/>
+      <w:pPr>
+        <w:ind w:left="5760" w:hanging="360"/>
+      </w:pPr>
+      <w:rPr>
+        <w:rFonts w:ascii="Courier New" w:hAnsi="Courier New" w:cs="Courier New" w:hint="default"/>
+      </w:rPr>
+    </w:lvl>
+    <w:lvl w:ilvl="8" w:tplc="08090005" w:tentative="1">
+      <w:start w:val="1"/>
+      <w:numFmt w:val="bullet"/>
+      <w:lvlText w:val=""/>
+      <w:lvlJc w:val="left"/>
+      <w:pPr>
+        <w:ind w:left="6480" w:hanging="360"/>
+      </w:pPr>
+      <w:rPr>
+        <w:rFonts w:ascii="Wingdings" w:hAnsi="Wingdings" w:hint="default"/>
+      </w:rPr>
+    </w:lvl>
+  </w:abstractNum>
+  <w:abstractNum w:abstractNumId="3" w15:restartNumberingAfterBreak="0">
+    <w:nsid w:val="11D26355"/>
+    <w:multiLevelType w:val="hybridMultilevel"/>
+    <w:tmpl w:val="7914683C"/>
+    <w:lvl w:ilvl="0" w:tplc="664E32C0">
+      <w:start w:val="1"/>
+      <w:numFmt w:val="bullet"/>
+      <w:lvlText w:val=""/>
+      <w:lvlJc w:val="left"/>
+      <w:pPr>
+        <w:ind w:left="720" w:hanging="360"/>
+      </w:pPr>
+      <w:rPr>
+        <w:rFonts w:ascii="Symbol" w:hAnsi="Symbol" w:hint="default"/>
+      </w:rPr>
+    </w:lvl>
+    <w:lvl w:ilvl="1" w:tplc="4E80ED36">
+      <w:start w:val="1"/>
+      <w:numFmt w:val="bullet"/>
+      <w:lvlText w:val="o"/>
+      <w:lvlJc w:val="left"/>
+      <w:pPr>
+        <w:ind w:left="1440" w:hanging="360"/>
+      </w:pPr>
+      <w:rPr>
+        <w:rFonts w:ascii="Courier New" w:hAnsi="Courier New" w:hint="default"/>
+      </w:rPr>
+    </w:lvl>
+    <w:lvl w:ilvl="2" w:tplc="C6462524">
+      <w:start w:val="1"/>
+      <w:numFmt w:val="bullet"/>
+      <w:lvlText w:val=""/>
+      <w:lvlJc w:val="left"/>
+      <w:pPr>
+        <w:ind w:left="2160" w:hanging="360"/>
+      </w:pPr>
+      <w:rPr>
+        <w:rFonts w:ascii="Wingdings" w:hAnsi="Wingdings" w:hint="default"/>
+      </w:rPr>
+    </w:lvl>
+    <w:lvl w:ilvl="3" w:tplc="4F92154E">
+      <w:start w:val="1"/>
+      <w:numFmt w:val="bullet"/>
+      <w:lvlText w:val=""/>
+      <w:lvlJc w:val="left"/>
+      <w:pPr>
+        <w:ind w:left="2880" w:hanging="360"/>
+      </w:pPr>
+      <w:rPr>
+        <w:rFonts w:ascii="Symbol" w:hAnsi="Symbol" w:hint="default"/>
+      </w:rPr>
+    </w:lvl>
+    <w:lvl w:ilvl="4" w:tplc="8FFA0902">
+      <w:start w:val="1"/>
+      <w:numFmt w:val="bullet"/>
+      <w:lvlText w:val="o"/>
+      <w:lvlJc w:val="left"/>
+      <w:pPr>
+        <w:ind w:left="3600" w:hanging="360"/>
+      </w:pPr>
+      <w:rPr>
+        <w:rFonts w:ascii="Courier New" w:hAnsi="Courier New" w:hint="default"/>
+      </w:rPr>
+    </w:lvl>
+    <w:lvl w:ilvl="5" w:tplc="D05620E6">
+      <w:start w:val="1"/>
+      <w:numFmt w:val="bullet"/>
+      <w:lvlText w:val=""/>
+      <w:lvlJc w:val="left"/>
+      <w:pPr>
+        <w:ind w:left="4320" w:hanging="360"/>
+      </w:pPr>
+      <w:rPr>
+        <w:rFonts w:ascii="Wingdings" w:hAnsi="Wingdings" w:hint="default"/>
+      </w:rPr>
+    </w:lvl>
+    <w:lvl w:ilvl="6" w:tplc="6F5EFB28">
+      <w:start w:val="1"/>
+      <w:numFmt w:val="bullet"/>
+      <w:lvlText w:val=""/>
+      <w:lvlJc w:val="left"/>
+      <w:pPr>
+        <w:ind w:left="5040" w:hanging="360"/>
+      </w:pPr>
+      <w:rPr>
+        <w:rFonts w:ascii="Symbol" w:hAnsi="Symbol" w:hint="default"/>
+      </w:rPr>
+    </w:lvl>
+    <w:lvl w:ilvl="7" w:tplc="E9EC843E">
+      <w:start w:val="1"/>
+      <w:numFmt w:val="bullet"/>
+      <w:lvlText w:val="o"/>
+      <w:lvlJc w:val="left"/>
+      <w:pPr>
+        <w:ind w:left="5760" w:hanging="360"/>
+      </w:pPr>
+      <w:rPr>
+        <w:rFonts w:ascii="Courier New" w:hAnsi="Courier New" w:hint="default"/>
+      </w:rPr>
+    </w:lvl>
+    <w:lvl w:ilvl="8" w:tplc="E0AE12D6">
+      <w:start w:val="1"/>
+      <w:numFmt w:val="bullet"/>
+      <w:lvlText w:val=""/>
+      <w:lvlJc w:val="left"/>
+      <w:pPr>
+        <w:ind w:left="6480" w:hanging="360"/>
+      </w:pPr>
+      <w:rPr>
+        <w:rFonts w:ascii="Wingdings" w:hAnsi="Wingdings" w:hint="default"/>
+      </w:rPr>
+    </w:lvl>
+  </w:abstractNum>
+  <w:abstractNum w:abstractNumId="4" w15:restartNumberingAfterBreak="0">
+    <w:nsid w:val="17CA45B3"/>
+    <w:multiLevelType w:val="hybridMultilevel"/>
+    <w:tmpl w:val="7450C3A4"/>
+    <w:lvl w:ilvl="0" w:tplc="08090001">
+      <w:start w:val="1"/>
+      <w:numFmt w:val="bullet"/>
+      <w:lvlText w:val=""/>
+      <w:lvlJc w:val="left"/>
+      <w:pPr>
+        <w:ind w:left="1080" w:hanging="360"/>
+      </w:pPr>
+      <w:rPr>
+        <w:rFonts w:ascii="Symbol" w:hAnsi="Symbol" w:hint="default"/>
+      </w:rPr>
+    </w:lvl>
+    <w:lvl w:ilvl="1" w:tplc="08090003" w:tentative="1">
+      <w:start w:val="1"/>
+      <w:numFmt w:val="bullet"/>
+      <w:lvlText w:val="o"/>
+      <w:lvlJc w:val="left"/>
+      <w:pPr>
+        <w:ind w:left="1800" w:hanging="360"/>
+      </w:pPr>
+      <w:rPr>
+        <w:rFonts w:ascii="Courier New" w:hAnsi="Courier New" w:cs="Courier New" w:hint="default"/>
+      </w:rPr>
+    </w:lvl>
+    <w:lvl w:ilvl="2" w:tplc="08090005" w:tentative="1">
+      <w:start w:val="1"/>
+      <w:numFmt w:val="bullet"/>
+      <w:lvlText w:val=""/>
+      <w:lvlJc w:val="left"/>
+      <w:pPr>
+        <w:ind w:left="2520" w:hanging="360"/>
+      </w:pPr>
+      <w:rPr>
+        <w:rFonts w:ascii="Wingdings" w:hAnsi="Wingdings" w:hint="default"/>
+      </w:rPr>
+    </w:lvl>
+    <w:lvl w:ilvl="3" w:tplc="08090001" w:tentative="1">
+      <w:start w:val="1"/>
+      <w:numFmt w:val="bullet"/>
+      <w:lvlText w:val=""/>
+      <w:lvlJc w:val="left"/>
+      <w:pPr>
+        <w:ind w:left="3240" w:hanging="360"/>
+      </w:pPr>
+      <w:rPr>
+        <w:rFonts w:ascii="Symbol" w:hAnsi="Symbol" w:hint="default"/>
+      </w:rPr>
+    </w:lvl>
+    <w:lvl w:ilvl="4" w:tplc="08090003" w:tentative="1">
+      <w:start w:val="1"/>
+      <w:numFmt w:val="bullet"/>
+      <w:lvlText w:val="o"/>
+      <w:lvlJc w:val="left"/>
+      <w:pPr>
+        <w:ind w:left="3960" w:hanging="360"/>
+      </w:pPr>
+      <w:rPr>
+        <w:rFonts w:ascii="Courier New" w:hAnsi="Courier New" w:cs="Courier New" w:hint="default"/>
+      </w:rPr>
+    </w:lvl>
+    <w:lvl w:ilvl="5" w:tplc="08090005" w:tentative="1">
+      <w:start w:val="1"/>
+      <w:numFmt w:val="bullet"/>
+      <w:lvlText w:val=""/>
+      <w:lvlJc w:val="left"/>
+      <w:pPr>
+        <w:ind w:left="4680" w:hanging="360"/>
+      </w:pPr>
+      <w:rPr>
+        <w:rFonts w:ascii="Wingdings" w:hAnsi="Wingdings" w:hint="default"/>
+      </w:rPr>
+    </w:lvl>
+    <w:lvl w:ilvl="6" w:tplc="08090001" w:tentative="1">
+      <w:start w:val="1"/>
+      <w:numFmt w:val="bullet"/>
+      <w:lvlText w:val=""/>
+      <w:lvlJc w:val="left"/>
+      <w:pPr>
+        <w:ind w:left="5400" w:hanging="360"/>
+      </w:pPr>
+      <w:rPr>
+        <w:rFonts w:ascii="Symbol" w:hAnsi="Symbol" w:hint="default"/>
+      </w:rPr>
+    </w:lvl>
+    <w:lvl w:ilvl="7" w:tplc="08090003" w:tentative="1">
+      <w:start w:val="1"/>
+      <w:numFmt w:val="bullet"/>
+      <w:lvlText w:val="o"/>
+      <w:lvlJc w:val="left"/>
+      <w:pPr>
+        <w:ind w:left="6120" w:hanging="360"/>
+      </w:pPr>
+      <w:rPr>
+        <w:rFonts w:ascii="Courier New" w:hAnsi="Courier New" w:cs="Courier New" w:hint="default"/>
+      </w:rPr>
+    </w:lvl>
+    <w:lvl w:ilvl="8" w:tplc="08090005" w:tentative="1">
+      <w:start w:val="1"/>
+      <w:numFmt w:val="bullet"/>
+      <w:lvlText w:val=""/>
+      <w:lvlJc w:val="left"/>
+      <w:pPr>
+        <w:ind w:left="6840" w:hanging="360"/>
+      </w:pPr>
+      <w:rPr>
+        <w:rFonts w:ascii="Wingdings" w:hAnsi="Wingdings" w:hint="default"/>
+      </w:rPr>
+    </w:lvl>
+  </w:abstractNum>
+  <w:abstractNum w:abstractNumId="5" w15:restartNumberingAfterBreak="0">
     <w:nsid w:val="2F7F6805"/>
     <w:multiLevelType w:val="hybridMultilevel"/>
     <w:tmpl w:val="997819B2"/>
@@ -1143,7 +3498,120 @@
       </w:rPr>
     </w:lvl>
   </w:abstractNum>
-  <w:abstractNum w:abstractNumId="2" w15:restartNumberingAfterBreak="0">
+  <w:abstractNum w:abstractNumId="6" w15:restartNumberingAfterBreak="0">
+    <w:nsid w:val="336858CA"/>
+    <w:multiLevelType w:val="hybridMultilevel"/>
+    <w:tmpl w:val="E9CCD582"/>
+    <w:lvl w:ilvl="0" w:tplc="08090001">
+      <w:start w:val="1"/>
+      <w:numFmt w:val="bullet"/>
+      <w:lvlText w:val=""/>
+      <w:lvlJc w:val="left"/>
+      <w:pPr>
+        <w:ind w:left="1080" w:hanging="360"/>
+      </w:pPr>
+      <w:rPr>
+        <w:rFonts w:ascii="Symbol" w:hAnsi="Symbol" w:hint="default"/>
+      </w:rPr>
+    </w:lvl>
+    <w:lvl w:ilvl="1" w:tplc="08090003" w:tentative="1">
+      <w:start w:val="1"/>
+      <w:numFmt w:val="bullet"/>
+      <w:lvlText w:val="o"/>
+      <w:lvlJc w:val="left"/>
+      <w:pPr>
+        <w:ind w:left="1800" w:hanging="360"/>
+      </w:pPr>
+      <w:rPr>
+        <w:rFonts w:ascii="Courier New" w:hAnsi="Courier New" w:cs="Courier New" w:hint="default"/>
+      </w:rPr>
+    </w:lvl>
+    <w:lvl w:ilvl="2" w:tplc="08090005" w:tentative="1">
+      <w:start w:val="1"/>
+      <w:numFmt w:val="bullet"/>
+      <w:lvlText w:val=""/>
+      <w:lvlJc w:val="left"/>
+      <w:pPr>
+        <w:ind w:left="2520" w:hanging="360"/>
+      </w:pPr>
+      <w:rPr>
+        <w:rFonts w:ascii="Wingdings" w:hAnsi="Wingdings" w:hint="default"/>
+      </w:rPr>
+    </w:lvl>
+    <w:lvl w:ilvl="3" w:tplc="08090001" w:tentative="1">
+      <w:start w:val="1"/>
+      <w:numFmt w:val="bullet"/>
+      <w:lvlText w:val=""/>
+      <w:lvlJc w:val="left"/>
+      <w:pPr>
+        <w:ind w:left="3240" w:hanging="360"/>
+      </w:pPr>
+      <w:rPr>
+        <w:rFonts w:ascii="Symbol" w:hAnsi="Symbol" w:hint="default"/>
+      </w:rPr>
+    </w:lvl>
+    <w:lvl w:ilvl="4" w:tplc="08090003" w:tentative="1">
+      <w:start w:val="1"/>
+      <w:numFmt w:val="bullet"/>
+      <w:lvlText w:val="o"/>
+      <w:lvlJc w:val="left"/>
+      <w:pPr>
+        <w:ind w:left="3960" w:hanging="360"/>
+      </w:pPr>
+      <w:rPr>
+        <w:rFonts w:ascii="Courier New" w:hAnsi="Courier New" w:cs="Courier New" w:hint="default"/>
+      </w:rPr>
+    </w:lvl>
+    <w:lvl w:ilvl="5" w:tplc="08090005" w:tentative="1">
+      <w:start w:val="1"/>
+      <w:numFmt w:val="bullet"/>
+      <w:lvlText w:val=""/>
+      <w:lvlJc w:val="left"/>
+      <w:pPr>
+        <w:ind w:left="4680" w:hanging="360"/>
+      </w:pPr>
+      <w:rPr>
+        <w:rFonts w:ascii="Wingdings" w:hAnsi="Wingdings" w:hint="default"/>
+      </w:rPr>
+    </w:lvl>
+    <w:lvl w:ilvl="6" w:tplc="08090001" w:tentative="1">
+      <w:start w:val="1"/>
+      <w:numFmt w:val="bullet"/>
+      <w:lvlText w:val=""/>
+      <w:lvlJc w:val="left"/>
+      <w:pPr>
+        <w:ind w:left="5400" w:hanging="360"/>
+      </w:pPr>
+      <w:rPr>
+        <w:rFonts w:ascii="Symbol" w:hAnsi="Symbol" w:hint="default"/>
+      </w:rPr>
+    </w:lvl>
+    <w:lvl w:ilvl="7" w:tplc="08090003" w:tentative="1">
+      <w:start w:val="1"/>
+      <w:numFmt w:val="bullet"/>
+      <w:lvlText w:val="o"/>
+      <w:lvlJc w:val="left"/>
+      <w:pPr>
+        <w:ind w:left="6120" w:hanging="360"/>
+      </w:pPr>
+      <w:rPr>
+        <w:rFonts w:ascii="Courier New" w:hAnsi="Courier New" w:cs="Courier New" w:hint="default"/>
+      </w:rPr>
+    </w:lvl>
+    <w:lvl w:ilvl="8" w:tplc="08090005" w:tentative="1">
+      <w:start w:val="1"/>
+      <w:numFmt w:val="bullet"/>
+      <w:lvlText w:val=""/>
+      <w:lvlJc w:val="left"/>
+      <w:pPr>
+        <w:ind w:left="6840" w:hanging="360"/>
+      </w:pPr>
+      <w:rPr>
+        <w:rFonts w:ascii="Wingdings" w:hAnsi="Wingdings" w:hint="default"/>
+      </w:rPr>
+    </w:lvl>
+  </w:abstractNum>
+  <w:abstractNum w:abstractNumId="7" w15:restartNumberingAfterBreak="0">
     <w:nsid w:val="42480C90"/>
     <w:multiLevelType w:val="hybridMultilevel"/>
     <w:tmpl w:val="3C0617A2"/>
@@ -1256,7 +3724,7 @@
       </w:rPr>
     </w:lvl>
   </w:abstractNum>
-  <w:abstractNum w:abstractNumId="3" w15:restartNumberingAfterBreak="0">
+  <w:abstractNum w:abstractNumId="8" w15:restartNumberingAfterBreak="0">
     <w:nsid w:val="4A462C2F"/>
     <w:multiLevelType w:val="hybridMultilevel"/>
     <w:tmpl w:val="A6F6A0FA"/>
@@ -1342,7 +3810,120 @@
       </w:pPr>
     </w:lvl>
   </w:abstractNum>
-  <w:abstractNum w:abstractNumId="4" w15:restartNumberingAfterBreak="0">
+  <w:abstractNum w:abstractNumId="9" w15:restartNumberingAfterBreak="0">
+    <w:nsid w:val="4D9172C7"/>
+    <w:multiLevelType w:val="hybridMultilevel"/>
+    <w:tmpl w:val="2C82F5F2"/>
+    <w:lvl w:ilvl="0" w:tplc="08090001">
+      <w:start w:val="1"/>
+      <w:numFmt w:val="bullet"/>
+      <w:lvlText w:val=""/>
+      <w:lvlJc w:val="left"/>
+      <w:pPr>
+        <w:ind w:left="720" w:hanging="360"/>
+      </w:pPr>
+      <w:rPr>
+        <w:rFonts w:ascii="Symbol" w:hAnsi="Symbol" w:hint="default"/>
+      </w:rPr>
+    </w:lvl>
+    <w:lvl w:ilvl="1" w:tplc="08090003" w:tentative="1">
+      <w:start w:val="1"/>
+      <w:numFmt w:val="bullet"/>
+      <w:lvlText w:val="o"/>
+      <w:lvlJc w:val="left"/>
+      <w:pPr>
+        <w:ind w:left="1440" w:hanging="360"/>
+      </w:pPr>
+      <w:rPr>
+        <w:rFonts w:ascii="Courier New" w:hAnsi="Courier New" w:cs="Courier New" w:hint="default"/>
+      </w:rPr>
+    </w:lvl>
+    <w:lvl w:ilvl="2" w:tplc="08090005" w:tentative="1">
+      <w:start w:val="1"/>
+      <w:numFmt w:val="bullet"/>
+      <w:lvlText w:val=""/>
+      <w:lvlJc w:val="left"/>
+      <w:pPr>
+        <w:ind w:left="2160" w:hanging="360"/>
+      </w:pPr>
+      <w:rPr>
+        <w:rFonts w:ascii="Wingdings" w:hAnsi="Wingdings" w:hint="default"/>
+      </w:rPr>
+    </w:lvl>
+    <w:lvl w:ilvl="3" w:tplc="08090001" w:tentative="1">
+      <w:start w:val="1"/>
+      <w:numFmt w:val="bullet"/>
+      <w:lvlText w:val=""/>
+      <w:lvlJc w:val="left"/>
+      <w:pPr>
+        <w:ind w:left="2880" w:hanging="360"/>
+      </w:pPr>
+      <w:rPr>
+        <w:rFonts w:ascii="Symbol" w:hAnsi="Symbol" w:hint="default"/>
+      </w:rPr>
+    </w:lvl>
+    <w:lvl w:ilvl="4" w:tplc="08090003" w:tentative="1">
+      <w:start w:val="1"/>
+      <w:numFmt w:val="bullet"/>
+      <w:lvlText w:val="o"/>
+      <w:lvlJc w:val="left"/>
+      <w:pPr>
+        <w:ind w:left="3600" w:hanging="360"/>
+      </w:pPr>
+      <w:rPr>
+        <w:rFonts w:ascii="Courier New" w:hAnsi="Courier New" w:cs="Courier New" w:hint="default"/>
+      </w:rPr>
+    </w:lvl>
+    <w:lvl w:ilvl="5" w:tplc="08090005" w:tentative="1">
+      <w:start w:val="1"/>
+      <w:numFmt w:val="bullet"/>
+      <w:lvlText w:val=""/>
+      <w:lvlJc w:val="left"/>
+      <w:pPr>
+        <w:ind w:left="4320" w:hanging="360"/>
+      </w:pPr>
+      <w:rPr>
+        <w:rFonts w:ascii="Wingdings" w:hAnsi="Wingdings" w:hint="default"/>
+      </w:rPr>
+    </w:lvl>
+    <w:lvl w:ilvl="6" w:tplc="08090001" w:tentative="1">
+      <w:start w:val="1"/>
+      <w:numFmt w:val="bullet"/>
+      <w:lvlText w:val=""/>
+      <w:lvlJc w:val="left"/>
+      <w:pPr>
+        <w:ind w:left="5040" w:hanging="360"/>
+      </w:pPr>
+      <w:rPr>
+        <w:rFonts w:ascii="Symbol" w:hAnsi="Symbol" w:hint="default"/>
+      </w:rPr>
+    </w:lvl>
+    <w:lvl w:ilvl="7" w:tplc="08090003" w:tentative="1">
+      <w:start w:val="1"/>
+      <w:numFmt w:val="bullet"/>
+      <w:lvlText w:val="o"/>
+      <w:lvlJc w:val="left"/>
+      <w:pPr>
+        <w:ind w:left="5760" w:hanging="360"/>
+      </w:pPr>
+      <w:rPr>
+        <w:rFonts w:ascii="Courier New" w:hAnsi="Courier New" w:cs="Courier New" w:hint="default"/>
+      </w:rPr>
+    </w:lvl>
+    <w:lvl w:ilvl="8" w:tplc="08090005" w:tentative="1">
+      <w:start w:val="1"/>
+      <w:numFmt w:val="bullet"/>
+      <w:lvlText w:val=""/>
+      <w:lvlJc w:val="left"/>
+      <w:pPr>
+        <w:ind w:left="6480" w:hanging="360"/>
+      </w:pPr>
+      <w:rPr>
+        <w:rFonts w:ascii="Wingdings" w:hAnsi="Wingdings" w:hint="default"/>
+      </w:rPr>
+    </w:lvl>
+  </w:abstractNum>
+  <w:abstractNum w:abstractNumId="10" w15:restartNumberingAfterBreak="0">
     <w:nsid w:val="5B0515C9"/>
     <w:multiLevelType w:val="hybridMultilevel"/>
     <w:tmpl w:val="CF2C48C4"/>
@@ -1455,20 +4036,590 @@
       </w:rPr>
     </w:lvl>
   </w:abstractNum>
+  <w:abstractNum w:abstractNumId="11" w15:restartNumberingAfterBreak="0">
+    <w:nsid w:val="6F2E0E8C"/>
+    <w:multiLevelType w:val="hybridMultilevel"/>
+    <w:tmpl w:val="79C6363C"/>
+    <w:lvl w:ilvl="0" w:tplc="0809000F">
+      <w:start w:val="1"/>
+      <w:numFmt w:val="decimal"/>
+      <w:lvlText w:val="%1."/>
+      <w:lvlJc w:val="left"/>
+      <w:pPr>
+        <w:ind w:left="720" w:hanging="360"/>
+      </w:pPr>
+    </w:lvl>
+    <w:lvl w:ilvl="1" w:tplc="08090019" w:tentative="1">
+      <w:start w:val="1"/>
+      <w:numFmt w:val="lowerLetter"/>
+      <w:lvlText w:val="%2."/>
+      <w:lvlJc w:val="left"/>
+      <w:pPr>
+        <w:ind w:left="1440" w:hanging="360"/>
+      </w:pPr>
+    </w:lvl>
+    <w:lvl w:ilvl="2" w:tplc="0809001B" w:tentative="1">
+      <w:start w:val="1"/>
+      <w:numFmt w:val="lowerRoman"/>
+      <w:lvlText w:val="%3."/>
+      <w:lvlJc w:val="right"/>
+      <w:pPr>
+        <w:ind w:left="2160" w:hanging="180"/>
+      </w:pPr>
+    </w:lvl>
+    <w:lvl w:ilvl="3" w:tplc="0809000F" w:tentative="1">
+      <w:start w:val="1"/>
+      <w:numFmt w:val="decimal"/>
+      <w:lvlText w:val="%4."/>
+      <w:lvlJc w:val="left"/>
+      <w:pPr>
+        <w:ind w:left="2880" w:hanging="360"/>
+      </w:pPr>
+    </w:lvl>
+    <w:lvl w:ilvl="4" w:tplc="08090019" w:tentative="1">
+      <w:start w:val="1"/>
+      <w:numFmt w:val="lowerLetter"/>
+      <w:lvlText w:val="%5."/>
+      <w:lvlJc w:val="left"/>
+      <w:pPr>
+        <w:ind w:left="3600" w:hanging="360"/>
+      </w:pPr>
+    </w:lvl>
+    <w:lvl w:ilvl="5" w:tplc="0809001B" w:tentative="1">
+      <w:start w:val="1"/>
+      <w:numFmt w:val="lowerRoman"/>
+      <w:lvlText w:val="%6."/>
+      <w:lvlJc w:val="right"/>
+      <w:pPr>
+        <w:ind w:left="4320" w:hanging="180"/>
+      </w:pPr>
+    </w:lvl>
+    <w:lvl w:ilvl="6" w:tplc="0809000F" w:tentative="1">
+      <w:start w:val="1"/>
+      <w:numFmt w:val="decimal"/>
+      <w:lvlText w:val="%7."/>
+      <w:lvlJc w:val="left"/>
+      <w:pPr>
+        <w:ind w:left="5040" w:hanging="360"/>
+      </w:pPr>
+    </w:lvl>
+    <w:lvl w:ilvl="7" w:tplc="08090019" w:tentative="1">
+      <w:start w:val="1"/>
+      <w:numFmt w:val="lowerLetter"/>
+      <w:lvlText w:val="%8."/>
+      <w:lvlJc w:val="left"/>
+      <w:pPr>
+        <w:ind w:left="5760" w:hanging="360"/>
+      </w:pPr>
+    </w:lvl>
+    <w:lvl w:ilvl="8" w:tplc="0809001B" w:tentative="1">
+      <w:start w:val="1"/>
+      <w:numFmt w:val="lowerRoman"/>
+      <w:lvlText w:val="%9."/>
+      <w:lvlJc w:val="right"/>
+      <w:pPr>
+        <w:ind w:left="6480" w:hanging="180"/>
+      </w:pPr>
+    </w:lvl>
+  </w:abstractNum>
+  <w:abstractNum w:abstractNumId="12" w15:restartNumberingAfterBreak="0">
+    <w:nsid w:val="75E949BC"/>
+    <w:multiLevelType w:val="hybridMultilevel"/>
+    <w:tmpl w:val="FCCE36E6"/>
+    <w:lvl w:ilvl="0" w:tplc="08090001">
+      <w:start w:val="1"/>
+      <w:numFmt w:val="bullet"/>
+      <w:lvlText w:val=""/>
+      <w:lvlJc w:val="left"/>
+      <w:pPr>
+        <w:ind w:left="1080" w:hanging="360"/>
+      </w:pPr>
+      <w:rPr>
+        <w:rFonts w:ascii="Symbol" w:hAnsi="Symbol" w:hint="default"/>
+      </w:rPr>
+    </w:lvl>
+    <w:lvl w:ilvl="1" w:tplc="08090003">
+      <w:start w:val="1"/>
+      <w:numFmt w:val="bullet"/>
+      <w:lvlText w:val="o"/>
+      <w:lvlJc w:val="left"/>
+      <w:pPr>
+        <w:ind w:left="1800" w:hanging="360"/>
+      </w:pPr>
+      <w:rPr>
+        <w:rFonts w:ascii="Courier New" w:hAnsi="Courier New" w:cs="Courier New" w:hint="default"/>
+      </w:rPr>
+    </w:lvl>
+    <w:lvl w:ilvl="2" w:tplc="08090005">
+      <w:start w:val="1"/>
+      <w:numFmt w:val="bullet"/>
+      <w:lvlText w:val=""/>
+      <w:lvlJc w:val="left"/>
+      <w:pPr>
+        <w:ind w:left="2520" w:hanging="360"/>
+      </w:pPr>
+      <w:rPr>
+        <w:rFonts w:ascii="Wingdings" w:hAnsi="Wingdings" w:hint="default"/>
+      </w:rPr>
+    </w:lvl>
+    <w:lvl w:ilvl="3" w:tplc="08090001" w:tentative="1">
+      <w:start w:val="1"/>
+      <w:numFmt w:val="bullet"/>
+      <w:lvlText w:val=""/>
+      <w:lvlJc w:val="left"/>
+      <w:pPr>
+        <w:ind w:left="3240" w:hanging="360"/>
+      </w:pPr>
+      <w:rPr>
+        <w:rFonts w:ascii="Symbol" w:hAnsi="Symbol" w:hint="default"/>
+      </w:rPr>
+    </w:lvl>
+    <w:lvl w:ilvl="4" w:tplc="08090003" w:tentative="1">
+      <w:start w:val="1"/>
+      <w:numFmt w:val="bullet"/>
+      <w:lvlText w:val="o"/>
+      <w:lvlJc w:val="left"/>
+      <w:pPr>
+        <w:ind w:left="3960" w:hanging="360"/>
+      </w:pPr>
+      <w:rPr>
+        <w:rFonts w:ascii="Courier New" w:hAnsi="Courier New" w:cs="Courier New" w:hint="default"/>
+      </w:rPr>
+    </w:lvl>
+    <w:lvl w:ilvl="5" w:tplc="08090005" w:tentative="1">
+      <w:start w:val="1"/>
+      <w:numFmt w:val="bullet"/>
+      <w:lvlText w:val=""/>
+      <w:lvlJc w:val="left"/>
+      <w:pPr>
+        <w:ind w:left="4680" w:hanging="360"/>
+      </w:pPr>
+      <w:rPr>
+        <w:rFonts w:ascii="Wingdings" w:hAnsi="Wingdings" w:hint="default"/>
+      </w:rPr>
+    </w:lvl>
+    <w:lvl w:ilvl="6" w:tplc="08090001" w:tentative="1">
+      <w:start w:val="1"/>
+      <w:numFmt w:val="bullet"/>
+      <w:lvlText w:val=""/>
+      <w:lvlJc w:val="left"/>
+      <w:pPr>
+        <w:ind w:left="5400" w:hanging="360"/>
+      </w:pPr>
+      <w:rPr>
+        <w:rFonts w:ascii="Symbol" w:hAnsi="Symbol" w:hint="default"/>
+      </w:rPr>
+    </w:lvl>
+    <w:lvl w:ilvl="7" w:tplc="08090003" w:tentative="1">
+      <w:start w:val="1"/>
+      <w:numFmt w:val="bullet"/>
+      <w:lvlText w:val="o"/>
+      <w:lvlJc w:val="left"/>
+      <w:pPr>
+        <w:ind w:left="6120" w:hanging="360"/>
+      </w:pPr>
+      <w:rPr>
+        <w:rFonts w:ascii="Courier New" w:hAnsi="Courier New" w:cs="Courier New" w:hint="default"/>
+      </w:rPr>
+    </w:lvl>
+    <w:lvl w:ilvl="8" w:tplc="08090005" w:tentative="1">
+      <w:start w:val="1"/>
+      <w:numFmt w:val="bullet"/>
+      <w:lvlText w:val=""/>
+      <w:lvlJc w:val="left"/>
+      <w:pPr>
+        <w:ind w:left="6840" w:hanging="360"/>
+      </w:pPr>
+      <w:rPr>
+        <w:rFonts w:ascii="Wingdings" w:hAnsi="Wingdings" w:hint="default"/>
+      </w:rPr>
+    </w:lvl>
+  </w:abstractNum>
+  <w:abstractNum w:abstractNumId="13" w15:restartNumberingAfterBreak="0">
+    <w:nsid w:val="797C683C"/>
+    <w:multiLevelType w:val="hybridMultilevel"/>
+    <w:tmpl w:val="A7226D46"/>
+    <w:lvl w:ilvl="0" w:tplc="13086344">
+      <w:numFmt w:val="bullet"/>
+      <w:lvlText w:val="-"/>
+      <w:lvlJc w:val="left"/>
+      <w:pPr>
+        <w:ind w:left="720" w:hanging="360"/>
+      </w:pPr>
+      <w:rPr>
+        <w:rFonts w:ascii="Aptos" w:eastAsiaTheme="minorHAnsi" w:hAnsi="Aptos" w:cstheme="minorBidi" w:hint="default"/>
+      </w:rPr>
+    </w:lvl>
+    <w:lvl w:ilvl="1" w:tplc="08090003" w:tentative="1">
+      <w:start w:val="1"/>
+      <w:numFmt w:val="bullet"/>
+      <w:lvlText w:val="o"/>
+      <w:lvlJc w:val="left"/>
+      <w:pPr>
+        <w:ind w:left="1440" w:hanging="360"/>
+      </w:pPr>
+      <w:rPr>
+        <w:rFonts w:ascii="Courier New" w:hAnsi="Courier New" w:cs="Courier New" w:hint="default"/>
+      </w:rPr>
+    </w:lvl>
+    <w:lvl w:ilvl="2" w:tplc="08090005" w:tentative="1">
+      <w:start w:val="1"/>
+      <w:numFmt w:val="bullet"/>
+      <w:lvlText w:val=""/>
+      <w:lvlJc w:val="left"/>
+      <w:pPr>
+        <w:ind w:left="2160" w:hanging="360"/>
+      </w:pPr>
+      <w:rPr>
+        <w:rFonts w:ascii="Wingdings" w:hAnsi="Wingdings" w:hint="default"/>
+      </w:rPr>
+    </w:lvl>
+    <w:lvl w:ilvl="3" w:tplc="08090001" w:tentative="1">
+      <w:start w:val="1"/>
+      <w:numFmt w:val="bullet"/>
+      <w:lvlText w:val=""/>
+      <w:lvlJc w:val="left"/>
+      <w:pPr>
+        <w:ind w:left="2880" w:hanging="360"/>
+      </w:pPr>
+      <w:rPr>
+        <w:rFonts w:ascii="Symbol" w:hAnsi="Symbol" w:hint="default"/>
+      </w:rPr>
+    </w:lvl>
+    <w:lvl w:ilvl="4" w:tplc="08090003" w:tentative="1">
+      <w:start w:val="1"/>
+      <w:numFmt w:val="bullet"/>
+      <w:lvlText w:val="o"/>
+      <w:lvlJc w:val="left"/>
+      <w:pPr>
+        <w:ind w:left="3600" w:hanging="360"/>
+      </w:pPr>
+      <w:rPr>
+        <w:rFonts w:ascii="Courier New" w:hAnsi="Courier New" w:cs="Courier New" w:hint="default"/>
+      </w:rPr>
+    </w:lvl>
+    <w:lvl w:ilvl="5" w:tplc="08090005" w:tentative="1">
+      <w:start w:val="1"/>
+      <w:numFmt w:val="bullet"/>
+      <w:lvlText w:val=""/>
+      <w:lvlJc w:val="left"/>
+      <w:pPr>
+        <w:ind w:left="4320" w:hanging="360"/>
+      </w:pPr>
+      <w:rPr>
+        <w:rFonts w:ascii="Wingdings" w:hAnsi="Wingdings" w:hint="default"/>
+      </w:rPr>
+    </w:lvl>
+    <w:lvl w:ilvl="6" w:tplc="08090001" w:tentative="1">
+      <w:start w:val="1"/>
+      <w:numFmt w:val="bullet"/>
+      <w:lvlText w:val=""/>
+      <w:lvlJc w:val="left"/>
+      <w:pPr>
+        <w:ind w:left="5040" w:hanging="360"/>
+      </w:pPr>
+      <w:rPr>
+        <w:rFonts w:ascii="Symbol" w:hAnsi="Symbol" w:hint="default"/>
+      </w:rPr>
+    </w:lvl>
+    <w:lvl w:ilvl="7" w:tplc="08090003" w:tentative="1">
+      <w:start w:val="1"/>
+      <w:numFmt w:val="bullet"/>
+      <w:lvlText w:val="o"/>
+      <w:lvlJc w:val="left"/>
+      <w:pPr>
+        <w:ind w:left="5760" w:hanging="360"/>
+      </w:pPr>
+      <w:rPr>
+        <w:rFonts w:ascii="Courier New" w:hAnsi="Courier New" w:cs="Courier New" w:hint="default"/>
+      </w:rPr>
+    </w:lvl>
+    <w:lvl w:ilvl="8" w:tplc="08090005" w:tentative="1">
+      <w:start w:val="1"/>
+      <w:numFmt w:val="bullet"/>
+      <w:lvlText w:val=""/>
+      <w:lvlJc w:val="left"/>
+      <w:pPr>
+        <w:ind w:left="6480" w:hanging="360"/>
+      </w:pPr>
+      <w:rPr>
+        <w:rFonts w:ascii="Wingdings" w:hAnsi="Wingdings" w:hint="default"/>
+      </w:rPr>
+    </w:lvl>
+  </w:abstractNum>
+  <w:abstractNum w:abstractNumId="14" w15:restartNumberingAfterBreak="0">
+    <w:nsid w:val="7A1C5E82"/>
+    <w:multiLevelType w:val="hybridMultilevel"/>
+    <w:tmpl w:val="F1EA235A"/>
+    <w:lvl w:ilvl="0" w:tplc="08090001">
+      <w:start w:val="1"/>
+      <w:numFmt w:val="bullet"/>
+      <w:lvlText w:val=""/>
+      <w:lvlJc w:val="left"/>
+      <w:pPr>
+        <w:ind w:left="1080" w:hanging="360"/>
+      </w:pPr>
+      <w:rPr>
+        <w:rFonts w:ascii="Symbol" w:hAnsi="Symbol" w:hint="default"/>
+      </w:rPr>
+    </w:lvl>
+    <w:lvl w:ilvl="1" w:tplc="08090003" w:tentative="1">
+      <w:start w:val="1"/>
+      <w:numFmt w:val="bullet"/>
+      <w:lvlText w:val="o"/>
+      <w:lvlJc w:val="left"/>
+      <w:pPr>
+        <w:ind w:left="1800" w:hanging="360"/>
+      </w:pPr>
+      <w:rPr>
+        <w:rFonts w:ascii="Courier New" w:hAnsi="Courier New" w:cs="Courier New" w:hint="default"/>
+      </w:rPr>
+    </w:lvl>
+    <w:lvl w:ilvl="2" w:tplc="08090005" w:tentative="1">
+      <w:start w:val="1"/>
+      <w:numFmt w:val="bullet"/>
+      <w:lvlText w:val=""/>
+      <w:lvlJc w:val="left"/>
+      <w:pPr>
+        <w:ind w:left="2520" w:hanging="360"/>
+      </w:pPr>
+      <w:rPr>
+        <w:rFonts w:ascii="Wingdings" w:hAnsi="Wingdings" w:hint="default"/>
+      </w:rPr>
+    </w:lvl>
+    <w:lvl w:ilvl="3" w:tplc="08090001" w:tentative="1">
+      <w:start w:val="1"/>
+      <w:numFmt w:val="bullet"/>
+      <w:lvlText w:val=""/>
+      <w:lvlJc w:val="left"/>
+      <w:pPr>
+        <w:ind w:left="3240" w:hanging="360"/>
+      </w:pPr>
+      <w:rPr>
+        <w:rFonts w:ascii="Symbol" w:hAnsi="Symbol" w:hint="default"/>
+      </w:rPr>
+    </w:lvl>
+    <w:lvl w:ilvl="4" w:tplc="08090003" w:tentative="1">
+      <w:start w:val="1"/>
+      <w:numFmt w:val="bullet"/>
+      <w:lvlText w:val="o"/>
+      <w:lvlJc w:val="left"/>
+      <w:pPr>
+        <w:ind w:left="3960" w:hanging="360"/>
+      </w:pPr>
+      <w:rPr>
+        <w:rFonts w:ascii="Courier New" w:hAnsi="Courier New" w:cs="Courier New" w:hint="default"/>
+      </w:rPr>
+    </w:lvl>
+    <w:lvl w:ilvl="5" w:tplc="08090005" w:tentative="1">
+      <w:start w:val="1"/>
+      <w:numFmt w:val="bullet"/>
+      <w:lvlText w:val=""/>
+      <w:lvlJc w:val="left"/>
+      <w:pPr>
+        <w:ind w:left="4680" w:hanging="360"/>
+      </w:pPr>
+      <w:rPr>
+        <w:rFonts w:ascii="Wingdings" w:hAnsi="Wingdings" w:hint="default"/>
+      </w:rPr>
+    </w:lvl>
+    <w:lvl w:ilvl="6" w:tplc="08090001" w:tentative="1">
+      <w:start w:val="1"/>
+      <w:numFmt w:val="bullet"/>
+      <w:lvlText w:val=""/>
+      <w:lvlJc w:val="left"/>
+      <w:pPr>
+        <w:ind w:left="5400" w:hanging="360"/>
+      </w:pPr>
+      <w:rPr>
+        <w:rFonts w:ascii="Symbol" w:hAnsi="Symbol" w:hint="default"/>
+      </w:rPr>
+    </w:lvl>
+    <w:lvl w:ilvl="7" w:tplc="08090003" w:tentative="1">
+      <w:start w:val="1"/>
+      <w:numFmt w:val="bullet"/>
+      <w:lvlText w:val="o"/>
+      <w:lvlJc w:val="left"/>
+      <w:pPr>
+        <w:ind w:left="6120" w:hanging="360"/>
+      </w:pPr>
+      <w:rPr>
+        <w:rFonts w:ascii="Courier New" w:hAnsi="Courier New" w:cs="Courier New" w:hint="default"/>
+      </w:rPr>
+    </w:lvl>
+    <w:lvl w:ilvl="8" w:tplc="08090005" w:tentative="1">
+      <w:start w:val="1"/>
+      <w:numFmt w:val="bullet"/>
+      <w:lvlText w:val=""/>
+      <w:lvlJc w:val="left"/>
+      <w:pPr>
+        <w:ind w:left="6840" w:hanging="360"/>
+      </w:pPr>
+      <w:rPr>
+        <w:rFonts w:ascii="Wingdings" w:hAnsi="Wingdings" w:hint="default"/>
+      </w:rPr>
+    </w:lvl>
+  </w:abstractNum>
+  <w:abstractNum w:abstractNumId="15" w15:restartNumberingAfterBreak="0">
+    <w:nsid w:val="7E4D6F9A"/>
+    <w:multiLevelType w:val="hybridMultilevel"/>
+    <w:tmpl w:val="7FC633C4"/>
+    <w:lvl w:ilvl="0" w:tplc="38D48838">
+      <w:start w:val="1"/>
+      <w:numFmt w:val="bullet"/>
+      <w:lvlText w:val=""/>
+      <w:lvlJc w:val="left"/>
+      <w:pPr>
+        <w:ind w:left="720" w:hanging="360"/>
+      </w:pPr>
+      <w:rPr>
+        <w:rFonts w:ascii="Symbol" w:hAnsi="Symbol" w:hint="default"/>
+      </w:rPr>
+    </w:lvl>
+    <w:lvl w:ilvl="1" w:tplc="2D5C79AE">
+      <w:start w:val="1"/>
+      <w:numFmt w:val="bullet"/>
+      <w:lvlText w:val="o"/>
+      <w:lvlJc w:val="left"/>
+      <w:pPr>
+        <w:ind w:left="1440" w:hanging="360"/>
+      </w:pPr>
+      <w:rPr>
+        <w:rFonts w:ascii="Courier New" w:hAnsi="Courier New" w:hint="default"/>
+      </w:rPr>
+    </w:lvl>
+    <w:lvl w:ilvl="2" w:tplc="AF70E3C8">
+      <w:start w:val="1"/>
+      <w:numFmt w:val="bullet"/>
+      <w:lvlText w:val=""/>
+      <w:lvlJc w:val="left"/>
+      <w:pPr>
+        <w:ind w:left="2160" w:hanging="360"/>
+      </w:pPr>
+      <w:rPr>
+        <w:rFonts w:ascii="Wingdings" w:hAnsi="Wingdings" w:hint="default"/>
+      </w:rPr>
+    </w:lvl>
+    <w:lvl w:ilvl="3" w:tplc="20FA6B3C">
+      <w:start w:val="1"/>
+      <w:numFmt w:val="bullet"/>
+      <w:lvlText w:val=""/>
+      <w:lvlJc w:val="left"/>
+      <w:pPr>
+        <w:ind w:left="2880" w:hanging="360"/>
+      </w:pPr>
+      <w:rPr>
+        <w:rFonts w:ascii="Symbol" w:hAnsi="Symbol" w:hint="default"/>
+      </w:rPr>
+    </w:lvl>
+    <w:lvl w:ilvl="4" w:tplc="3BCC509A">
+      <w:start w:val="1"/>
+      <w:numFmt w:val="bullet"/>
+      <w:lvlText w:val="o"/>
+      <w:lvlJc w:val="left"/>
+      <w:pPr>
+        <w:ind w:left="3600" w:hanging="360"/>
+      </w:pPr>
+      <w:rPr>
+        <w:rFonts w:ascii="Courier New" w:hAnsi="Courier New" w:hint="default"/>
+      </w:rPr>
+    </w:lvl>
+    <w:lvl w:ilvl="5" w:tplc="86A047BA">
+      <w:start w:val="1"/>
+      <w:numFmt w:val="bullet"/>
+      <w:lvlText w:val=""/>
+      <w:lvlJc w:val="left"/>
+      <w:pPr>
+        <w:ind w:left="4320" w:hanging="360"/>
+      </w:pPr>
+      <w:rPr>
+        <w:rFonts w:ascii="Wingdings" w:hAnsi="Wingdings" w:hint="default"/>
+      </w:rPr>
+    </w:lvl>
+    <w:lvl w:ilvl="6" w:tplc="0D920A9A">
+      <w:start w:val="1"/>
+      <w:numFmt w:val="bullet"/>
+      <w:lvlText w:val=""/>
+      <w:lvlJc w:val="left"/>
+      <w:pPr>
+        <w:ind w:left="5040" w:hanging="360"/>
+      </w:pPr>
+      <w:rPr>
+        <w:rFonts w:ascii="Symbol" w:hAnsi="Symbol" w:hint="default"/>
+      </w:rPr>
+    </w:lvl>
+    <w:lvl w:ilvl="7" w:tplc="1C3212A6">
+      <w:start w:val="1"/>
+      <w:numFmt w:val="bullet"/>
+      <w:lvlText w:val="o"/>
+      <w:lvlJc w:val="left"/>
+      <w:pPr>
+        <w:ind w:left="5760" w:hanging="360"/>
+      </w:pPr>
+      <w:rPr>
+        <w:rFonts w:ascii="Courier New" w:hAnsi="Courier New" w:hint="default"/>
+      </w:rPr>
+    </w:lvl>
+    <w:lvl w:ilvl="8" w:tplc="CA3CF41A">
+      <w:start w:val="1"/>
+      <w:numFmt w:val="bullet"/>
+      <w:lvlText w:val=""/>
+      <w:lvlJc w:val="left"/>
+      <w:pPr>
+        <w:ind w:left="6480" w:hanging="360"/>
+      </w:pPr>
+      <w:rPr>
+        <w:rFonts w:ascii="Wingdings" w:hAnsi="Wingdings" w:hint="default"/>
+      </w:rPr>
+    </w:lvl>
+  </w:abstractNum>
   <w:num w:numId="1" w16cid:durableId="1647080167">
-    <w:abstractNumId w:val="3"/>
+    <w:abstractNumId w:val="8"/>
   </w:num>
   <w:num w:numId="2" w16cid:durableId="221717357">
-    <w:abstractNumId w:val="2"/>
+    <w:abstractNumId w:val="7"/>
   </w:num>
   <w:num w:numId="3" w16cid:durableId="988511098">
-    <w:abstractNumId w:val="4"/>
+    <w:abstractNumId w:val="10"/>
   </w:num>
   <w:num w:numId="4" w16cid:durableId="498741587">
     <w:abstractNumId w:val="0"/>
   </w:num>
   <w:num w:numId="5" w16cid:durableId="2092193018">
+    <w:abstractNumId w:val="5"/>
+  </w:num>
+  <w:num w:numId="6" w16cid:durableId="1366128480">
+    <w:abstractNumId w:val="14"/>
+  </w:num>
+  <w:num w:numId="7" w16cid:durableId="1381906886">
+    <w:abstractNumId w:val="4"/>
+  </w:num>
+  <w:num w:numId="8" w16cid:durableId="2063405673">
+    <w:abstractNumId w:val="13"/>
+  </w:num>
+  <w:num w:numId="9" w16cid:durableId="83065664">
+    <w:abstractNumId w:val="2"/>
+  </w:num>
+  <w:num w:numId="10" w16cid:durableId="2109496673">
     <w:abstractNumId w:val="1"/>
+  </w:num>
+  <w:num w:numId="11" w16cid:durableId="458304860">
+    <w:abstractNumId w:val="9"/>
+  </w:num>
+  <w:num w:numId="12" w16cid:durableId="663316771">
+    <w:abstractNumId w:val="6"/>
+  </w:num>
+  <w:num w:numId="13" w16cid:durableId="1642227364">
+    <w:abstractNumId w:val="11"/>
+  </w:num>
+  <w:num w:numId="14" w16cid:durableId="926697733">
+    <w:abstractNumId w:val="12"/>
+  </w:num>
+  <w:num w:numId="15" w16cid:durableId="1544096481">
+    <w:abstractNumId w:val="15"/>
+  </w:num>
+  <w:num w:numId="16" w16cid:durableId="236599896">
+    <w:abstractNumId w:val="3"/>
   </w:num>
 </w:numbering>
 </file>
@@ -2075,6 +5226,7 @@
   <w:style w:type="character" w:default="1" w:styleId="DefaultParagraphFont">
     <w:name w:val="Default Paragraph Font"/>
     <w:uiPriority w:val="1"/>
+    <w:semiHidden/>
     <w:unhideWhenUsed/>
   </w:style>
   <w:style w:type="table" w:default="1" w:styleId="TableNormal">

</xml_diff>